<commit_message>
docs: Realizar avances en el plan de iteración C5
</commit_message>
<xml_diff>
--- a/3. Etapa de construcción/Iteración 5/Plan de iteración/Plan de Iteración C5_Vesta Risk Manager_T-Code.docx
+++ b/3. Etapa de construcción/Iteración 5/Plan de iteración/Plan de Iteración C5_Vesta Risk Manager_T-Code.docx
@@ -580,7 +580,11 @@
                 <w:t xml:space="preserve">Agustín Collareda, </w:t>
               </w:r>
               <w:r>
-                <w:t>Cintia Hern</w:t>
+                <w:t xml:space="preserve">Cintia </w:t>
+              </w:r>
+              <w:proofErr w:type="spellStart"/>
+              <w:r>
+                <w:t>Hern</w:t>
               </w:r>
               <w:r>
                 <w:t>a</w:t>
@@ -588,6 +592,7 @@
               <w:r>
                 <w:t>ndez</w:t>
               </w:r>
+              <w:proofErr w:type="spellEnd"/>
               <w:r>
                 <w:t>, Hugo Frey</w:t>
               </w:r>
@@ -2286,7 +2291,7 @@
         <w:rPr>
           <w:lang w:val="es-AR"/>
         </w:rPr>
-        <w:t>Corregir los documentos revisados.</w:t>
+        <w:t>Terminar las tareas no completadas en la iteración C4</w:t>
       </w:r>
     </w:p>
     <w:p>
@@ -2304,13 +2309,7 @@
         <w:rPr>
           <w:lang w:val="es-AR"/>
         </w:rPr>
-        <w:t>Planificar la siguiente iteración</w:t>
-      </w:r>
-      <w:r>
-        <w:rPr>
-          <w:lang w:val="es-AR"/>
-        </w:rPr>
-        <w:t>.</w:t>
+        <w:t>Realizar la implementación de los casos de uso CU6: Administrar categorías de riesgo y CU10: Realizar informes.</w:t>
       </w:r>
     </w:p>
     <w:p>
@@ -2332,133 +2331,6 @@
         <w:t>Elementos de la Línea Base</w:t>
       </w:r>
       <w:bookmarkEnd w:id="5"/>
-    </w:p>
-    <w:p>
-      <w:pPr>
-        <w:pStyle w:val="Prrafodelista"/>
-        <w:numPr>
-          <w:ilvl w:val="0"/>
-          <w:numId w:val="16"/>
-        </w:numPr>
-        <w:rPr>
-          <w:lang w:val="es-AR"/>
-        </w:rPr>
-      </w:pPr>
-      <w:r>
-        <w:rPr>
-          <w:lang w:val="es-AR"/>
-        </w:rPr>
-        <w:t>Plan de iteración C4 y C5.</w:t>
-      </w:r>
-    </w:p>
-    <w:p>
-      <w:pPr>
-        <w:pStyle w:val="Prrafodelista"/>
-        <w:numPr>
-          <w:ilvl w:val="0"/>
-          <w:numId w:val="16"/>
-        </w:numPr>
-        <w:rPr>
-          <w:lang w:val="es-AR"/>
-        </w:rPr>
-      </w:pPr>
-      <w:r>
-        <w:rPr>
-          <w:lang w:val="es-AR"/>
-        </w:rPr>
-        <w:t>Especificación de requerimientos corregidas.</w:t>
-      </w:r>
-    </w:p>
-    <w:p>
-      <w:pPr>
-        <w:pStyle w:val="Prrafodelista"/>
-        <w:numPr>
-          <w:ilvl w:val="0"/>
-          <w:numId w:val="16"/>
-        </w:numPr>
-        <w:rPr>
-          <w:lang w:val="es-AR"/>
-        </w:rPr>
-      </w:pPr>
-      <w:r>
-        <w:rPr>
-          <w:lang w:val="es-AR"/>
-        </w:rPr>
-        <w:t>Modelo de casos de uso corregido.</w:t>
-      </w:r>
-    </w:p>
-    <w:p>
-      <w:pPr>
-        <w:pStyle w:val="Prrafodelista"/>
-        <w:numPr>
-          <w:ilvl w:val="0"/>
-          <w:numId w:val="16"/>
-        </w:numPr>
-        <w:rPr>
-          <w:lang w:val="es-AR"/>
-        </w:rPr>
-      </w:pPr>
-      <w:r>
-        <w:rPr>
-          <w:lang w:val="es-AR"/>
-        </w:rPr>
-        <w:t>Modelo de diseño corregido.</w:t>
-      </w:r>
-    </w:p>
-    <w:p>
-      <w:pPr>
-        <w:pStyle w:val="Prrafodelista"/>
-        <w:numPr>
-          <w:ilvl w:val="0"/>
-          <w:numId w:val="16"/>
-        </w:numPr>
-        <w:rPr>
-          <w:lang w:val="es-AR"/>
-        </w:rPr>
-      </w:pPr>
-      <w:r>
-        <w:rPr>
-          <w:lang w:val="es-AR"/>
-        </w:rPr>
-        <w:lastRenderedPageBreak/>
-        <w:t>Modelo de datos corregido.</w:t>
-      </w:r>
-    </w:p>
-    <w:p>
-      <w:pPr>
-        <w:pStyle w:val="Prrafodelista"/>
-        <w:numPr>
-          <w:ilvl w:val="0"/>
-          <w:numId w:val="16"/>
-        </w:numPr>
-        <w:rPr>
-          <w:lang w:val="es-AR"/>
-        </w:rPr>
-      </w:pPr>
-      <w:r>
-        <w:rPr>
-          <w:lang w:val="es-AR"/>
-        </w:rPr>
-        <w:t>Implementación corregida.</w:t>
-      </w:r>
-    </w:p>
-    <w:p>
-      <w:pPr>
-        <w:pStyle w:val="Prrafodelista"/>
-        <w:numPr>
-          <w:ilvl w:val="0"/>
-          <w:numId w:val="16"/>
-        </w:numPr>
-        <w:rPr>
-          <w:lang w:val="es-AR"/>
-        </w:rPr>
-      </w:pPr>
-      <w:r>
-        <w:rPr>
-          <w:lang w:val="es-AR"/>
-        </w:rPr>
-        <w:t>Plan de calidad corregido.</w:t>
-      </w:r>
     </w:p>
     <w:p>
       <w:pPr>
@@ -2478,10 +2350,10 @@
         <w:tblLook w:val="01E0" w:firstRow="1" w:lastRow="1" w:firstColumn="1" w:lastColumn="1" w:noHBand="0" w:noVBand="0"/>
       </w:tblPr>
       <w:tblGrid>
-        <w:gridCol w:w="3432"/>
+        <w:gridCol w:w="3431"/>
         <w:gridCol w:w="747"/>
-        <w:gridCol w:w="747"/>
-        <w:gridCol w:w="1097"/>
+        <w:gridCol w:w="676"/>
+        <w:gridCol w:w="1169"/>
         <w:gridCol w:w="1125"/>
         <w:gridCol w:w="1346"/>
       </w:tblGrid>
@@ -2546,7 +2418,7 @@
         </w:tc>
         <w:tc>
           <w:tcPr>
-            <w:tcW w:w="440" w:type="pct"/>
+            <w:tcW w:w="398" w:type="pct"/>
             <w:shd w:val="clear" w:color="auto" w:fill="E6E6E6"/>
             <w:vAlign w:val="center"/>
           </w:tcPr>
@@ -2573,7 +2445,7 @@
         </w:tc>
         <w:tc>
           <w:tcPr>
-            <w:tcW w:w="646" w:type="pct"/>
+            <w:tcW w:w="688" w:type="pct"/>
             <w:shd w:val="clear" w:color="auto" w:fill="E6E6E6"/>
             <w:vAlign w:val="center"/>
           </w:tcPr>
@@ -2690,29 +2562,8 @@
                 <w:szCs w:val="22"/>
                 <w:lang w:val="es-AR"/>
               </w:rPr>
-              <w:t xml:space="preserve">Realizar plan de iteración </w:t>
-            </w:r>
-            <w:r>
-              <w:rPr>
-                <w:rFonts w:asciiTheme="minorHAnsi" w:hAnsiTheme="minorHAnsi" w:cstheme="minorHAnsi"/>
-                <w:b/>
-                <w:bCs/>
-                <w:sz w:val="22"/>
-                <w:szCs w:val="22"/>
-                <w:lang w:val="es-AR"/>
-              </w:rPr>
-              <w:t>C</w:t>
-            </w:r>
-            <w:r>
-              <w:rPr>
-                <w:rFonts w:asciiTheme="minorHAnsi" w:hAnsiTheme="minorHAnsi" w:cstheme="minorHAnsi"/>
-                <w:b/>
-                <w:bCs/>
-                <w:sz w:val="22"/>
-                <w:szCs w:val="22"/>
-                <w:lang w:val="es-AR"/>
-              </w:rPr>
-              <w:t>4</w:t>
+              <w:lastRenderedPageBreak/>
+              <w:t>Realizar revisiones no completadas durante la iteración C4</w:t>
             </w:r>
           </w:p>
         </w:tc>
@@ -2738,57 +2589,39 @@
                 <w:szCs w:val="22"/>
                 <w:lang w:val="es-AR"/>
               </w:rPr>
-              <w:t>20/01</w:t>
-            </w:r>
-          </w:p>
-        </w:tc>
-        <w:tc>
-          <w:tcPr>
-            <w:tcW w:w="440" w:type="pct"/>
-            <w:vAlign w:val="center"/>
-          </w:tcPr>
-          <w:p>
-            <w:pPr>
-              <w:jc w:val="center"/>
-              <w:rPr>
-                <w:rFonts w:asciiTheme="minorHAnsi" w:hAnsiTheme="minorHAnsi" w:cstheme="minorHAnsi"/>
-                <w:sz w:val="22"/>
-                <w:szCs w:val="22"/>
-                <w:lang w:val="es-AR"/>
-              </w:rPr>
-            </w:pPr>
-            <w:r>
-              <w:rPr>
-                <w:rFonts w:asciiTheme="minorHAnsi" w:hAnsiTheme="minorHAnsi" w:cstheme="minorHAnsi"/>
-                <w:sz w:val="22"/>
-                <w:szCs w:val="22"/>
-                <w:lang w:val="es-AR"/>
-              </w:rPr>
-              <w:t>2</w:t>
-            </w:r>
-            <w:r>
-              <w:rPr>
-                <w:rFonts w:asciiTheme="minorHAnsi" w:hAnsiTheme="minorHAnsi" w:cstheme="minorHAnsi"/>
-                <w:sz w:val="22"/>
-                <w:szCs w:val="22"/>
-                <w:lang w:val="es-AR"/>
-              </w:rPr>
-              <w:t>1</w:t>
-            </w:r>
-            <w:r>
-              <w:rPr>
-                <w:rFonts w:asciiTheme="minorHAnsi" w:hAnsiTheme="minorHAnsi" w:cstheme="minorHAnsi"/>
-                <w:sz w:val="22"/>
-                <w:szCs w:val="22"/>
-                <w:lang w:val="es-AR"/>
-              </w:rPr>
-              <w:t>/01</w:t>
-            </w:r>
-          </w:p>
-        </w:tc>
-        <w:tc>
-          <w:tcPr>
-            <w:tcW w:w="646" w:type="pct"/>
+              <w:t>28/1</w:t>
+            </w:r>
+          </w:p>
+        </w:tc>
+        <w:tc>
+          <w:tcPr>
+            <w:tcW w:w="398" w:type="pct"/>
+            <w:vAlign w:val="center"/>
+          </w:tcPr>
+          <w:p>
+            <w:pPr>
+              <w:jc w:val="center"/>
+              <w:rPr>
+                <w:rFonts w:asciiTheme="minorHAnsi" w:hAnsiTheme="minorHAnsi" w:cstheme="minorHAnsi"/>
+                <w:sz w:val="22"/>
+                <w:szCs w:val="22"/>
+                <w:lang w:val="es-AR"/>
+              </w:rPr>
+            </w:pPr>
+            <w:r>
+              <w:rPr>
+                <w:rFonts w:asciiTheme="minorHAnsi" w:hAnsiTheme="minorHAnsi" w:cstheme="minorHAnsi"/>
+                <w:sz w:val="22"/>
+                <w:szCs w:val="22"/>
+                <w:lang w:val="es-AR"/>
+              </w:rPr>
+              <w:t>31/1</w:t>
+            </w:r>
+          </w:p>
+        </w:tc>
+        <w:tc>
+          <w:tcPr>
+            <w:tcW w:w="688" w:type="pct"/>
             <w:vAlign w:val="center"/>
           </w:tcPr>
           <w:p>
@@ -2802,7 +2635,16 @@
                 <w:lang w:val="es-AR"/>
               </w:rPr>
             </w:pPr>
-            <w:r>
+          </w:p>
+        </w:tc>
+        <w:tc>
+          <w:tcPr>
+            <w:tcW w:w="662" w:type="pct"/>
+            <w:vAlign w:val="center"/>
+          </w:tcPr>
+          <w:p>
+            <w:pPr>
+              <w:jc w:val="center"/>
               <w:rPr>
                 <w:rFonts w:asciiTheme="minorHAnsi" w:hAnsiTheme="minorHAnsi" w:cstheme="minorHAnsi"/>
                 <w:color w:val="000000" w:themeColor="text1"/>
@@ -2810,13 +2652,12 @@
                 <w:szCs w:val="22"/>
                 <w:lang w:val="es-AR"/>
               </w:rPr>
-              <w:t>-</w:t>
-            </w:r>
-          </w:p>
-        </w:tc>
-        <w:tc>
-          <w:tcPr>
-            <w:tcW w:w="662" w:type="pct"/>
+            </w:pPr>
+          </w:p>
+        </w:tc>
+        <w:tc>
+          <w:tcPr>
+            <w:tcW w:w="792" w:type="pct"/>
             <w:vAlign w:val="center"/>
           </w:tcPr>
           <w:p>
@@ -2830,44 +2671,6 @@
                 <w:lang w:val="es-AR"/>
               </w:rPr>
             </w:pPr>
-            <w:r>
-              <w:rPr>
-                <w:rFonts w:asciiTheme="minorHAnsi" w:hAnsiTheme="minorHAnsi" w:cstheme="minorHAnsi"/>
-                <w:color w:val="000000" w:themeColor="text1"/>
-                <w:sz w:val="22"/>
-                <w:szCs w:val="22"/>
-                <w:lang w:val="es-AR"/>
-              </w:rPr>
-              <w:t>-</w:t>
-            </w:r>
-          </w:p>
-        </w:tc>
-        <w:tc>
-          <w:tcPr>
-            <w:tcW w:w="792" w:type="pct"/>
-            <w:vAlign w:val="center"/>
-          </w:tcPr>
-          <w:p>
-            <w:pPr>
-              <w:jc w:val="center"/>
-              <w:rPr>
-                <w:rFonts w:asciiTheme="minorHAnsi" w:hAnsiTheme="minorHAnsi" w:cstheme="minorHAnsi"/>
-                <w:color w:val="000000" w:themeColor="text1"/>
-                <w:sz w:val="22"/>
-                <w:szCs w:val="22"/>
-                <w:lang w:val="es-AR"/>
-              </w:rPr>
-            </w:pPr>
-            <w:r>
-              <w:rPr>
-                <w:rFonts w:asciiTheme="minorHAnsi" w:hAnsiTheme="minorHAnsi" w:cstheme="minorHAnsi"/>
-                <w:color w:val="000000" w:themeColor="text1"/>
-                <w:sz w:val="22"/>
-                <w:szCs w:val="22"/>
-                <w:lang w:val="es-AR"/>
-              </w:rPr>
-              <w:t>HF</w:t>
-            </w:r>
           </w:p>
         </w:tc>
       </w:tr>
@@ -2897,7 +2700,7 @@
                 <w:szCs w:val="22"/>
                 <w:lang w:val="es-AR"/>
               </w:rPr>
-              <w:t>Elaborar documento de plan de iteración Fase C4</w:t>
+              <w:t>Revisar modelo de diseño</w:t>
             </w:r>
           </w:p>
         </w:tc>
@@ -2923,39 +2726,39 @@
                 <w:szCs w:val="22"/>
                 <w:lang w:val="es-AR"/>
               </w:rPr>
-              <w:t>20/01</w:t>
-            </w:r>
-          </w:p>
-        </w:tc>
-        <w:tc>
-          <w:tcPr>
-            <w:tcW w:w="440" w:type="pct"/>
-            <w:vAlign w:val="center"/>
-          </w:tcPr>
-          <w:p>
-            <w:pPr>
-              <w:jc w:val="center"/>
-              <w:rPr>
-                <w:rFonts w:asciiTheme="minorHAnsi" w:hAnsiTheme="minorHAnsi" w:cstheme="minorHAnsi"/>
-                <w:sz w:val="22"/>
-                <w:szCs w:val="22"/>
-                <w:lang w:val="es-AR"/>
-              </w:rPr>
-            </w:pPr>
-            <w:r>
-              <w:rPr>
-                <w:rFonts w:asciiTheme="minorHAnsi" w:hAnsiTheme="minorHAnsi" w:cstheme="minorHAnsi"/>
-                <w:sz w:val="22"/>
-                <w:szCs w:val="22"/>
-                <w:lang w:val="es-AR"/>
-              </w:rPr>
-              <w:t>20/01</w:t>
-            </w:r>
-          </w:p>
-        </w:tc>
-        <w:tc>
-          <w:tcPr>
-            <w:tcW w:w="646" w:type="pct"/>
+              <w:t>28/1</w:t>
+            </w:r>
+          </w:p>
+        </w:tc>
+        <w:tc>
+          <w:tcPr>
+            <w:tcW w:w="398" w:type="pct"/>
+            <w:vAlign w:val="center"/>
+          </w:tcPr>
+          <w:p>
+            <w:pPr>
+              <w:jc w:val="center"/>
+              <w:rPr>
+                <w:rFonts w:asciiTheme="minorHAnsi" w:hAnsiTheme="minorHAnsi" w:cstheme="minorHAnsi"/>
+                <w:sz w:val="22"/>
+                <w:szCs w:val="22"/>
+                <w:lang w:val="es-AR"/>
+              </w:rPr>
+            </w:pPr>
+            <w:r>
+              <w:rPr>
+                <w:rFonts w:asciiTheme="minorHAnsi" w:hAnsiTheme="minorHAnsi" w:cstheme="minorHAnsi"/>
+                <w:sz w:val="22"/>
+                <w:szCs w:val="22"/>
+                <w:lang w:val="es-AR"/>
+              </w:rPr>
+              <w:t>31/1</w:t>
+            </w:r>
+          </w:p>
+        </w:tc>
+        <w:tc>
+          <w:tcPr>
+            <w:tcW w:w="688" w:type="pct"/>
             <w:vAlign w:val="center"/>
           </w:tcPr>
           <w:p>
@@ -2969,7 +2772,16 @@
                 <w:lang w:val="es-AR"/>
               </w:rPr>
             </w:pPr>
-            <w:r>
+          </w:p>
+        </w:tc>
+        <w:tc>
+          <w:tcPr>
+            <w:tcW w:w="662" w:type="pct"/>
+            <w:vAlign w:val="center"/>
+          </w:tcPr>
+          <w:p>
+            <w:pPr>
+              <w:jc w:val="center"/>
               <w:rPr>
                 <w:rFonts w:asciiTheme="minorHAnsi" w:hAnsiTheme="minorHAnsi" w:cstheme="minorHAnsi"/>
                 <w:color w:val="000000" w:themeColor="text1"/>
@@ -2977,13 +2789,12 @@
                 <w:szCs w:val="22"/>
                 <w:lang w:val="es-AR"/>
               </w:rPr>
-              <w:t>-</w:t>
-            </w:r>
-          </w:p>
-        </w:tc>
-        <w:tc>
-          <w:tcPr>
-            <w:tcW w:w="662" w:type="pct"/>
+            </w:pPr>
+          </w:p>
+        </w:tc>
+        <w:tc>
+          <w:tcPr>
+            <w:tcW w:w="792" w:type="pct"/>
             <w:vAlign w:val="center"/>
           </w:tcPr>
           <w:p>
@@ -2997,44 +2808,6 @@
                 <w:lang w:val="es-AR"/>
               </w:rPr>
             </w:pPr>
-            <w:r>
-              <w:rPr>
-                <w:rFonts w:asciiTheme="minorHAnsi" w:hAnsiTheme="minorHAnsi" w:cstheme="minorHAnsi"/>
-                <w:color w:val="000000" w:themeColor="text1"/>
-                <w:sz w:val="22"/>
-                <w:szCs w:val="22"/>
-                <w:lang w:val="es-AR"/>
-              </w:rPr>
-              <w:t>-</w:t>
-            </w:r>
-          </w:p>
-        </w:tc>
-        <w:tc>
-          <w:tcPr>
-            <w:tcW w:w="792" w:type="pct"/>
-            <w:vAlign w:val="center"/>
-          </w:tcPr>
-          <w:p>
-            <w:pPr>
-              <w:jc w:val="center"/>
-              <w:rPr>
-                <w:rFonts w:asciiTheme="minorHAnsi" w:hAnsiTheme="minorHAnsi" w:cstheme="minorHAnsi"/>
-                <w:color w:val="000000" w:themeColor="text1"/>
-                <w:sz w:val="22"/>
-                <w:szCs w:val="22"/>
-                <w:lang w:val="es-AR"/>
-              </w:rPr>
-            </w:pPr>
-            <w:r>
-              <w:rPr>
-                <w:rFonts w:asciiTheme="minorHAnsi" w:hAnsiTheme="minorHAnsi" w:cstheme="minorHAnsi"/>
-                <w:color w:val="000000" w:themeColor="text1"/>
-                <w:sz w:val="22"/>
-                <w:szCs w:val="22"/>
-                <w:lang w:val="es-AR"/>
-              </w:rPr>
-              <w:t>HF</w:t>
-            </w:r>
           </w:p>
         </w:tc>
       </w:tr>
@@ -3063,7 +2836,7 @@
                 <w:sz w:val="22"/>
                 <w:szCs w:val="22"/>
               </w:rPr>
-              <w:t>Revisar plan de iteración C4</w:t>
+              <w:t>Revisar Implementación</w:t>
             </w:r>
           </w:p>
         </w:tc>
@@ -3087,29 +2860,13 @@
                 <w:sz w:val="22"/>
                 <w:szCs w:val="22"/>
               </w:rPr>
-              <w:t>2</w:t>
-            </w:r>
-            <w:r>
-              <w:rPr>
-                <w:rFonts w:asciiTheme="minorHAnsi" w:hAnsiTheme="minorHAnsi" w:cstheme="minorHAnsi"/>
-                <w:sz w:val="22"/>
-                <w:szCs w:val="22"/>
-              </w:rPr>
-              <w:t>0</w:t>
-            </w:r>
-            <w:r>
-              <w:rPr>
-                <w:rFonts w:asciiTheme="minorHAnsi" w:hAnsiTheme="minorHAnsi" w:cstheme="minorHAnsi"/>
-                <w:sz w:val="22"/>
-                <w:szCs w:val="22"/>
-              </w:rPr>
-              <w:t>/01</w:t>
-            </w:r>
-          </w:p>
-        </w:tc>
-        <w:tc>
-          <w:tcPr>
-            <w:tcW w:w="440" w:type="pct"/>
+              <w:t>28/1</w:t>
+            </w:r>
+          </w:p>
+        </w:tc>
+        <w:tc>
+          <w:tcPr>
+            <w:tcW w:w="398" w:type="pct"/>
             <w:vAlign w:val="center"/>
           </w:tcPr>
           <w:p>
@@ -3127,29 +2884,13 @@
                 <w:sz w:val="22"/>
                 <w:szCs w:val="22"/>
               </w:rPr>
-              <w:t>2</w:t>
-            </w:r>
-            <w:r>
-              <w:rPr>
-                <w:rFonts w:asciiTheme="minorHAnsi" w:hAnsiTheme="minorHAnsi" w:cstheme="minorHAnsi"/>
-                <w:sz w:val="22"/>
-                <w:szCs w:val="22"/>
-              </w:rPr>
-              <w:t>1</w:t>
-            </w:r>
-            <w:r>
-              <w:rPr>
-                <w:rFonts w:asciiTheme="minorHAnsi" w:hAnsiTheme="minorHAnsi" w:cstheme="minorHAnsi"/>
-                <w:sz w:val="22"/>
-                <w:szCs w:val="22"/>
-              </w:rPr>
-              <w:t>/01</w:t>
-            </w:r>
-          </w:p>
-        </w:tc>
-        <w:tc>
-          <w:tcPr>
-            <w:tcW w:w="646" w:type="pct"/>
+              <w:t>31/1</w:t>
+            </w:r>
+          </w:p>
+        </w:tc>
+        <w:tc>
+          <w:tcPr>
+            <w:tcW w:w="688" w:type="pct"/>
             <w:vAlign w:val="center"/>
           </w:tcPr>
           <w:p>
@@ -3163,20 +2904,29 @@
                 <w:szCs w:val="22"/>
               </w:rPr>
             </w:pPr>
-            <w:r>
+          </w:p>
+        </w:tc>
+        <w:tc>
+          <w:tcPr>
+            <w:tcW w:w="662" w:type="pct"/>
+            <w:vAlign w:val="center"/>
+          </w:tcPr>
+          <w:p>
+            <w:pPr>
+              <w:pStyle w:val="PSI-Normal"/>
+              <w:jc w:val="center"/>
               <w:rPr>
                 <w:rFonts w:asciiTheme="minorHAnsi" w:hAnsiTheme="minorHAnsi" w:cstheme="minorHAnsi"/>
                 <w:color w:val="000000" w:themeColor="text1"/>
                 <w:sz w:val="22"/>
                 <w:szCs w:val="22"/>
               </w:rPr>
-              <w:t>-</w:t>
-            </w:r>
-          </w:p>
-        </w:tc>
-        <w:tc>
-          <w:tcPr>
-            <w:tcW w:w="662" w:type="pct"/>
+            </w:pPr>
+          </w:p>
+        </w:tc>
+        <w:tc>
+          <w:tcPr>
+            <w:tcW w:w="792" w:type="pct"/>
             <w:vAlign w:val="center"/>
           </w:tcPr>
           <w:p>
@@ -3190,42 +2940,6 @@
                 <w:szCs w:val="22"/>
               </w:rPr>
             </w:pPr>
-            <w:r>
-              <w:rPr>
-                <w:rFonts w:asciiTheme="minorHAnsi" w:hAnsiTheme="minorHAnsi" w:cstheme="minorHAnsi"/>
-                <w:color w:val="000000" w:themeColor="text1"/>
-                <w:sz w:val="22"/>
-                <w:szCs w:val="22"/>
-              </w:rPr>
-              <w:t>-</w:t>
-            </w:r>
-          </w:p>
-        </w:tc>
-        <w:tc>
-          <w:tcPr>
-            <w:tcW w:w="792" w:type="pct"/>
-            <w:vAlign w:val="center"/>
-          </w:tcPr>
-          <w:p>
-            <w:pPr>
-              <w:pStyle w:val="PSI-Normal"/>
-              <w:jc w:val="center"/>
-              <w:rPr>
-                <w:rFonts w:asciiTheme="minorHAnsi" w:hAnsiTheme="minorHAnsi" w:cstheme="minorHAnsi"/>
-                <w:color w:val="000000" w:themeColor="text1"/>
-                <w:sz w:val="22"/>
-                <w:szCs w:val="22"/>
-              </w:rPr>
-            </w:pPr>
-            <w:r>
-              <w:rPr>
-                <w:rFonts w:asciiTheme="minorHAnsi" w:hAnsiTheme="minorHAnsi" w:cstheme="minorHAnsi"/>
-                <w:color w:val="000000" w:themeColor="text1"/>
-                <w:sz w:val="22"/>
-                <w:szCs w:val="22"/>
-              </w:rPr>
-              <w:t>CH, CA</w:t>
-            </w:r>
           </w:p>
         </w:tc>
       </w:tr>
@@ -3254,7 +2968,7 @@
                 <w:sz w:val="22"/>
                 <w:szCs w:val="22"/>
               </w:rPr>
-              <w:t>Corregir plan de iteración c4</w:t>
+              <w:t>Revisar plan de calidad</w:t>
             </w:r>
           </w:p>
         </w:tc>
@@ -3278,13 +2992,13 @@
                 <w:sz w:val="22"/>
                 <w:szCs w:val="22"/>
               </w:rPr>
-              <w:t>20/01</w:t>
-            </w:r>
-          </w:p>
-        </w:tc>
-        <w:tc>
-          <w:tcPr>
-            <w:tcW w:w="440" w:type="pct"/>
+              <w:t>28/1</w:t>
+            </w:r>
+          </w:p>
+        </w:tc>
+        <w:tc>
+          <w:tcPr>
+            <w:tcW w:w="398" w:type="pct"/>
             <w:vAlign w:val="center"/>
           </w:tcPr>
           <w:p>
@@ -3302,13 +3016,13 @@
                 <w:sz w:val="22"/>
                 <w:szCs w:val="22"/>
               </w:rPr>
-              <w:t>21/01</w:t>
-            </w:r>
-          </w:p>
-        </w:tc>
-        <w:tc>
-          <w:tcPr>
-            <w:tcW w:w="646" w:type="pct"/>
+              <w:t>31/1</w:t>
+            </w:r>
+          </w:p>
+        </w:tc>
+        <w:tc>
+          <w:tcPr>
+            <w:tcW w:w="688" w:type="pct"/>
             <w:vAlign w:val="center"/>
           </w:tcPr>
           <w:p>
@@ -3322,20 +3036,29 @@
                 <w:szCs w:val="22"/>
               </w:rPr>
             </w:pPr>
-            <w:r>
+          </w:p>
+        </w:tc>
+        <w:tc>
+          <w:tcPr>
+            <w:tcW w:w="662" w:type="pct"/>
+            <w:vAlign w:val="center"/>
+          </w:tcPr>
+          <w:p>
+            <w:pPr>
+              <w:pStyle w:val="PSI-Normal"/>
+              <w:jc w:val="center"/>
               <w:rPr>
                 <w:rFonts w:asciiTheme="minorHAnsi" w:hAnsiTheme="minorHAnsi" w:cstheme="minorHAnsi"/>
                 <w:color w:val="000000" w:themeColor="text1"/>
                 <w:sz w:val="22"/>
                 <w:szCs w:val="22"/>
               </w:rPr>
-              <w:t>-</w:t>
-            </w:r>
-          </w:p>
-        </w:tc>
-        <w:tc>
-          <w:tcPr>
-            <w:tcW w:w="662" w:type="pct"/>
+            </w:pPr>
+          </w:p>
+        </w:tc>
+        <w:tc>
+          <w:tcPr>
+            <w:tcW w:w="792" w:type="pct"/>
             <w:vAlign w:val="center"/>
           </w:tcPr>
           <w:p>
@@ -3349,42 +3072,6 @@
                 <w:szCs w:val="22"/>
               </w:rPr>
             </w:pPr>
-            <w:r>
-              <w:rPr>
-                <w:rFonts w:asciiTheme="minorHAnsi" w:hAnsiTheme="minorHAnsi" w:cstheme="minorHAnsi"/>
-                <w:color w:val="000000" w:themeColor="text1"/>
-                <w:sz w:val="22"/>
-                <w:szCs w:val="22"/>
-              </w:rPr>
-              <w:t>-</w:t>
-            </w:r>
-          </w:p>
-        </w:tc>
-        <w:tc>
-          <w:tcPr>
-            <w:tcW w:w="792" w:type="pct"/>
-            <w:vAlign w:val="center"/>
-          </w:tcPr>
-          <w:p>
-            <w:pPr>
-              <w:pStyle w:val="PSI-Normal"/>
-              <w:jc w:val="center"/>
-              <w:rPr>
-                <w:rFonts w:asciiTheme="minorHAnsi" w:hAnsiTheme="minorHAnsi" w:cstheme="minorHAnsi"/>
-                <w:color w:val="000000" w:themeColor="text1"/>
-                <w:sz w:val="22"/>
-                <w:szCs w:val="22"/>
-              </w:rPr>
-            </w:pPr>
-            <w:r>
-              <w:rPr>
-                <w:rFonts w:asciiTheme="minorHAnsi" w:hAnsiTheme="minorHAnsi" w:cstheme="minorHAnsi"/>
-                <w:color w:val="000000" w:themeColor="text1"/>
-                <w:sz w:val="22"/>
-                <w:szCs w:val="22"/>
-              </w:rPr>
-              <w:t>HF</w:t>
-            </w:r>
           </w:p>
         </w:tc>
       </w:tr>
@@ -3417,7 +3104,7 @@
                 <w:sz w:val="22"/>
                 <w:szCs w:val="22"/>
               </w:rPr>
-              <w:t>Realizar estimación – Iteración C4</w:t>
+              <w:t>Corregir documentación revisada</w:t>
             </w:r>
           </w:p>
         </w:tc>
@@ -3441,13 +3128,13 @@
                 <w:sz w:val="22"/>
                 <w:szCs w:val="22"/>
               </w:rPr>
-              <w:t>20/01</w:t>
-            </w:r>
-          </w:p>
-        </w:tc>
-        <w:tc>
-          <w:tcPr>
-            <w:tcW w:w="440" w:type="pct"/>
+              <w:t>1/2</w:t>
+            </w:r>
+          </w:p>
+        </w:tc>
+        <w:tc>
+          <w:tcPr>
+            <w:tcW w:w="398" w:type="pct"/>
             <w:vAlign w:val="center"/>
           </w:tcPr>
           <w:p>
@@ -3465,13 +3152,13 @@
                 <w:sz w:val="22"/>
                 <w:szCs w:val="22"/>
               </w:rPr>
-              <w:t>20/01</w:t>
-            </w:r>
-          </w:p>
-        </w:tc>
-        <w:tc>
-          <w:tcPr>
-            <w:tcW w:w="646" w:type="pct"/>
+              <w:t>2/2</w:t>
+            </w:r>
+          </w:p>
+        </w:tc>
+        <w:tc>
+          <w:tcPr>
+            <w:tcW w:w="688" w:type="pct"/>
             <w:vAlign w:val="center"/>
           </w:tcPr>
           <w:p>
@@ -3485,20 +3172,29 @@
                 <w:szCs w:val="22"/>
               </w:rPr>
             </w:pPr>
-            <w:r>
+          </w:p>
+        </w:tc>
+        <w:tc>
+          <w:tcPr>
+            <w:tcW w:w="662" w:type="pct"/>
+            <w:vAlign w:val="center"/>
+          </w:tcPr>
+          <w:p>
+            <w:pPr>
+              <w:pStyle w:val="PSI-Normal"/>
+              <w:jc w:val="center"/>
               <w:rPr>
                 <w:rFonts w:asciiTheme="minorHAnsi" w:hAnsiTheme="minorHAnsi" w:cstheme="minorHAnsi"/>
                 <w:color w:val="000000" w:themeColor="text1"/>
                 <w:sz w:val="22"/>
                 <w:szCs w:val="22"/>
               </w:rPr>
-              <w:t>-</w:t>
-            </w:r>
-          </w:p>
-        </w:tc>
-        <w:tc>
-          <w:tcPr>
-            <w:tcW w:w="662" w:type="pct"/>
+            </w:pPr>
+          </w:p>
+        </w:tc>
+        <w:tc>
+          <w:tcPr>
+            <w:tcW w:w="792" w:type="pct"/>
             <w:vAlign w:val="center"/>
           </w:tcPr>
           <w:p>
@@ -3512,42 +3208,6 @@
                 <w:szCs w:val="22"/>
               </w:rPr>
             </w:pPr>
-            <w:r>
-              <w:rPr>
-                <w:rFonts w:asciiTheme="minorHAnsi" w:hAnsiTheme="minorHAnsi" w:cstheme="minorHAnsi"/>
-                <w:color w:val="000000" w:themeColor="text1"/>
-                <w:sz w:val="22"/>
-                <w:szCs w:val="22"/>
-              </w:rPr>
-              <w:t>-</w:t>
-            </w:r>
-          </w:p>
-        </w:tc>
-        <w:tc>
-          <w:tcPr>
-            <w:tcW w:w="792" w:type="pct"/>
-            <w:vAlign w:val="center"/>
-          </w:tcPr>
-          <w:p>
-            <w:pPr>
-              <w:pStyle w:val="PSI-Normal"/>
-              <w:jc w:val="center"/>
-              <w:rPr>
-                <w:rFonts w:asciiTheme="minorHAnsi" w:hAnsiTheme="minorHAnsi" w:cstheme="minorHAnsi"/>
-                <w:color w:val="000000" w:themeColor="text1"/>
-                <w:sz w:val="22"/>
-                <w:szCs w:val="22"/>
-              </w:rPr>
-            </w:pPr>
-            <w:r>
-              <w:rPr>
-                <w:rFonts w:asciiTheme="minorHAnsi" w:hAnsiTheme="minorHAnsi" w:cstheme="minorHAnsi"/>
-                <w:color w:val="000000" w:themeColor="text1"/>
-                <w:sz w:val="22"/>
-                <w:szCs w:val="22"/>
-              </w:rPr>
-              <w:t>CA</w:t>
-            </w:r>
           </w:p>
         </w:tc>
       </w:tr>
@@ -3576,7 +3236,7 @@
                 <w:sz w:val="22"/>
                 <w:szCs w:val="22"/>
               </w:rPr>
-              <w:t>Realizar estimación</w:t>
+              <w:t>Corregir modelo de casos de uso</w:t>
             </w:r>
           </w:p>
         </w:tc>
@@ -3600,13 +3260,13 @@
                 <w:sz w:val="22"/>
                 <w:szCs w:val="22"/>
               </w:rPr>
-              <w:t>20/01</w:t>
-            </w:r>
-          </w:p>
-        </w:tc>
-        <w:tc>
-          <w:tcPr>
-            <w:tcW w:w="440" w:type="pct"/>
+              <w:t>1/2</w:t>
+            </w:r>
+          </w:p>
+        </w:tc>
+        <w:tc>
+          <w:tcPr>
+            <w:tcW w:w="398" w:type="pct"/>
             <w:vAlign w:val="center"/>
           </w:tcPr>
           <w:p>
@@ -3624,13 +3284,13 @@
                 <w:sz w:val="22"/>
                 <w:szCs w:val="22"/>
               </w:rPr>
-              <w:t>20/01</w:t>
-            </w:r>
-          </w:p>
-        </w:tc>
-        <w:tc>
-          <w:tcPr>
-            <w:tcW w:w="646" w:type="pct"/>
+              <w:t>2/2</w:t>
+            </w:r>
+          </w:p>
+        </w:tc>
+        <w:tc>
+          <w:tcPr>
+            <w:tcW w:w="688" w:type="pct"/>
             <w:vAlign w:val="center"/>
           </w:tcPr>
           <w:p>
@@ -3644,20 +3304,29 @@
                 <w:szCs w:val="22"/>
               </w:rPr>
             </w:pPr>
-            <w:r>
+          </w:p>
+        </w:tc>
+        <w:tc>
+          <w:tcPr>
+            <w:tcW w:w="662" w:type="pct"/>
+            <w:vAlign w:val="center"/>
+          </w:tcPr>
+          <w:p>
+            <w:pPr>
+              <w:pStyle w:val="PSI-Normal"/>
+              <w:jc w:val="center"/>
               <w:rPr>
                 <w:rFonts w:asciiTheme="minorHAnsi" w:hAnsiTheme="minorHAnsi" w:cstheme="minorHAnsi"/>
                 <w:color w:val="000000" w:themeColor="text1"/>
                 <w:sz w:val="22"/>
                 <w:szCs w:val="22"/>
               </w:rPr>
-              <w:t>-</w:t>
-            </w:r>
-          </w:p>
-        </w:tc>
-        <w:tc>
-          <w:tcPr>
-            <w:tcW w:w="662" w:type="pct"/>
+            </w:pPr>
+          </w:p>
+        </w:tc>
+        <w:tc>
+          <w:tcPr>
+            <w:tcW w:w="792" w:type="pct"/>
             <w:vAlign w:val="center"/>
           </w:tcPr>
           <w:p>
@@ -3671,42 +3340,6 @@
                 <w:szCs w:val="22"/>
               </w:rPr>
             </w:pPr>
-            <w:r>
-              <w:rPr>
-                <w:rFonts w:asciiTheme="minorHAnsi" w:hAnsiTheme="minorHAnsi" w:cstheme="minorHAnsi"/>
-                <w:color w:val="000000" w:themeColor="text1"/>
-                <w:sz w:val="22"/>
-                <w:szCs w:val="22"/>
-              </w:rPr>
-              <w:t>-</w:t>
-            </w:r>
-          </w:p>
-        </w:tc>
-        <w:tc>
-          <w:tcPr>
-            <w:tcW w:w="792" w:type="pct"/>
-            <w:vAlign w:val="center"/>
-          </w:tcPr>
-          <w:p>
-            <w:pPr>
-              <w:pStyle w:val="PSI-Normal"/>
-              <w:jc w:val="center"/>
-              <w:rPr>
-                <w:rFonts w:asciiTheme="minorHAnsi" w:hAnsiTheme="minorHAnsi" w:cstheme="minorHAnsi"/>
-                <w:color w:val="000000" w:themeColor="text1"/>
-                <w:sz w:val="22"/>
-                <w:szCs w:val="22"/>
-              </w:rPr>
-            </w:pPr>
-            <w:r>
-              <w:rPr>
-                <w:rFonts w:asciiTheme="minorHAnsi" w:hAnsiTheme="minorHAnsi" w:cstheme="minorHAnsi"/>
-                <w:color w:val="000000" w:themeColor="text1"/>
-                <w:sz w:val="22"/>
-                <w:szCs w:val="22"/>
-              </w:rPr>
-              <w:t>CA</w:t>
-            </w:r>
           </w:p>
         </w:tc>
       </w:tr>
@@ -3735,7 +3368,7 @@
                 <w:sz w:val="22"/>
                 <w:szCs w:val="22"/>
               </w:rPr>
-              <w:t>Revisar estimación</w:t>
+              <w:t>Corregir modelo de diseño</w:t>
             </w:r>
           </w:p>
         </w:tc>
@@ -3759,13 +3392,13 @@
                 <w:sz w:val="22"/>
                 <w:szCs w:val="22"/>
               </w:rPr>
-              <w:t>20/01</w:t>
-            </w:r>
-          </w:p>
-        </w:tc>
-        <w:tc>
-          <w:tcPr>
-            <w:tcW w:w="440" w:type="pct"/>
+              <w:t>1/2</w:t>
+            </w:r>
+          </w:p>
+        </w:tc>
+        <w:tc>
+          <w:tcPr>
+            <w:tcW w:w="398" w:type="pct"/>
             <w:vAlign w:val="center"/>
           </w:tcPr>
           <w:p>
@@ -3783,13 +3416,13 @@
                 <w:sz w:val="22"/>
                 <w:szCs w:val="22"/>
               </w:rPr>
-              <w:t>20/01</w:t>
-            </w:r>
-          </w:p>
-        </w:tc>
-        <w:tc>
-          <w:tcPr>
-            <w:tcW w:w="646" w:type="pct"/>
+              <w:t>2/2</w:t>
+            </w:r>
+          </w:p>
+        </w:tc>
+        <w:tc>
+          <w:tcPr>
+            <w:tcW w:w="688" w:type="pct"/>
             <w:vAlign w:val="center"/>
           </w:tcPr>
           <w:p>
@@ -3803,20 +3436,29 @@
                 <w:szCs w:val="22"/>
               </w:rPr>
             </w:pPr>
-            <w:r>
+          </w:p>
+        </w:tc>
+        <w:tc>
+          <w:tcPr>
+            <w:tcW w:w="662" w:type="pct"/>
+            <w:vAlign w:val="center"/>
+          </w:tcPr>
+          <w:p>
+            <w:pPr>
+              <w:pStyle w:val="PSI-Normal"/>
+              <w:jc w:val="center"/>
               <w:rPr>
                 <w:rFonts w:asciiTheme="minorHAnsi" w:hAnsiTheme="minorHAnsi" w:cstheme="minorHAnsi"/>
                 <w:color w:val="000000" w:themeColor="text1"/>
                 <w:sz w:val="22"/>
                 <w:szCs w:val="22"/>
               </w:rPr>
-              <w:t>-</w:t>
-            </w:r>
-          </w:p>
-        </w:tc>
-        <w:tc>
-          <w:tcPr>
-            <w:tcW w:w="662" w:type="pct"/>
+            </w:pPr>
+          </w:p>
+        </w:tc>
+        <w:tc>
+          <w:tcPr>
+            <w:tcW w:w="792" w:type="pct"/>
             <w:vAlign w:val="center"/>
           </w:tcPr>
           <w:p>
@@ -3830,42 +3472,6 @@
                 <w:szCs w:val="22"/>
               </w:rPr>
             </w:pPr>
-            <w:r>
-              <w:rPr>
-                <w:rFonts w:asciiTheme="minorHAnsi" w:hAnsiTheme="minorHAnsi" w:cstheme="minorHAnsi"/>
-                <w:color w:val="000000" w:themeColor="text1"/>
-                <w:sz w:val="22"/>
-                <w:szCs w:val="22"/>
-              </w:rPr>
-              <w:t>-</w:t>
-            </w:r>
-          </w:p>
-        </w:tc>
-        <w:tc>
-          <w:tcPr>
-            <w:tcW w:w="792" w:type="pct"/>
-            <w:vAlign w:val="center"/>
-          </w:tcPr>
-          <w:p>
-            <w:pPr>
-              <w:pStyle w:val="PSI-Normal"/>
-              <w:jc w:val="center"/>
-              <w:rPr>
-                <w:rFonts w:asciiTheme="minorHAnsi" w:hAnsiTheme="minorHAnsi" w:cstheme="minorHAnsi"/>
-                <w:color w:val="000000" w:themeColor="text1"/>
-                <w:sz w:val="22"/>
-                <w:szCs w:val="22"/>
-              </w:rPr>
-            </w:pPr>
-            <w:r>
-              <w:rPr>
-                <w:rFonts w:asciiTheme="minorHAnsi" w:hAnsiTheme="minorHAnsi" w:cstheme="minorHAnsi"/>
-                <w:color w:val="000000" w:themeColor="text1"/>
-                <w:sz w:val="22"/>
-                <w:szCs w:val="22"/>
-              </w:rPr>
-              <w:t>HF, CH</w:t>
-            </w:r>
           </w:p>
         </w:tc>
       </w:tr>
@@ -3894,7 +3500,7 @@
                 <w:sz w:val="22"/>
                 <w:szCs w:val="22"/>
               </w:rPr>
-              <w:t>Corregir estimación</w:t>
+              <w:t>Corregir implementación</w:t>
             </w:r>
           </w:p>
         </w:tc>
@@ -3918,13 +3524,13 @@
                 <w:sz w:val="22"/>
                 <w:szCs w:val="22"/>
               </w:rPr>
-              <w:t>20/01</w:t>
-            </w:r>
-          </w:p>
-        </w:tc>
-        <w:tc>
-          <w:tcPr>
-            <w:tcW w:w="440" w:type="pct"/>
+              <w:t>1/2</w:t>
+            </w:r>
+          </w:p>
+        </w:tc>
+        <w:tc>
+          <w:tcPr>
+            <w:tcW w:w="398" w:type="pct"/>
             <w:vAlign w:val="center"/>
           </w:tcPr>
           <w:p>
@@ -3942,13 +3548,13 @@
                 <w:sz w:val="22"/>
                 <w:szCs w:val="22"/>
               </w:rPr>
-              <w:t>20/01</w:t>
-            </w:r>
-          </w:p>
-        </w:tc>
-        <w:tc>
-          <w:tcPr>
-            <w:tcW w:w="646" w:type="pct"/>
+              <w:t>2/2</w:t>
+            </w:r>
+          </w:p>
+        </w:tc>
+        <w:tc>
+          <w:tcPr>
+            <w:tcW w:w="688" w:type="pct"/>
             <w:vAlign w:val="center"/>
           </w:tcPr>
           <w:p>
@@ -3962,20 +3568,29 @@
                 <w:szCs w:val="22"/>
               </w:rPr>
             </w:pPr>
-            <w:r>
+          </w:p>
+        </w:tc>
+        <w:tc>
+          <w:tcPr>
+            <w:tcW w:w="662" w:type="pct"/>
+            <w:vAlign w:val="center"/>
+          </w:tcPr>
+          <w:p>
+            <w:pPr>
+              <w:pStyle w:val="PSI-Normal"/>
+              <w:jc w:val="center"/>
               <w:rPr>
                 <w:rFonts w:asciiTheme="minorHAnsi" w:hAnsiTheme="minorHAnsi" w:cstheme="minorHAnsi"/>
                 <w:color w:val="000000" w:themeColor="text1"/>
                 <w:sz w:val="22"/>
                 <w:szCs w:val="22"/>
               </w:rPr>
-              <w:t>-</w:t>
-            </w:r>
-          </w:p>
-        </w:tc>
-        <w:tc>
-          <w:tcPr>
-            <w:tcW w:w="662" w:type="pct"/>
+            </w:pPr>
+          </w:p>
+        </w:tc>
+        <w:tc>
+          <w:tcPr>
+            <w:tcW w:w="792" w:type="pct"/>
             <w:vAlign w:val="center"/>
           </w:tcPr>
           <w:p>
@@ -3989,42 +3604,6 @@
                 <w:szCs w:val="22"/>
               </w:rPr>
             </w:pPr>
-            <w:r>
-              <w:rPr>
-                <w:rFonts w:asciiTheme="minorHAnsi" w:hAnsiTheme="minorHAnsi" w:cstheme="minorHAnsi"/>
-                <w:color w:val="000000" w:themeColor="text1"/>
-                <w:sz w:val="22"/>
-                <w:szCs w:val="22"/>
-              </w:rPr>
-              <w:t>-</w:t>
-            </w:r>
-          </w:p>
-        </w:tc>
-        <w:tc>
-          <w:tcPr>
-            <w:tcW w:w="792" w:type="pct"/>
-            <w:vAlign w:val="center"/>
-          </w:tcPr>
-          <w:p>
-            <w:pPr>
-              <w:pStyle w:val="PSI-Normal"/>
-              <w:jc w:val="center"/>
-              <w:rPr>
-                <w:rFonts w:asciiTheme="minorHAnsi" w:hAnsiTheme="minorHAnsi" w:cstheme="minorHAnsi"/>
-                <w:color w:val="000000" w:themeColor="text1"/>
-                <w:sz w:val="22"/>
-                <w:szCs w:val="22"/>
-              </w:rPr>
-            </w:pPr>
-            <w:r>
-              <w:rPr>
-                <w:rFonts w:asciiTheme="minorHAnsi" w:hAnsiTheme="minorHAnsi" w:cstheme="minorHAnsi"/>
-                <w:color w:val="000000" w:themeColor="text1"/>
-                <w:sz w:val="22"/>
-                <w:szCs w:val="22"/>
-              </w:rPr>
-              <w:t>CA</w:t>
-            </w:r>
           </w:p>
         </w:tc>
       </w:tr>
@@ -4043,21 +3622,17 @@
               <w:pStyle w:val="PSI-Normal"/>
               <w:rPr>
                 <w:rFonts w:asciiTheme="minorHAnsi" w:hAnsiTheme="minorHAnsi" w:cstheme="minorHAnsi"/>
-                <w:b/>
-                <w:bCs/>
-                <w:sz w:val="22"/>
-                <w:szCs w:val="22"/>
-              </w:rPr>
-            </w:pPr>
-            <w:r>
-              <w:rPr>
-                <w:rFonts w:asciiTheme="minorHAnsi" w:hAnsiTheme="minorHAnsi" w:cstheme="minorHAnsi"/>
-                <w:b/>
-                <w:bCs/>
-                <w:sz w:val="22"/>
-                <w:szCs w:val="22"/>
-              </w:rPr>
-              <w:t>Gestionar riesgos del proyecto</w:t>
+                <w:sz w:val="22"/>
+                <w:szCs w:val="22"/>
+              </w:rPr>
+            </w:pPr>
+            <w:r>
+              <w:rPr>
+                <w:rFonts w:asciiTheme="minorHAnsi" w:hAnsiTheme="minorHAnsi" w:cstheme="minorHAnsi"/>
+                <w:sz w:val="22"/>
+                <w:szCs w:val="22"/>
+              </w:rPr>
+              <w:t>Corregir plan de calidad</w:t>
             </w:r>
           </w:p>
         </w:tc>
@@ -4081,13 +3656,13 @@
                 <w:sz w:val="22"/>
                 <w:szCs w:val="22"/>
               </w:rPr>
-              <w:t>20/01</w:t>
-            </w:r>
-          </w:p>
-        </w:tc>
-        <w:tc>
-          <w:tcPr>
-            <w:tcW w:w="440" w:type="pct"/>
+              <w:t>1/2</w:t>
+            </w:r>
+          </w:p>
+        </w:tc>
+        <w:tc>
+          <w:tcPr>
+            <w:tcW w:w="398" w:type="pct"/>
             <w:vAlign w:val="center"/>
           </w:tcPr>
           <w:p>
@@ -4105,13 +3680,13 @@
                 <w:sz w:val="22"/>
                 <w:szCs w:val="22"/>
               </w:rPr>
-              <w:t>20/01</w:t>
-            </w:r>
-          </w:p>
-        </w:tc>
-        <w:tc>
-          <w:tcPr>
-            <w:tcW w:w="646" w:type="pct"/>
+              <w:t>2/2</w:t>
+            </w:r>
+          </w:p>
+        </w:tc>
+        <w:tc>
+          <w:tcPr>
+            <w:tcW w:w="688" w:type="pct"/>
             <w:vAlign w:val="center"/>
           </w:tcPr>
           <w:p>
@@ -4125,20 +3700,29 @@
                 <w:szCs w:val="22"/>
               </w:rPr>
             </w:pPr>
-            <w:r>
+          </w:p>
+        </w:tc>
+        <w:tc>
+          <w:tcPr>
+            <w:tcW w:w="662" w:type="pct"/>
+            <w:vAlign w:val="center"/>
+          </w:tcPr>
+          <w:p>
+            <w:pPr>
+              <w:pStyle w:val="PSI-Normal"/>
+              <w:jc w:val="center"/>
               <w:rPr>
                 <w:rFonts w:asciiTheme="minorHAnsi" w:hAnsiTheme="minorHAnsi" w:cstheme="minorHAnsi"/>
                 <w:color w:val="000000" w:themeColor="text1"/>
                 <w:sz w:val="22"/>
                 <w:szCs w:val="22"/>
               </w:rPr>
-              <w:t>-</w:t>
-            </w:r>
-          </w:p>
-        </w:tc>
-        <w:tc>
-          <w:tcPr>
-            <w:tcW w:w="662" w:type="pct"/>
+            </w:pPr>
+          </w:p>
+        </w:tc>
+        <w:tc>
+          <w:tcPr>
+            <w:tcW w:w="792" w:type="pct"/>
             <w:vAlign w:val="center"/>
           </w:tcPr>
           <w:p>
@@ -4152,33 +3736,6 @@
                 <w:szCs w:val="22"/>
               </w:rPr>
             </w:pPr>
-          </w:p>
-        </w:tc>
-        <w:tc>
-          <w:tcPr>
-            <w:tcW w:w="792" w:type="pct"/>
-            <w:vAlign w:val="center"/>
-          </w:tcPr>
-          <w:p>
-            <w:pPr>
-              <w:pStyle w:val="PSI-Normal"/>
-              <w:jc w:val="center"/>
-              <w:rPr>
-                <w:rFonts w:asciiTheme="minorHAnsi" w:hAnsiTheme="minorHAnsi" w:cstheme="minorHAnsi"/>
-                <w:color w:val="000000" w:themeColor="text1"/>
-                <w:sz w:val="22"/>
-                <w:szCs w:val="22"/>
-              </w:rPr>
-            </w:pPr>
-            <w:r>
-              <w:rPr>
-                <w:rFonts w:asciiTheme="minorHAnsi" w:hAnsiTheme="minorHAnsi" w:cstheme="minorHAnsi"/>
-                <w:color w:val="000000" w:themeColor="text1"/>
-                <w:sz w:val="22"/>
-                <w:szCs w:val="22"/>
-              </w:rPr>
-              <w:t>CH</w:t>
-            </w:r>
           </w:p>
         </w:tc>
       </w:tr>
@@ -4197,17 +3754,21 @@
               <w:pStyle w:val="PSI-Normal"/>
               <w:rPr>
                 <w:rFonts w:asciiTheme="minorHAnsi" w:hAnsiTheme="minorHAnsi" w:cstheme="minorHAnsi"/>
-                <w:sz w:val="22"/>
-                <w:szCs w:val="22"/>
-              </w:rPr>
-            </w:pPr>
-            <w:r>
-              <w:rPr>
-                <w:rFonts w:asciiTheme="minorHAnsi" w:hAnsiTheme="minorHAnsi" w:cstheme="minorHAnsi"/>
-                <w:sz w:val="22"/>
-                <w:szCs w:val="22"/>
-              </w:rPr>
-              <w:t>Realizar la identificación y evaluación de riesgos</w:t>
+                <w:b/>
+                <w:bCs/>
+                <w:sz w:val="22"/>
+                <w:szCs w:val="22"/>
+              </w:rPr>
+            </w:pPr>
+            <w:r>
+              <w:rPr>
+                <w:rFonts w:asciiTheme="minorHAnsi" w:hAnsiTheme="minorHAnsi" w:cstheme="minorHAnsi"/>
+                <w:b/>
+                <w:bCs/>
+                <w:sz w:val="22"/>
+                <w:szCs w:val="22"/>
+              </w:rPr>
+              <w:t>Ejecutar plan de respuesta al riesgo RK13</w:t>
             </w:r>
           </w:p>
         </w:tc>
@@ -4231,13 +3792,13 @@
                 <w:sz w:val="22"/>
                 <w:szCs w:val="22"/>
               </w:rPr>
-              <w:t>20/01</w:t>
-            </w:r>
-          </w:p>
-        </w:tc>
-        <w:tc>
-          <w:tcPr>
-            <w:tcW w:w="440" w:type="pct"/>
+              <w:t>1/2</w:t>
+            </w:r>
+          </w:p>
+        </w:tc>
+        <w:tc>
+          <w:tcPr>
+            <w:tcW w:w="398" w:type="pct"/>
             <w:vAlign w:val="center"/>
           </w:tcPr>
           <w:p>
@@ -4255,13 +3816,13 @@
                 <w:sz w:val="22"/>
                 <w:szCs w:val="22"/>
               </w:rPr>
-              <w:t>20/01</w:t>
-            </w:r>
-          </w:p>
-        </w:tc>
-        <w:tc>
-          <w:tcPr>
-            <w:tcW w:w="646" w:type="pct"/>
+              <w:t>2/2</w:t>
+            </w:r>
+          </w:p>
+        </w:tc>
+        <w:tc>
+          <w:tcPr>
+            <w:tcW w:w="688" w:type="pct"/>
             <w:vAlign w:val="center"/>
           </w:tcPr>
           <w:p>
@@ -4275,20 +3836,29 @@
                 <w:szCs w:val="22"/>
               </w:rPr>
             </w:pPr>
-            <w:r>
+          </w:p>
+        </w:tc>
+        <w:tc>
+          <w:tcPr>
+            <w:tcW w:w="662" w:type="pct"/>
+            <w:vAlign w:val="center"/>
+          </w:tcPr>
+          <w:p>
+            <w:pPr>
+              <w:pStyle w:val="PSI-Normal"/>
+              <w:jc w:val="center"/>
               <w:rPr>
                 <w:rFonts w:asciiTheme="minorHAnsi" w:hAnsiTheme="minorHAnsi" w:cstheme="minorHAnsi"/>
                 <w:color w:val="000000" w:themeColor="text1"/>
                 <w:sz w:val="22"/>
                 <w:szCs w:val="22"/>
               </w:rPr>
-              <w:t>-</w:t>
-            </w:r>
-          </w:p>
-        </w:tc>
-        <w:tc>
-          <w:tcPr>
-            <w:tcW w:w="662" w:type="pct"/>
+            </w:pPr>
+          </w:p>
+        </w:tc>
+        <w:tc>
+          <w:tcPr>
+            <w:tcW w:w="792" w:type="pct"/>
             <w:vAlign w:val="center"/>
           </w:tcPr>
           <w:p>
@@ -4302,33 +3872,6 @@
                 <w:szCs w:val="22"/>
               </w:rPr>
             </w:pPr>
-          </w:p>
-        </w:tc>
-        <w:tc>
-          <w:tcPr>
-            <w:tcW w:w="792" w:type="pct"/>
-            <w:vAlign w:val="center"/>
-          </w:tcPr>
-          <w:p>
-            <w:pPr>
-              <w:pStyle w:val="PSI-Normal"/>
-              <w:jc w:val="center"/>
-              <w:rPr>
-                <w:rFonts w:asciiTheme="minorHAnsi" w:hAnsiTheme="minorHAnsi" w:cstheme="minorHAnsi"/>
-                <w:color w:val="000000" w:themeColor="text1"/>
-                <w:sz w:val="22"/>
-                <w:szCs w:val="22"/>
-              </w:rPr>
-            </w:pPr>
-            <w:r>
-              <w:rPr>
-                <w:rFonts w:asciiTheme="minorHAnsi" w:hAnsiTheme="minorHAnsi" w:cstheme="minorHAnsi"/>
-                <w:color w:val="000000" w:themeColor="text1"/>
-                <w:sz w:val="22"/>
-                <w:szCs w:val="22"/>
-              </w:rPr>
-              <w:t>CH</w:t>
-            </w:r>
           </w:p>
         </w:tc>
       </w:tr>
@@ -4357,7 +3900,7 @@
                 <w:sz w:val="22"/>
                 <w:szCs w:val="22"/>
               </w:rPr>
-              <w:t>Realizar planificación de riesgos – Iteración C4</w:t>
+              <w:t xml:space="preserve">Realizar lista de tareas de programación </w:t>
             </w:r>
           </w:p>
         </w:tc>
@@ -4381,13 +3924,13 @@
                 <w:sz w:val="22"/>
                 <w:szCs w:val="22"/>
               </w:rPr>
-              <w:t>20/01</w:t>
-            </w:r>
-          </w:p>
-        </w:tc>
-        <w:tc>
-          <w:tcPr>
-            <w:tcW w:w="440" w:type="pct"/>
+              <w:t>1/2</w:t>
+            </w:r>
+          </w:p>
+        </w:tc>
+        <w:tc>
+          <w:tcPr>
+            <w:tcW w:w="398" w:type="pct"/>
             <w:vAlign w:val="center"/>
           </w:tcPr>
           <w:p>
@@ -4405,13 +3948,13 @@
                 <w:sz w:val="22"/>
                 <w:szCs w:val="22"/>
               </w:rPr>
-              <w:t>20/01</w:t>
-            </w:r>
-          </w:p>
-        </w:tc>
-        <w:tc>
-          <w:tcPr>
-            <w:tcW w:w="646" w:type="pct"/>
+              <w:t>2/2</w:t>
+            </w:r>
+          </w:p>
+        </w:tc>
+        <w:tc>
+          <w:tcPr>
+            <w:tcW w:w="688" w:type="pct"/>
             <w:vAlign w:val="center"/>
           </w:tcPr>
           <w:p>
@@ -4425,20 +3968,29 @@
                 <w:szCs w:val="22"/>
               </w:rPr>
             </w:pPr>
-            <w:r>
+          </w:p>
+        </w:tc>
+        <w:tc>
+          <w:tcPr>
+            <w:tcW w:w="662" w:type="pct"/>
+            <w:vAlign w:val="center"/>
+          </w:tcPr>
+          <w:p>
+            <w:pPr>
+              <w:pStyle w:val="PSI-Normal"/>
+              <w:jc w:val="center"/>
               <w:rPr>
                 <w:rFonts w:asciiTheme="minorHAnsi" w:hAnsiTheme="minorHAnsi" w:cstheme="minorHAnsi"/>
                 <w:color w:val="000000" w:themeColor="text1"/>
                 <w:sz w:val="22"/>
                 <w:szCs w:val="22"/>
               </w:rPr>
-              <w:t>-</w:t>
-            </w:r>
-          </w:p>
-        </w:tc>
-        <w:tc>
-          <w:tcPr>
-            <w:tcW w:w="662" w:type="pct"/>
+            </w:pPr>
+          </w:p>
+        </w:tc>
+        <w:tc>
+          <w:tcPr>
+            <w:tcW w:w="792" w:type="pct"/>
             <w:vAlign w:val="center"/>
           </w:tcPr>
           <w:p>
@@ -4452,32 +4004,14 @@
                 <w:szCs w:val="22"/>
               </w:rPr>
             </w:pPr>
-          </w:p>
-        </w:tc>
-        <w:tc>
-          <w:tcPr>
-            <w:tcW w:w="792" w:type="pct"/>
-            <w:vAlign w:val="center"/>
-          </w:tcPr>
-          <w:p>
-            <w:pPr>
-              <w:pStyle w:val="PSI-Normal"/>
-              <w:jc w:val="center"/>
+            <w:r>
               <w:rPr>
                 <w:rFonts w:asciiTheme="minorHAnsi" w:hAnsiTheme="minorHAnsi" w:cstheme="minorHAnsi"/>
                 <w:color w:val="000000" w:themeColor="text1"/>
                 <w:sz w:val="22"/>
                 <w:szCs w:val="22"/>
               </w:rPr>
-            </w:pPr>
-            <w:r>
-              <w:rPr>
-                <w:rFonts w:asciiTheme="minorHAnsi" w:hAnsiTheme="minorHAnsi" w:cstheme="minorHAnsi"/>
-                <w:color w:val="000000" w:themeColor="text1"/>
-                <w:sz w:val="22"/>
-                <w:szCs w:val="22"/>
-              </w:rPr>
-              <w:t>CH</w:t>
+              <w:t>FH</w:t>
             </w:r>
           </w:p>
         </w:tc>
@@ -4497,17 +4031,41 @@
               <w:pStyle w:val="PSI-Normal"/>
               <w:rPr>
                 <w:rFonts w:asciiTheme="minorHAnsi" w:hAnsiTheme="minorHAnsi" w:cstheme="minorHAnsi"/>
-                <w:sz w:val="22"/>
-                <w:szCs w:val="22"/>
-              </w:rPr>
-            </w:pPr>
-            <w:r>
-              <w:rPr>
-                <w:rFonts w:asciiTheme="minorHAnsi" w:hAnsiTheme="minorHAnsi" w:cstheme="minorHAnsi"/>
-                <w:sz w:val="22"/>
-                <w:szCs w:val="22"/>
-              </w:rPr>
-              <w:t>Revisar gestión de riesgos</w:t>
+                <w:b/>
+                <w:bCs/>
+                <w:sz w:val="22"/>
+                <w:szCs w:val="22"/>
+              </w:rPr>
+            </w:pPr>
+            <w:r>
+              <w:rPr>
+                <w:rFonts w:asciiTheme="minorHAnsi" w:hAnsiTheme="minorHAnsi" w:cstheme="minorHAnsi"/>
+                <w:b/>
+                <w:bCs/>
+                <w:sz w:val="22"/>
+                <w:szCs w:val="22"/>
+              </w:rPr>
+              <w:t>Realizar implementación del CU</w:t>
+            </w:r>
+            <w:r>
+              <w:rPr>
+                <w:rFonts w:asciiTheme="minorHAnsi" w:hAnsiTheme="minorHAnsi" w:cstheme="minorHAnsi"/>
+                <w:b/>
+                <w:bCs/>
+                <w:sz w:val="22"/>
+                <w:szCs w:val="22"/>
+              </w:rPr>
+              <w:t>10</w:t>
+            </w:r>
+            <w:r>
+              <w:rPr>
+                <w:rFonts w:asciiTheme="minorHAnsi" w:hAnsiTheme="minorHAnsi" w:cstheme="minorHAnsi"/>
+                <w:b/>
+                <w:bCs/>
+                <w:sz w:val="22"/>
+                <w:szCs w:val="22"/>
+              </w:rPr>
+              <w:t>: Administrar categorías de riesgo</w:t>
             </w:r>
           </w:p>
         </w:tc>
@@ -4531,13 +4089,13 @@
                 <w:sz w:val="22"/>
                 <w:szCs w:val="22"/>
               </w:rPr>
-              <w:t>20/01</w:t>
-            </w:r>
-          </w:p>
-        </w:tc>
-        <w:tc>
-          <w:tcPr>
-            <w:tcW w:w="440" w:type="pct"/>
+              <w:t>3/2</w:t>
+            </w:r>
+          </w:p>
+        </w:tc>
+        <w:tc>
+          <w:tcPr>
+            <w:tcW w:w="398" w:type="pct"/>
             <w:vAlign w:val="center"/>
           </w:tcPr>
           <w:p>
@@ -4555,13 +4113,13 @@
                 <w:sz w:val="22"/>
                 <w:szCs w:val="22"/>
               </w:rPr>
-              <w:t>20/01</w:t>
-            </w:r>
-          </w:p>
-        </w:tc>
-        <w:tc>
-          <w:tcPr>
-            <w:tcW w:w="646" w:type="pct"/>
+              <w:t>7/2</w:t>
+            </w:r>
+          </w:p>
+        </w:tc>
+        <w:tc>
+          <w:tcPr>
+            <w:tcW w:w="688" w:type="pct"/>
             <w:vAlign w:val="center"/>
           </w:tcPr>
           <w:p>
@@ -4575,20 +4133,29 @@
                 <w:szCs w:val="22"/>
               </w:rPr>
             </w:pPr>
-            <w:r>
+          </w:p>
+        </w:tc>
+        <w:tc>
+          <w:tcPr>
+            <w:tcW w:w="662" w:type="pct"/>
+            <w:vAlign w:val="center"/>
+          </w:tcPr>
+          <w:p>
+            <w:pPr>
+              <w:pStyle w:val="PSI-Normal"/>
+              <w:jc w:val="center"/>
               <w:rPr>
                 <w:rFonts w:asciiTheme="minorHAnsi" w:hAnsiTheme="minorHAnsi" w:cstheme="minorHAnsi"/>
                 <w:color w:val="000000" w:themeColor="text1"/>
                 <w:sz w:val="22"/>
                 <w:szCs w:val="22"/>
               </w:rPr>
-              <w:t>-</w:t>
-            </w:r>
-          </w:p>
-        </w:tc>
-        <w:tc>
-          <w:tcPr>
-            <w:tcW w:w="662" w:type="pct"/>
+            </w:pPr>
+          </w:p>
+        </w:tc>
+        <w:tc>
+          <w:tcPr>
+            <w:tcW w:w="792" w:type="pct"/>
             <w:vAlign w:val="center"/>
           </w:tcPr>
           <w:p>
@@ -4602,33 +4169,6 @@
                 <w:szCs w:val="22"/>
               </w:rPr>
             </w:pPr>
-          </w:p>
-        </w:tc>
-        <w:tc>
-          <w:tcPr>
-            <w:tcW w:w="792" w:type="pct"/>
-            <w:vAlign w:val="center"/>
-          </w:tcPr>
-          <w:p>
-            <w:pPr>
-              <w:pStyle w:val="PSI-Normal"/>
-              <w:jc w:val="center"/>
-              <w:rPr>
-                <w:rFonts w:asciiTheme="minorHAnsi" w:hAnsiTheme="minorHAnsi" w:cstheme="minorHAnsi"/>
-                <w:color w:val="000000" w:themeColor="text1"/>
-                <w:sz w:val="22"/>
-                <w:szCs w:val="22"/>
-              </w:rPr>
-            </w:pPr>
-            <w:r>
-              <w:rPr>
-                <w:rFonts w:asciiTheme="minorHAnsi" w:hAnsiTheme="minorHAnsi" w:cstheme="minorHAnsi"/>
-                <w:color w:val="000000" w:themeColor="text1"/>
-                <w:sz w:val="22"/>
-                <w:szCs w:val="22"/>
-              </w:rPr>
-              <w:t>CA, HF</w:t>
-            </w:r>
           </w:p>
         </w:tc>
       </w:tr>
@@ -4657,7 +4197,7 @@
                 <w:sz w:val="22"/>
                 <w:szCs w:val="22"/>
               </w:rPr>
-              <w:t>Corregir gestión de riesgos</w:t>
+              <w:t>Realizar implementación</w:t>
             </w:r>
           </w:p>
         </w:tc>
@@ -4681,13 +4221,13 @@
                 <w:sz w:val="22"/>
                 <w:szCs w:val="22"/>
               </w:rPr>
-              <w:t>20/01</w:t>
-            </w:r>
-          </w:p>
-        </w:tc>
-        <w:tc>
-          <w:tcPr>
-            <w:tcW w:w="440" w:type="pct"/>
+              <w:t>3/2</w:t>
+            </w:r>
+          </w:p>
+        </w:tc>
+        <w:tc>
+          <w:tcPr>
+            <w:tcW w:w="398" w:type="pct"/>
             <w:vAlign w:val="center"/>
           </w:tcPr>
           <w:p>
@@ -4705,13 +4245,13 @@
                 <w:sz w:val="22"/>
                 <w:szCs w:val="22"/>
               </w:rPr>
-              <w:t>20/01</w:t>
-            </w:r>
-          </w:p>
-        </w:tc>
-        <w:tc>
-          <w:tcPr>
-            <w:tcW w:w="646" w:type="pct"/>
+              <w:t>5/2</w:t>
+            </w:r>
+          </w:p>
+        </w:tc>
+        <w:tc>
+          <w:tcPr>
+            <w:tcW w:w="688" w:type="pct"/>
             <w:vAlign w:val="center"/>
           </w:tcPr>
           <w:p>
@@ -4761,15 +4301,6 @@
                 <w:szCs w:val="22"/>
               </w:rPr>
             </w:pPr>
-            <w:r>
-              <w:rPr>
-                <w:rFonts w:asciiTheme="minorHAnsi" w:hAnsiTheme="minorHAnsi" w:cstheme="minorHAnsi"/>
-                <w:color w:val="000000" w:themeColor="text1"/>
-                <w:sz w:val="22"/>
-                <w:szCs w:val="22"/>
-              </w:rPr>
-              <w:t>CH</w:t>
-            </w:r>
           </w:p>
         </w:tc>
       </w:tr>
@@ -4785,24 +4316,21 @@
           </w:tcPr>
           <w:p>
             <w:pPr>
-              <w:jc w:val="center"/>
-              <w:rPr>
-                <w:rFonts w:asciiTheme="minorHAnsi" w:hAnsiTheme="minorHAnsi" w:cstheme="minorHAnsi"/>
-                <w:sz w:val="22"/>
-                <w:szCs w:val="22"/>
-                <w:lang w:val="es-AR"/>
-              </w:rPr>
-            </w:pPr>
-            <w:r>
-              <w:rPr>
-                <w:rFonts w:asciiTheme="minorHAnsi" w:hAnsiTheme="minorHAnsi" w:cstheme="minorHAnsi"/>
-                <w:b/>
-                <w:bCs/>
-                <w:sz w:val="22"/>
-                <w:szCs w:val="22"/>
-                <w:lang w:val="es-AR"/>
-              </w:rPr>
-              <w:t>Revisar la documentación del proyecto</w:t>
+              <w:rPr>
+                <w:rFonts w:asciiTheme="minorHAnsi" w:hAnsiTheme="minorHAnsi" w:cstheme="minorHAnsi"/>
+                <w:sz w:val="22"/>
+                <w:szCs w:val="22"/>
+                <w:lang w:val="es-AR"/>
+              </w:rPr>
+            </w:pPr>
+            <w:r>
+              <w:rPr>
+                <w:rFonts w:asciiTheme="minorHAnsi" w:hAnsiTheme="minorHAnsi" w:cstheme="minorHAnsi"/>
+                <w:sz w:val="22"/>
+                <w:szCs w:val="22"/>
+                <w:lang w:val="es-AR"/>
+              </w:rPr>
+              <w:t>Ejecutar Casos de prueba</w:t>
             </w:r>
           </w:p>
         </w:tc>
@@ -4828,39 +4356,39 @@
                 <w:szCs w:val="22"/>
                 <w:lang w:val="es-AR"/>
               </w:rPr>
-              <w:t>20/01</w:t>
-            </w:r>
-          </w:p>
-        </w:tc>
-        <w:tc>
-          <w:tcPr>
-            <w:tcW w:w="440" w:type="pct"/>
-            <w:vAlign w:val="center"/>
-          </w:tcPr>
-          <w:p>
-            <w:pPr>
-              <w:jc w:val="center"/>
-              <w:rPr>
-                <w:rFonts w:asciiTheme="minorHAnsi" w:hAnsiTheme="minorHAnsi" w:cstheme="minorHAnsi"/>
-                <w:sz w:val="22"/>
-                <w:szCs w:val="22"/>
-                <w:lang w:val="es-AR"/>
-              </w:rPr>
-            </w:pPr>
-            <w:r>
-              <w:rPr>
-                <w:rFonts w:asciiTheme="minorHAnsi" w:hAnsiTheme="minorHAnsi" w:cstheme="minorHAnsi"/>
-                <w:sz w:val="22"/>
-                <w:szCs w:val="22"/>
-                <w:lang w:val="es-AR"/>
-              </w:rPr>
-              <w:t>24/01</w:t>
-            </w:r>
-          </w:p>
-        </w:tc>
-        <w:tc>
-          <w:tcPr>
-            <w:tcW w:w="646" w:type="pct"/>
+              <w:t>5/2</w:t>
+            </w:r>
+          </w:p>
+        </w:tc>
+        <w:tc>
+          <w:tcPr>
+            <w:tcW w:w="398" w:type="pct"/>
+            <w:vAlign w:val="center"/>
+          </w:tcPr>
+          <w:p>
+            <w:pPr>
+              <w:jc w:val="center"/>
+              <w:rPr>
+                <w:rFonts w:asciiTheme="minorHAnsi" w:hAnsiTheme="minorHAnsi" w:cstheme="minorHAnsi"/>
+                <w:sz w:val="22"/>
+                <w:szCs w:val="22"/>
+                <w:lang w:val="es-AR"/>
+              </w:rPr>
+            </w:pPr>
+            <w:r>
+              <w:rPr>
+                <w:rFonts w:asciiTheme="minorHAnsi" w:hAnsiTheme="minorHAnsi" w:cstheme="minorHAnsi"/>
+                <w:sz w:val="22"/>
+                <w:szCs w:val="22"/>
+                <w:lang w:val="es-AR"/>
+              </w:rPr>
+              <w:t>6/2</w:t>
+            </w:r>
+          </w:p>
+        </w:tc>
+        <w:tc>
+          <w:tcPr>
+            <w:tcW w:w="688" w:type="pct"/>
             <w:vAlign w:val="center"/>
           </w:tcPr>
           <w:p>
@@ -4910,16 +4438,6 @@
                 <w:lang w:val="es-AR"/>
               </w:rPr>
             </w:pPr>
-            <w:r>
-              <w:rPr>
-                <w:rFonts w:asciiTheme="minorHAnsi" w:hAnsiTheme="minorHAnsi" w:cstheme="minorHAnsi"/>
-                <w:color w:val="000000" w:themeColor="text1"/>
-                <w:sz w:val="22"/>
-                <w:szCs w:val="22"/>
-                <w:lang w:val="es-AR"/>
-              </w:rPr>
-              <w:t>FH, CH, CA</w:t>
-            </w:r>
           </w:p>
         </w:tc>
       </w:tr>
@@ -4949,7 +4467,7 @@
                 <w:szCs w:val="22"/>
                 <w:lang w:val="es-AR"/>
               </w:rPr>
-              <w:t>Revisar especificación de requerimientos</w:t>
+              <w:t xml:space="preserve">Realizar informe de verificación </w:t>
             </w:r>
           </w:p>
         </w:tc>
@@ -4975,39 +4493,39 @@
                 <w:szCs w:val="22"/>
                 <w:lang w:val="es-AR"/>
               </w:rPr>
-              <w:t>20/01</w:t>
-            </w:r>
-          </w:p>
-        </w:tc>
-        <w:tc>
-          <w:tcPr>
-            <w:tcW w:w="440" w:type="pct"/>
-            <w:vAlign w:val="center"/>
-          </w:tcPr>
-          <w:p>
-            <w:pPr>
-              <w:jc w:val="center"/>
-              <w:rPr>
-                <w:rFonts w:asciiTheme="minorHAnsi" w:hAnsiTheme="minorHAnsi" w:cstheme="minorHAnsi"/>
-                <w:sz w:val="22"/>
-                <w:szCs w:val="22"/>
-                <w:lang w:val="es-AR"/>
-              </w:rPr>
-            </w:pPr>
-            <w:r>
-              <w:rPr>
-                <w:rFonts w:asciiTheme="minorHAnsi" w:hAnsiTheme="minorHAnsi" w:cstheme="minorHAnsi"/>
-                <w:sz w:val="22"/>
-                <w:szCs w:val="22"/>
-                <w:lang w:val="es-AR"/>
-              </w:rPr>
-              <w:t>20/01</w:t>
-            </w:r>
-          </w:p>
-        </w:tc>
-        <w:tc>
-          <w:tcPr>
-            <w:tcW w:w="646" w:type="pct"/>
+              <w:t>5/2</w:t>
+            </w:r>
+          </w:p>
+        </w:tc>
+        <w:tc>
+          <w:tcPr>
+            <w:tcW w:w="398" w:type="pct"/>
+            <w:vAlign w:val="center"/>
+          </w:tcPr>
+          <w:p>
+            <w:pPr>
+              <w:jc w:val="center"/>
+              <w:rPr>
+                <w:rFonts w:asciiTheme="minorHAnsi" w:hAnsiTheme="minorHAnsi" w:cstheme="minorHAnsi"/>
+                <w:sz w:val="22"/>
+                <w:szCs w:val="22"/>
+                <w:lang w:val="es-AR"/>
+              </w:rPr>
+            </w:pPr>
+            <w:r>
+              <w:rPr>
+                <w:rFonts w:asciiTheme="minorHAnsi" w:hAnsiTheme="minorHAnsi" w:cstheme="minorHAnsi"/>
+                <w:sz w:val="22"/>
+                <w:szCs w:val="22"/>
+                <w:lang w:val="es-AR"/>
+              </w:rPr>
+              <w:t>6/2</w:t>
+            </w:r>
+          </w:p>
+        </w:tc>
+        <w:tc>
+          <w:tcPr>
+            <w:tcW w:w="688" w:type="pct"/>
             <w:vAlign w:val="center"/>
           </w:tcPr>
           <w:p>
@@ -5021,7 +4539,16 @@
                 <w:lang w:val="es-AR"/>
               </w:rPr>
             </w:pPr>
-            <w:r>
+          </w:p>
+        </w:tc>
+        <w:tc>
+          <w:tcPr>
+            <w:tcW w:w="662" w:type="pct"/>
+            <w:vAlign w:val="center"/>
+          </w:tcPr>
+          <w:p>
+            <w:pPr>
+              <w:jc w:val="center"/>
               <w:rPr>
                 <w:rFonts w:asciiTheme="minorHAnsi" w:hAnsiTheme="minorHAnsi" w:cstheme="minorHAnsi"/>
                 <w:color w:val="000000" w:themeColor="text1"/>
@@ -5029,13 +4556,12 @@
                 <w:szCs w:val="22"/>
                 <w:lang w:val="es-AR"/>
               </w:rPr>
-              <w:t>-</w:t>
-            </w:r>
-          </w:p>
-        </w:tc>
-        <w:tc>
-          <w:tcPr>
-            <w:tcW w:w="662" w:type="pct"/>
+            </w:pPr>
+          </w:p>
+        </w:tc>
+        <w:tc>
+          <w:tcPr>
+            <w:tcW w:w="792" w:type="pct"/>
             <w:vAlign w:val="center"/>
           </w:tcPr>
           <w:p>
@@ -5049,44 +4575,6 @@
                 <w:lang w:val="es-AR"/>
               </w:rPr>
             </w:pPr>
-            <w:r>
-              <w:rPr>
-                <w:rFonts w:asciiTheme="minorHAnsi" w:hAnsiTheme="minorHAnsi" w:cstheme="minorHAnsi"/>
-                <w:color w:val="000000" w:themeColor="text1"/>
-                <w:sz w:val="22"/>
-                <w:szCs w:val="22"/>
-                <w:lang w:val="es-AR"/>
-              </w:rPr>
-              <w:t>-</w:t>
-            </w:r>
-          </w:p>
-        </w:tc>
-        <w:tc>
-          <w:tcPr>
-            <w:tcW w:w="792" w:type="pct"/>
-            <w:vAlign w:val="center"/>
-          </w:tcPr>
-          <w:p>
-            <w:pPr>
-              <w:jc w:val="center"/>
-              <w:rPr>
-                <w:rFonts w:asciiTheme="minorHAnsi" w:hAnsiTheme="minorHAnsi" w:cstheme="minorHAnsi"/>
-                <w:color w:val="000000" w:themeColor="text1"/>
-                <w:sz w:val="22"/>
-                <w:szCs w:val="22"/>
-                <w:lang w:val="es-AR"/>
-              </w:rPr>
-            </w:pPr>
-            <w:r>
-              <w:rPr>
-                <w:rFonts w:asciiTheme="minorHAnsi" w:hAnsiTheme="minorHAnsi" w:cstheme="minorHAnsi"/>
-                <w:color w:val="000000" w:themeColor="text1"/>
-                <w:sz w:val="22"/>
-                <w:szCs w:val="22"/>
-                <w:lang w:val="es-AR"/>
-              </w:rPr>
-              <w:t>FH</w:t>
-            </w:r>
           </w:p>
         </w:tc>
       </w:tr>
@@ -5116,7 +4604,7 @@
                 <w:szCs w:val="22"/>
                 <w:lang w:val="es-AR"/>
               </w:rPr>
-              <w:t>Revisar Modelo de casos de uso</w:t>
+              <w:t>Realizar correcciones y pruebas de regresión</w:t>
             </w:r>
           </w:p>
         </w:tc>
@@ -5142,39 +4630,39 @@
                 <w:szCs w:val="22"/>
                 <w:lang w:val="es-AR"/>
               </w:rPr>
-              <w:t>20/01</w:t>
-            </w:r>
-          </w:p>
-        </w:tc>
-        <w:tc>
-          <w:tcPr>
-            <w:tcW w:w="440" w:type="pct"/>
-            <w:vAlign w:val="center"/>
-          </w:tcPr>
-          <w:p>
-            <w:pPr>
-              <w:jc w:val="center"/>
-              <w:rPr>
-                <w:rFonts w:asciiTheme="minorHAnsi" w:hAnsiTheme="minorHAnsi" w:cstheme="minorHAnsi"/>
-                <w:sz w:val="22"/>
-                <w:szCs w:val="22"/>
-                <w:lang w:val="es-AR"/>
-              </w:rPr>
-            </w:pPr>
-            <w:r>
-              <w:rPr>
-                <w:rFonts w:asciiTheme="minorHAnsi" w:hAnsiTheme="minorHAnsi" w:cstheme="minorHAnsi"/>
-                <w:sz w:val="22"/>
-                <w:szCs w:val="22"/>
-                <w:lang w:val="es-AR"/>
-              </w:rPr>
-              <w:t>22/01</w:t>
-            </w:r>
-          </w:p>
-        </w:tc>
-        <w:tc>
-          <w:tcPr>
-            <w:tcW w:w="646" w:type="pct"/>
+              <w:t>6/2</w:t>
+            </w:r>
+          </w:p>
+        </w:tc>
+        <w:tc>
+          <w:tcPr>
+            <w:tcW w:w="398" w:type="pct"/>
+            <w:vAlign w:val="center"/>
+          </w:tcPr>
+          <w:p>
+            <w:pPr>
+              <w:jc w:val="center"/>
+              <w:rPr>
+                <w:rFonts w:asciiTheme="minorHAnsi" w:hAnsiTheme="minorHAnsi" w:cstheme="minorHAnsi"/>
+                <w:sz w:val="22"/>
+                <w:szCs w:val="22"/>
+                <w:lang w:val="es-AR"/>
+              </w:rPr>
+            </w:pPr>
+            <w:r>
+              <w:rPr>
+                <w:rFonts w:asciiTheme="minorHAnsi" w:hAnsiTheme="minorHAnsi" w:cstheme="minorHAnsi"/>
+                <w:sz w:val="22"/>
+                <w:szCs w:val="22"/>
+                <w:lang w:val="es-AR"/>
+              </w:rPr>
+              <w:t>7/2</w:t>
+            </w:r>
+          </w:p>
+        </w:tc>
+        <w:tc>
+          <w:tcPr>
+            <w:tcW w:w="688" w:type="pct"/>
             <w:vAlign w:val="center"/>
           </w:tcPr>
           <w:p>
@@ -5224,16 +4712,6 @@
                 <w:lang w:val="es-AR"/>
               </w:rPr>
             </w:pPr>
-            <w:r>
-              <w:rPr>
-                <w:rFonts w:asciiTheme="minorHAnsi" w:hAnsiTheme="minorHAnsi" w:cstheme="minorHAnsi"/>
-                <w:color w:val="000000" w:themeColor="text1"/>
-                <w:sz w:val="22"/>
-                <w:szCs w:val="22"/>
-                <w:lang w:val="es-AR"/>
-              </w:rPr>
-              <w:t>CA</w:t>
-            </w:r>
           </w:p>
         </w:tc>
       </w:tr>
@@ -5259,11 +4737,35 @@
             <w:r>
               <w:rPr>
                 <w:rFonts w:asciiTheme="minorHAnsi" w:hAnsiTheme="minorHAnsi" w:cstheme="minorHAnsi"/>
-                <w:sz w:val="22"/>
-                <w:szCs w:val="22"/>
-                <w:lang w:val="es-AR"/>
-              </w:rPr>
-              <w:t>Revisar Modelo de diseño</w:t>
+                <w:b/>
+                <w:bCs/>
+                <w:sz w:val="22"/>
+                <w:szCs w:val="22"/>
+                <w:lang w:val="es-AR"/>
+              </w:rPr>
+              <w:t>Realizar implementación del CU</w:t>
+            </w:r>
+            <w:r>
+              <w:rPr>
+                <w:rFonts w:asciiTheme="minorHAnsi" w:hAnsiTheme="minorHAnsi" w:cstheme="minorHAnsi"/>
+                <w:b/>
+                <w:bCs/>
+                <w:sz w:val="22"/>
+                <w:szCs w:val="22"/>
+                <w:lang w:val="es-AR"/>
+              </w:rPr>
+              <w:t>6</w:t>
+            </w:r>
+            <w:r>
+              <w:rPr>
+                <w:rFonts w:asciiTheme="minorHAnsi" w:hAnsiTheme="minorHAnsi" w:cstheme="minorHAnsi"/>
+                <w:b/>
+                <w:bCs/>
+                <w:sz w:val="22"/>
+                <w:szCs w:val="22"/>
+                <w:lang w:val="es-AR"/>
+              </w:rPr>
+              <w:t>: Administrar categorías de riesgo</w:t>
             </w:r>
           </w:p>
         </w:tc>
@@ -5289,39 +4791,39 @@
                 <w:szCs w:val="22"/>
                 <w:lang w:val="es-AR"/>
               </w:rPr>
-              <w:t>20/01</w:t>
-            </w:r>
-          </w:p>
-        </w:tc>
-        <w:tc>
-          <w:tcPr>
-            <w:tcW w:w="440" w:type="pct"/>
-            <w:vAlign w:val="center"/>
-          </w:tcPr>
-          <w:p>
-            <w:pPr>
-              <w:jc w:val="center"/>
-              <w:rPr>
-                <w:rFonts w:asciiTheme="minorHAnsi" w:hAnsiTheme="minorHAnsi" w:cstheme="minorHAnsi"/>
-                <w:sz w:val="22"/>
-                <w:szCs w:val="22"/>
-                <w:lang w:val="es-AR"/>
-              </w:rPr>
-            </w:pPr>
-            <w:r>
-              <w:rPr>
-                <w:rFonts w:asciiTheme="minorHAnsi" w:hAnsiTheme="minorHAnsi" w:cstheme="minorHAnsi"/>
-                <w:sz w:val="22"/>
-                <w:szCs w:val="22"/>
-                <w:lang w:val="es-AR"/>
-              </w:rPr>
-              <w:t>22/01</w:t>
-            </w:r>
-          </w:p>
-        </w:tc>
-        <w:tc>
-          <w:tcPr>
-            <w:tcW w:w="646" w:type="pct"/>
+              <w:t>8/2</w:t>
+            </w:r>
+          </w:p>
+        </w:tc>
+        <w:tc>
+          <w:tcPr>
+            <w:tcW w:w="398" w:type="pct"/>
+            <w:vAlign w:val="center"/>
+          </w:tcPr>
+          <w:p>
+            <w:pPr>
+              <w:jc w:val="center"/>
+              <w:rPr>
+                <w:rFonts w:asciiTheme="minorHAnsi" w:hAnsiTheme="minorHAnsi" w:cstheme="minorHAnsi"/>
+                <w:sz w:val="22"/>
+                <w:szCs w:val="22"/>
+                <w:lang w:val="es-AR"/>
+              </w:rPr>
+            </w:pPr>
+            <w:r>
+              <w:rPr>
+                <w:rFonts w:asciiTheme="minorHAnsi" w:hAnsiTheme="minorHAnsi" w:cstheme="minorHAnsi"/>
+                <w:sz w:val="22"/>
+                <w:szCs w:val="22"/>
+                <w:lang w:val="es-AR"/>
+              </w:rPr>
+              <w:t>9/2</w:t>
+            </w:r>
+          </w:p>
+        </w:tc>
+        <w:tc>
+          <w:tcPr>
+            <w:tcW w:w="688" w:type="pct"/>
             <w:vAlign w:val="center"/>
           </w:tcPr>
           <w:p>
@@ -5371,16 +4873,6 @@
                 <w:lang w:val="es-AR"/>
               </w:rPr>
             </w:pPr>
-            <w:r>
-              <w:rPr>
-                <w:rFonts w:asciiTheme="minorHAnsi" w:hAnsiTheme="minorHAnsi" w:cstheme="minorHAnsi"/>
-                <w:color w:val="000000" w:themeColor="text1"/>
-                <w:sz w:val="22"/>
-                <w:szCs w:val="22"/>
-                <w:lang w:val="es-AR"/>
-              </w:rPr>
-              <w:t>CH</w:t>
-            </w:r>
           </w:p>
         </w:tc>
       </w:tr>
@@ -5405,15 +4897,34 @@
                 <w:lang w:val="es-AR"/>
               </w:rPr>
             </w:pPr>
-            <w:r>
-              <w:rPr>
-                <w:rFonts w:asciiTheme="minorHAnsi" w:hAnsiTheme="minorHAnsi" w:cstheme="minorHAnsi"/>
-                <w:sz w:val="22"/>
-                <w:szCs w:val="22"/>
-                <w:lang w:val="es-AR"/>
-              </w:rPr>
-              <w:t>Revisar Modelo de datos</w:t>
-            </w:r>
+            <w:proofErr w:type="spellStart"/>
+            <w:r>
+              <w:rPr>
+                <w:rFonts w:asciiTheme="minorHAnsi" w:hAnsiTheme="minorHAnsi" w:cstheme="minorHAnsi"/>
+                <w:sz w:val="22"/>
+                <w:szCs w:val="22"/>
+              </w:rPr>
+              <w:t>Realizar</w:t>
+            </w:r>
+            <w:proofErr w:type="spellEnd"/>
+            <w:r>
+              <w:rPr>
+                <w:rFonts w:asciiTheme="minorHAnsi" w:hAnsiTheme="minorHAnsi" w:cstheme="minorHAnsi"/>
+                <w:sz w:val="22"/>
+                <w:szCs w:val="22"/>
+              </w:rPr>
+              <w:t xml:space="preserve"> </w:t>
+            </w:r>
+            <w:proofErr w:type="spellStart"/>
+            <w:r>
+              <w:rPr>
+                <w:rFonts w:asciiTheme="minorHAnsi" w:hAnsiTheme="minorHAnsi" w:cstheme="minorHAnsi"/>
+                <w:sz w:val="22"/>
+                <w:szCs w:val="22"/>
+              </w:rPr>
+              <w:t>implementación</w:t>
+            </w:r>
+            <w:proofErr w:type="spellEnd"/>
           </w:p>
         </w:tc>
         <w:tc>
@@ -5438,39 +4949,39 @@
                 <w:szCs w:val="22"/>
                 <w:lang w:val="es-AR"/>
               </w:rPr>
-              <w:t>22/01</w:t>
-            </w:r>
-          </w:p>
-        </w:tc>
-        <w:tc>
-          <w:tcPr>
-            <w:tcW w:w="440" w:type="pct"/>
-            <w:vAlign w:val="center"/>
-          </w:tcPr>
-          <w:p>
-            <w:pPr>
-              <w:jc w:val="center"/>
-              <w:rPr>
-                <w:rFonts w:asciiTheme="minorHAnsi" w:hAnsiTheme="minorHAnsi" w:cstheme="minorHAnsi"/>
-                <w:sz w:val="22"/>
-                <w:szCs w:val="22"/>
-                <w:lang w:val="es-AR"/>
-              </w:rPr>
-            </w:pPr>
-            <w:r>
-              <w:rPr>
-                <w:rFonts w:asciiTheme="minorHAnsi" w:hAnsiTheme="minorHAnsi" w:cstheme="minorHAnsi"/>
-                <w:sz w:val="22"/>
-                <w:szCs w:val="22"/>
-                <w:lang w:val="es-AR"/>
-              </w:rPr>
-              <w:t>22/01</w:t>
-            </w:r>
-          </w:p>
-        </w:tc>
-        <w:tc>
-          <w:tcPr>
-            <w:tcW w:w="646" w:type="pct"/>
+              <w:t>8/2</w:t>
+            </w:r>
+          </w:p>
+        </w:tc>
+        <w:tc>
+          <w:tcPr>
+            <w:tcW w:w="398" w:type="pct"/>
+            <w:vAlign w:val="center"/>
+          </w:tcPr>
+          <w:p>
+            <w:pPr>
+              <w:jc w:val="center"/>
+              <w:rPr>
+                <w:rFonts w:asciiTheme="minorHAnsi" w:hAnsiTheme="minorHAnsi" w:cstheme="minorHAnsi"/>
+                <w:sz w:val="22"/>
+                <w:szCs w:val="22"/>
+                <w:lang w:val="es-AR"/>
+              </w:rPr>
+            </w:pPr>
+            <w:r>
+              <w:rPr>
+                <w:rFonts w:asciiTheme="minorHAnsi" w:hAnsiTheme="minorHAnsi" w:cstheme="minorHAnsi"/>
+                <w:sz w:val="22"/>
+                <w:szCs w:val="22"/>
+                <w:lang w:val="es-AR"/>
+              </w:rPr>
+              <w:t>9/2</w:t>
+            </w:r>
+          </w:p>
+        </w:tc>
+        <w:tc>
+          <w:tcPr>
+            <w:tcW w:w="688" w:type="pct"/>
             <w:vAlign w:val="center"/>
           </w:tcPr>
           <w:p>
@@ -5484,7 +4995,16 @@
                 <w:lang w:val="es-AR"/>
               </w:rPr>
             </w:pPr>
-            <w:r>
+          </w:p>
+        </w:tc>
+        <w:tc>
+          <w:tcPr>
+            <w:tcW w:w="662" w:type="pct"/>
+            <w:vAlign w:val="center"/>
+          </w:tcPr>
+          <w:p>
+            <w:pPr>
+              <w:jc w:val="center"/>
               <w:rPr>
                 <w:rFonts w:asciiTheme="minorHAnsi" w:hAnsiTheme="minorHAnsi" w:cstheme="minorHAnsi"/>
                 <w:color w:val="00B050"/>
@@ -5492,36 +5012,7 @@
                 <w:szCs w:val="22"/>
                 <w:lang w:val="es-AR"/>
               </w:rPr>
-              <w:t>20/01</w:t>
-            </w:r>
-          </w:p>
-        </w:tc>
-        <w:tc>
-          <w:tcPr>
-            <w:tcW w:w="662" w:type="pct"/>
-            <w:vAlign w:val="center"/>
-          </w:tcPr>
-          <w:p>
-            <w:pPr>
-              <w:jc w:val="center"/>
-              <w:rPr>
-                <w:rFonts w:asciiTheme="minorHAnsi" w:hAnsiTheme="minorHAnsi" w:cstheme="minorHAnsi"/>
-                <w:color w:val="00B050"/>
-                <w:sz w:val="22"/>
-                <w:szCs w:val="22"/>
-                <w:lang w:val="es-AR"/>
-              </w:rPr>
-            </w:pPr>
-            <w:r>
-              <w:rPr>
-                <w:rFonts w:asciiTheme="minorHAnsi" w:hAnsiTheme="minorHAnsi" w:cstheme="minorHAnsi"/>
-                <w:color w:val="00B050"/>
-                <w:sz w:val="22"/>
-                <w:szCs w:val="22"/>
-                <w:lang w:val="es-AR"/>
-              </w:rPr>
-              <w:t>20/01</w:t>
-            </w:r>
+            </w:pPr>
           </w:p>
         </w:tc>
         <w:tc>
@@ -5540,16 +5031,6 @@
                 <w:lang w:val="es-AR"/>
               </w:rPr>
             </w:pPr>
-            <w:r>
-              <w:rPr>
-                <w:rFonts w:asciiTheme="minorHAnsi" w:hAnsiTheme="minorHAnsi" w:cstheme="minorHAnsi"/>
-                <w:color w:val="000000" w:themeColor="text1"/>
-                <w:sz w:val="22"/>
-                <w:szCs w:val="22"/>
-                <w:lang w:val="es-AR"/>
-              </w:rPr>
-              <w:t>FH</w:t>
-            </w:r>
           </w:p>
         </w:tc>
       </w:tr>
@@ -5581,7 +5062,7 @@
                 <w:szCs w:val="22"/>
                 <w:lang w:val="es-AR"/>
               </w:rPr>
-              <w:t>Revisar Implementación</w:t>
+              <w:t>Ejecutar Casos de prueba</w:t>
             </w:r>
           </w:p>
         </w:tc>
@@ -5607,39 +5088,39 @@
                 <w:szCs w:val="22"/>
                 <w:lang w:val="es-AR"/>
               </w:rPr>
-              <w:t>22/01</w:t>
-            </w:r>
-          </w:p>
-        </w:tc>
-        <w:tc>
-          <w:tcPr>
-            <w:tcW w:w="440" w:type="pct"/>
-            <w:vAlign w:val="center"/>
-          </w:tcPr>
-          <w:p>
-            <w:pPr>
-              <w:jc w:val="center"/>
-              <w:rPr>
-                <w:rFonts w:asciiTheme="minorHAnsi" w:hAnsiTheme="minorHAnsi" w:cstheme="minorHAnsi"/>
-                <w:sz w:val="22"/>
-                <w:szCs w:val="22"/>
-                <w:lang w:val="es-AR"/>
-              </w:rPr>
-            </w:pPr>
-            <w:r>
-              <w:rPr>
-                <w:rFonts w:asciiTheme="minorHAnsi" w:hAnsiTheme="minorHAnsi" w:cstheme="minorHAnsi"/>
-                <w:sz w:val="22"/>
-                <w:szCs w:val="22"/>
-                <w:lang w:val="es-AR"/>
-              </w:rPr>
-              <w:t>24/01</w:t>
-            </w:r>
-          </w:p>
-        </w:tc>
-        <w:tc>
-          <w:tcPr>
-            <w:tcW w:w="646" w:type="pct"/>
+              <w:t>9/2</w:t>
+            </w:r>
+          </w:p>
+        </w:tc>
+        <w:tc>
+          <w:tcPr>
+            <w:tcW w:w="398" w:type="pct"/>
+            <w:vAlign w:val="center"/>
+          </w:tcPr>
+          <w:p>
+            <w:pPr>
+              <w:jc w:val="center"/>
+              <w:rPr>
+                <w:rFonts w:asciiTheme="minorHAnsi" w:hAnsiTheme="minorHAnsi" w:cstheme="minorHAnsi"/>
+                <w:sz w:val="22"/>
+                <w:szCs w:val="22"/>
+                <w:lang w:val="es-AR"/>
+              </w:rPr>
+            </w:pPr>
+            <w:r>
+              <w:rPr>
+                <w:rFonts w:asciiTheme="minorHAnsi" w:hAnsiTheme="minorHAnsi" w:cstheme="minorHAnsi"/>
+                <w:sz w:val="22"/>
+                <w:szCs w:val="22"/>
+                <w:lang w:val="es-AR"/>
+              </w:rPr>
+              <w:t>9/2</w:t>
+            </w:r>
+          </w:p>
+        </w:tc>
+        <w:tc>
+          <w:tcPr>
+            <w:tcW w:w="688" w:type="pct"/>
             <w:vAlign w:val="center"/>
           </w:tcPr>
           <w:p>
@@ -5689,16 +5170,6 @@
                 <w:lang w:val="es-AR"/>
               </w:rPr>
             </w:pPr>
-            <w:r>
-              <w:rPr>
-                <w:rFonts w:asciiTheme="minorHAnsi" w:hAnsiTheme="minorHAnsi" w:cstheme="minorHAnsi"/>
-                <w:color w:val="000000" w:themeColor="text1"/>
-                <w:sz w:val="22"/>
-                <w:szCs w:val="22"/>
-                <w:lang w:val="es-AR"/>
-              </w:rPr>
-              <w:t>CA</w:t>
-            </w:r>
           </w:p>
         </w:tc>
       </w:tr>
@@ -5730,7 +5201,7 @@
                 <w:szCs w:val="22"/>
                 <w:lang w:val="es-AR"/>
               </w:rPr>
-              <w:t>Revisar Plan de calidad</w:t>
+              <w:t xml:space="preserve">Realizar informe de verificación </w:t>
             </w:r>
           </w:p>
         </w:tc>
@@ -5756,39 +5227,39 @@
                 <w:szCs w:val="22"/>
                 <w:lang w:val="es-AR"/>
               </w:rPr>
-              <w:t>22/01</w:t>
-            </w:r>
-          </w:p>
-        </w:tc>
-        <w:tc>
-          <w:tcPr>
-            <w:tcW w:w="440" w:type="pct"/>
-            <w:vAlign w:val="center"/>
-          </w:tcPr>
-          <w:p>
-            <w:pPr>
-              <w:jc w:val="center"/>
-              <w:rPr>
-                <w:rFonts w:asciiTheme="minorHAnsi" w:hAnsiTheme="minorHAnsi" w:cstheme="minorHAnsi"/>
-                <w:sz w:val="22"/>
-                <w:szCs w:val="22"/>
-                <w:lang w:val="es-AR"/>
-              </w:rPr>
-            </w:pPr>
-            <w:r>
-              <w:rPr>
-                <w:rFonts w:asciiTheme="minorHAnsi" w:hAnsiTheme="minorHAnsi" w:cstheme="minorHAnsi"/>
-                <w:sz w:val="22"/>
-                <w:szCs w:val="22"/>
-                <w:lang w:val="es-AR"/>
-              </w:rPr>
-              <w:t>24/01</w:t>
-            </w:r>
-          </w:p>
-        </w:tc>
-        <w:tc>
-          <w:tcPr>
-            <w:tcW w:w="646" w:type="pct"/>
+              <w:t>9/2</w:t>
+            </w:r>
+          </w:p>
+        </w:tc>
+        <w:tc>
+          <w:tcPr>
+            <w:tcW w:w="398" w:type="pct"/>
+            <w:vAlign w:val="center"/>
+          </w:tcPr>
+          <w:p>
+            <w:pPr>
+              <w:jc w:val="center"/>
+              <w:rPr>
+                <w:rFonts w:asciiTheme="minorHAnsi" w:hAnsiTheme="minorHAnsi" w:cstheme="minorHAnsi"/>
+                <w:sz w:val="22"/>
+                <w:szCs w:val="22"/>
+                <w:lang w:val="es-AR"/>
+              </w:rPr>
+            </w:pPr>
+            <w:r>
+              <w:rPr>
+                <w:rFonts w:asciiTheme="minorHAnsi" w:hAnsiTheme="minorHAnsi" w:cstheme="minorHAnsi"/>
+                <w:sz w:val="22"/>
+                <w:szCs w:val="22"/>
+                <w:lang w:val="es-AR"/>
+              </w:rPr>
+              <w:t>9/2</w:t>
+            </w:r>
+          </w:p>
+        </w:tc>
+        <w:tc>
+          <w:tcPr>
+            <w:tcW w:w="688" w:type="pct"/>
             <w:vAlign w:val="center"/>
           </w:tcPr>
           <w:p>
@@ -5838,16 +5309,6 @@
                 <w:lang w:val="es-AR"/>
               </w:rPr>
             </w:pPr>
-            <w:r>
-              <w:rPr>
-                <w:rFonts w:asciiTheme="minorHAnsi" w:hAnsiTheme="minorHAnsi" w:cstheme="minorHAnsi"/>
-                <w:color w:val="000000" w:themeColor="text1"/>
-                <w:sz w:val="22"/>
-                <w:szCs w:val="22"/>
-                <w:lang w:val="es-AR"/>
-              </w:rPr>
-              <w:t>CH</w:t>
-            </w:r>
           </w:p>
         </w:tc>
       </w:tr>
@@ -5877,7 +5338,7 @@
                 <w:szCs w:val="22"/>
                 <w:lang w:val="es-AR"/>
               </w:rPr>
-              <w:t>Realizar documentos de solicitud de cambios necesarios</w:t>
+              <w:t>Realizar correcciones y pruebas de regresión</w:t>
             </w:r>
           </w:p>
         </w:tc>
@@ -5903,39 +5364,39 @@
                 <w:szCs w:val="22"/>
                 <w:lang w:val="es-AR"/>
               </w:rPr>
-              <w:t>24/01</w:t>
-            </w:r>
-          </w:p>
-        </w:tc>
-        <w:tc>
-          <w:tcPr>
-            <w:tcW w:w="440" w:type="pct"/>
-            <w:vAlign w:val="center"/>
-          </w:tcPr>
-          <w:p>
-            <w:pPr>
-              <w:jc w:val="center"/>
-              <w:rPr>
-                <w:rFonts w:asciiTheme="minorHAnsi" w:hAnsiTheme="minorHAnsi" w:cstheme="minorHAnsi"/>
-                <w:sz w:val="22"/>
-                <w:szCs w:val="22"/>
-                <w:lang w:val="es-AR"/>
-              </w:rPr>
-            </w:pPr>
-            <w:r>
-              <w:rPr>
-                <w:rFonts w:asciiTheme="minorHAnsi" w:hAnsiTheme="minorHAnsi" w:cstheme="minorHAnsi"/>
-                <w:sz w:val="22"/>
-                <w:szCs w:val="22"/>
-                <w:lang w:val="es-AR"/>
-              </w:rPr>
-              <w:t>24/01</w:t>
-            </w:r>
-          </w:p>
-        </w:tc>
-        <w:tc>
-          <w:tcPr>
-            <w:tcW w:w="646" w:type="pct"/>
+              <w:t>9/2</w:t>
+            </w:r>
+          </w:p>
+        </w:tc>
+        <w:tc>
+          <w:tcPr>
+            <w:tcW w:w="398" w:type="pct"/>
+            <w:vAlign w:val="center"/>
+          </w:tcPr>
+          <w:p>
+            <w:pPr>
+              <w:jc w:val="center"/>
+              <w:rPr>
+                <w:rFonts w:asciiTheme="minorHAnsi" w:hAnsiTheme="minorHAnsi" w:cstheme="minorHAnsi"/>
+                <w:sz w:val="22"/>
+                <w:szCs w:val="22"/>
+                <w:lang w:val="es-AR"/>
+              </w:rPr>
+            </w:pPr>
+            <w:r>
+              <w:rPr>
+                <w:rFonts w:asciiTheme="minorHAnsi" w:hAnsiTheme="minorHAnsi" w:cstheme="minorHAnsi"/>
+                <w:sz w:val="22"/>
+                <w:szCs w:val="22"/>
+                <w:lang w:val="es-AR"/>
+              </w:rPr>
+              <w:t>9/2</w:t>
+            </w:r>
+          </w:p>
+        </w:tc>
+        <w:tc>
+          <w:tcPr>
+            <w:tcW w:w="688" w:type="pct"/>
             <w:vAlign w:val="center"/>
           </w:tcPr>
           <w:p>
@@ -5985,16 +5446,6 @@
                 <w:lang w:val="es-AR"/>
               </w:rPr>
             </w:pPr>
-            <w:r>
-              <w:rPr>
-                <w:rFonts w:asciiTheme="minorHAnsi" w:hAnsiTheme="minorHAnsi" w:cstheme="minorHAnsi"/>
-                <w:color w:val="000000" w:themeColor="text1"/>
-                <w:sz w:val="22"/>
-                <w:szCs w:val="22"/>
-                <w:lang w:val="es-AR"/>
-              </w:rPr>
-              <w:t>FH, CH, CA</w:t>
-            </w:r>
           </w:p>
         </w:tc>
       </w:tr>
@@ -6010,14 +5461,12 @@
           </w:tcPr>
           <w:p>
             <w:pPr>
-              <w:jc w:val="center"/>
               <w:rPr>
                 <w:rFonts w:asciiTheme="minorHAnsi" w:hAnsiTheme="minorHAnsi" w:cstheme="minorHAnsi"/>
                 <w:b/>
                 <w:bCs/>
                 <w:sz w:val="22"/>
                 <w:szCs w:val="22"/>
-                <w:vertAlign w:val="superscript"/>
                 <w:lang w:val="es-AR"/>
               </w:rPr>
             </w:pPr>
@@ -6030,19 +5479,7 @@
                 <w:szCs w:val="22"/>
                 <w:lang w:val="es-AR"/>
               </w:rPr>
-              <w:lastRenderedPageBreak/>
-              <w:t>Corregir documentación</w:t>
-            </w:r>
-            <w:r>
-              <w:rPr>
-                <w:rFonts w:asciiTheme="minorHAnsi" w:hAnsiTheme="minorHAnsi" w:cstheme="minorHAnsi"/>
-                <w:b/>
-                <w:bCs/>
-                <w:sz w:val="22"/>
-                <w:szCs w:val="22"/>
-                <w:lang w:val="es-AR"/>
-              </w:rPr>
-              <w:t xml:space="preserve"> e implementación</w:t>
+              <w:t>Realizar cierre de iteración C5</w:t>
             </w:r>
           </w:p>
         </w:tc>
@@ -6068,39 +5505,39 @@
                 <w:szCs w:val="22"/>
                 <w:lang w:val="es-AR"/>
               </w:rPr>
-              <w:t>24/01</w:t>
-            </w:r>
-          </w:p>
-        </w:tc>
-        <w:tc>
-          <w:tcPr>
-            <w:tcW w:w="440" w:type="pct"/>
-            <w:vAlign w:val="center"/>
-          </w:tcPr>
-          <w:p>
-            <w:pPr>
-              <w:jc w:val="center"/>
-              <w:rPr>
-                <w:rFonts w:asciiTheme="minorHAnsi" w:hAnsiTheme="minorHAnsi" w:cstheme="minorHAnsi"/>
-                <w:sz w:val="22"/>
-                <w:szCs w:val="22"/>
-                <w:lang w:val="es-AR"/>
-              </w:rPr>
-            </w:pPr>
-            <w:r>
-              <w:rPr>
-                <w:rFonts w:asciiTheme="minorHAnsi" w:hAnsiTheme="minorHAnsi" w:cstheme="minorHAnsi"/>
-                <w:sz w:val="22"/>
-                <w:szCs w:val="22"/>
-                <w:lang w:val="es-AR"/>
-              </w:rPr>
-              <w:t>27/01</w:t>
-            </w:r>
-          </w:p>
-        </w:tc>
-        <w:tc>
-          <w:tcPr>
-            <w:tcW w:w="646" w:type="pct"/>
+              <w:t>10/2</w:t>
+            </w:r>
+          </w:p>
+        </w:tc>
+        <w:tc>
+          <w:tcPr>
+            <w:tcW w:w="398" w:type="pct"/>
+            <w:vAlign w:val="center"/>
+          </w:tcPr>
+          <w:p>
+            <w:pPr>
+              <w:jc w:val="center"/>
+              <w:rPr>
+                <w:rFonts w:asciiTheme="minorHAnsi" w:hAnsiTheme="minorHAnsi" w:cstheme="minorHAnsi"/>
+                <w:sz w:val="22"/>
+                <w:szCs w:val="22"/>
+                <w:lang w:val="es-AR"/>
+              </w:rPr>
+            </w:pPr>
+            <w:r>
+              <w:rPr>
+                <w:rFonts w:asciiTheme="minorHAnsi" w:hAnsiTheme="minorHAnsi" w:cstheme="minorHAnsi"/>
+                <w:sz w:val="22"/>
+                <w:szCs w:val="22"/>
+                <w:lang w:val="es-AR"/>
+              </w:rPr>
+              <w:t>11/2</w:t>
+            </w:r>
+          </w:p>
+        </w:tc>
+        <w:tc>
+          <w:tcPr>
+            <w:tcW w:w="688" w:type="pct"/>
             <w:vAlign w:val="center"/>
           </w:tcPr>
           <w:p>
@@ -6150,16 +5587,6 @@
                 <w:lang w:val="es-AR"/>
               </w:rPr>
             </w:pPr>
-            <w:r>
-              <w:rPr>
-                <w:rFonts w:asciiTheme="minorHAnsi" w:hAnsiTheme="minorHAnsi" w:cstheme="minorHAnsi"/>
-                <w:color w:val="000000" w:themeColor="text1"/>
-                <w:sz w:val="22"/>
-                <w:szCs w:val="22"/>
-                <w:lang w:val="es-AR"/>
-              </w:rPr>
-              <w:t>FH, CH, CA</w:t>
-            </w:r>
           </w:p>
         </w:tc>
       </w:tr>
@@ -6175,7 +5602,6 @@
           </w:tcPr>
           <w:p>
             <w:pPr>
-              <w:jc w:val="center"/>
               <w:rPr>
                 <w:rFonts w:asciiTheme="minorHAnsi" w:hAnsiTheme="minorHAnsi" w:cstheme="minorHAnsi"/>
                 <w:b/>
@@ -6188,13 +5614,11 @@
             <w:r>
               <w:rPr>
                 <w:rFonts w:asciiTheme="minorHAnsi" w:hAnsiTheme="minorHAnsi" w:cstheme="minorHAnsi"/>
-                <w:b/>
-                <w:bCs/>
-                <w:sz w:val="22"/>
-                <w:szCs w:val="22"/>
-                <w:lang w:val="es-AR"/>
-              </w:rPr>
-              <w:t>Realizar plan de iteración C5</w:t>
+                <w:sz w:val="22"/>
+                <w:szCs w:val="22"/>
+                <w:lang w:val="es-AR"/>
+              </w:rPr>
+              <w:t>Realizar identificación y evaluación de riesgos para la fase C2</w:t>
             </w:r>
           </w:p>
         </w:tc>
@@ -6220,39 +5644,39 @@
                 <w:szCs w:val="22"/>
                 <w:lang w:val="es-AR"/>
               </w:rPr>
-              <w:t>24/01</w:t>
-            </w:r>
-          </w:p>
-        </w:tc>
-        <w:tc>
-          <w:tcPr>
-            <w:tcW w:w="440" w:type="pct"/>
-            <w:vAlign w:val="center"/>
-          </w:tcPr>
-          <w:p>
-            <w:pPr>
-              <w:jc w:val="center"/>
-              <w:rPr>
-                <w:rFonts w:asciiTheme="minorHAnsi" w:hAnsiTheme="minorHAnsi" w:cstheme="minorHAnsi"/>
-                <w:sz w:val="22"/>
-                <w:szCs w:val="22"/>
-                <w:lang w:val="es-AR"/>
-              </w:rPr>
-            </w:pPr>
-            <w:r>
-              <w:rPr>
-                <w:rFonts w:asciiTheme="minorHAnsi" w:hAnsiTheme="minorHAnsi" w:cstheme="minorHAnsi"/>
-                <w:sz w:val="22"/>
-                <w:szCs w:val="22"/>
-                <w:lang w:val="es-AR"/>
-              </w:rPr>
-              <w:t>27/01</w:t>
-            </w:r>
-          </w:p>
-        </w:tc>
-        <w:tc>
-          <w:tcPr>
-            <w:tcW w:w="646" w:type="pct"/>
+              <w:t>10/2</w:t>
+            </w:r>
+          </w:p>
+        </w:tc>
+        <w:tc>
+          <w:tcPr>
+            <w:tcW w:w="398" w:type="pct"/>
+            <w:vAlign w:val="center"/>
+          </w:tcPr>
+          <w:p>
+            <w:pPr>
+              <w:jc w:val="center"/>
+              <w:rPr>
+                <w:rFonts w:asciiTheme="minorHAnsi" w:hAnsiTheme="minorHAnsi" w:cstheme="minorHAnsi"/>
+                <w:sz w:val="22"/>
+                <w:szCs w:val="22"/>
+                <w:lang w:val="es-AR"/>
+              </w:rPr>
+            </w:pPr>
+            <w:r>
+              <w:rPr>
+                <w:rFonts w:asciiTheme="minorHAnsi" w:hAnsiTheme="minorHAnsi" w:cstheme="minorHAnsi"/>
+                <w:sz w:val="22"/>
+                <w:szCs w:val="22"/>
+                <w:lang w:val="es-AR"/>
+              </w:rPr>
+              <w:t>11/2</w:t>
+            </w:r>
+          </w:p>
+        </w:tc>
+        <w:tc>
+          <w:tcPr>
+            <w:tcW w:w="688" w:type="pct"/>
             <w:vAlign w:val="center"/>
           </w:tcPr>
           <w:p>
@@ -6302,16 +5726,6 @@
                 <w:lang w:val="es-AR"/>
               </w:rPr>
             </w:pPr>
-            <w:r>
-              <w:rPr>
-                <w:rFonts w:asciiTheme="minorHAnsi" w:hAnsiTheme="minorHAnsi" w:cstheme="minorHAnsi"/>
-                <w:color w:val="000000" w:themeColor="text1"/>
-                <w:sz w:val="22"/>
-                <w:szCs w:val="22"/>
-                <w:lang w:val="es-AR"/>
-              </w:rPr>
-              <w:t>CA</w:t>
-            </w:r>
           </w:p>
         </w:tc>
       </w:tr>
@@ -6341,25 +5755,7 @@
                 <w:szCs w:val="22"/>
                 <w:lang w:val="es-AR"/>
               </w:rPr>
-              <w:t xml:space="preserve">Elaborar documento del plan de iteración </w:t>
-            </w:r>
-            <w:r>
-              <w:rPr>
-                <w:rFonts w:asciiTheme="minorHAnsi" w:hAnsiTheme="minorHAnsi" w:cstheme="minorHAnsi"/>
-                <w:sz w:val="22"/>
-                <w:szCs w:val="22"/>
-                <w:lang w:val="es-AR"/>
-              </w:rPr>
-              <w:t xml:space="preserve">de la fase </w:t>
-            </w:r>
-            <w:r>
-              <w:rPr>
-                <w:rFonts w:asciiTheme="minorHAnsi" w:hAnsiTheme="minorHAnsi" w:cstheme="minorHAnsi"/>
-                <w:sz w:val="22"/>
-                <w:szCs w:val="22"/>
-                <w:lang w:val="es-AR"/>
-              </w:rPr>
-              <w:t>C5</w:t>
+              <w:t>Realizar plan de iteración C2</w:t>
             </w:r>
           </w:p>
         </w:tc>
@@ -6385,39 +5781,39 @@
                 <w:szCs w:val="22"/>
                 <w:lang w:val="es-AR"/>
               </w:rPr>
-              <w:t>24/01</w:t>
-            </w:r>
-          </w:p>
-        </w:tc>
-        <w:tc>
-          <w:tcPr>
-            <w:tcW w:w="440" w:type="pct"/>
-            <w:vAlign w:val="center"/>
-          </w:tcPr>
-          <w:p>
-            <w:pPr>
-              <w:jc w:val="center"/>
-              <w:rPr>
-                <w:rFonts w:asciiTheme="minorHAnsi" w:hAnsiTheme="minorHAnsi" w:cstheme="minorHAnsi"/>
-                <w:sz w:val="22"/>
-                <w:szCs w:val="22"/>
-                <w:lang w:val="es-AR"/>
-              </w:rPr>
-            </w:pPr>
-            <w:r>
-              <w:rPr>
-                <w:rFonts w:asciiTheme="minorHAnsi" w:hAnsiTheme="minorHAnsi" w:cstheme="minorHAnsi"/>
-                <w:sz w:val="22"/>
-                <w:szCs w:val="22"/>
-                <w:lang w:val="es-AR"/>
-              </w:rPr>
-              <w:t>24/01</w:t>
-            </w:r>
-          </w:p>
-        </w:tc>
-        <w:tc>
-          <w:tcPr>
-            <w:tcW w:w="646" w:type="pct"/>
+              <w:t>10/2</w:t>
+            </w:r>
+          </w:p>
+        </w:tc>
+        <w:tc>
+          <w:tcPr>
+            <w:tcW w:w="398" w:type="pct"/>
+            <w:vAlign w:val="center"/>
+          </w:tcPr>
+          <w:p>
+            <w:pPr>
+              <w:jc w:val="center"/>
+              <w:rPr>
+                <w:rFonts w:asciiTheme="minorHAnsi" w:hAnsiTheme="minorHAnsi" w:cstheme="minorHAnsi"/>
+                <w:sz w:val="22"/>
+                <w:szCs w:val="22"/>
+                <w:lang w:val="es-AR"/>
+              </w:rPr>
+            </w:pPr>
+            <w:r>
+              <w:rPr>
+                <w:rFonts w:asciiTheme="minorHAnsi" w:hAnsiTheme="minorHAnsi" w:cstheme="minorHAnsi"/>
+                <w:sz w:val="22"/>
+                <w:szCs w:val="22"/>
+                <w:lang w:val="es-AR"/>
+              </w:rPr>
+              <w:t>11/2</w:t>
+            </w:r>
+          </w:p>
+        </w:tc>
+        <w:tc>
+          <w:tcPr>
+            <w:tcW w:w="688" w:type="pct"/>
             <w:vAlign w:val="center"/>
           </w:tcPr>
           <w:p>
@@ -6467,16 +5863,6 @@
                 <w:lang w:val="es-AR"/>
               </w:rPr>
             </w:pPr>
-            <w:r>
-              <w:rPr>
-                <w:rFonts w:asciiTheme="minorHAnsi" w:hAnsiTheme="minorHAnsi" w:cstheme="minorHAnsi"/>
-                <w:color w:val="000000" w:themeColor="text1"/>
-                <w:sz w:val="22"/>
-                <w:szCs w:val="22"/>
-                <w:lang w:val="es-AR"/>
-              </w:rPr>
-              <w:t>CA</w:t>
-            </w:r>
           </w:p>
         </w:tc>
       </w:tr>
@@ -6504,18 +5890,9 @@
                 <w:rFonts w:asciiTheme="minorHAnsi" w:hAnsiTheme="minorHAnsi" w:cstheme="minorHAnsi"/>
                 <w:sz w:val="22"/>
                 <w:szCs w:val="22"/>
-                <w:lang w:val="es-AR"/>
-              </w:rPr>
-              <w:t xml:space="preserve">Revisar </w:t>
-            </w:r>
-            <w:r>
-              <w:rPr>
-                <w:rFonts w:asciiTheme="minorHAnsi" w:hAnsiTheme="minorHAnsi" w:cstheme="minorHAnsi"/>
-                <w:sz w:val="22"/>
-                <w:szCs w:val="22"/>
-                <w:lang w:val="es-AR"/>
-              </w:rPr>
-              <w:t>plan de iteración C5</w:t>
+                <w:lang w:val="es-ES"/>
+              </w:rPr>
+              <w:t>Realizar estimaciones – iteración C2</w:t>
             </w:r>
           </w:p>
         </w:tc>
@@ -6541,39 +5918,39 @@
                 <w:szCs w:val="22"/>
                 <w:lang w:val="es-AR"/>
               </w:rPr>
-              <w:t>26/01</w:t>
-            </w:r>
-          </w:p>
-        </w:tc>
-        <w:tc>
-          <w:tcPr>
-            <w:tcW w:w="440" w:type="pct"/>
-            <w:vAlign w:val="center"/>
-          </w:tcPr>
-          <w:p>
-            <w:pPr>
-              <w:jc w:val="center"/>
-              <w:rPr>
-                <w:rFonts w:asciiTheme="minorHAnsi" w:hAnsiTheme="minorHAnsi" w:cstheme="minorHAnsi"/>
-                <w:sz w:val="22"/>
-                <w:szCs w:val="22"/>
-                <w:lang w:val="es-AR"/>
-              </w:rPr>
-            </w:pPr>
-            <w:r>
-              <w:rPr>
-                <w:rFonts w:asciiTheme="minorHAnsi" w:hAnsiTheme="minorHAnsi" w:cstheme="minorHAnsi"/>
-                <w:sz w:val="22"/>
-                <w:szCs w:val="22"/>
-                <w:lang w:val="es-AR"/>
-              </w:rPr>
-              <w:t>26/01</w:t>
-            </w:r>
-          </w:p>
-        </w:tc>
-        <w:tc>
-          <w:tcPr>
-            <w:tcW w:w="646" w:type="pct"/>
+              <w:t>10/2</w:t>
+            </w:r>
+          </w:p>
+        </w:tc>
+        <w:tc>
+          <w:tcPr>
+            <w:tcW w:w="398" w:type="pct"/>
+            <w:vAlign w:val="center"/>
+          </w:tcPr>
+          <w:p>
+            <w:pPr>
+              <w:jc w:val="center"/>
+              <w:rPr>
+                <w:rFonts w:asciiTheme="minorHAnsi" w:hAnsiTheme="minorHAnsi" w:cstheme="minorHAnsi"/>
+                <w:sz w:val="22"/>
+                <w:szCs w:val="22"/>
+                <w:lang w:val="es-AR"/>
+              </w:rPr>
+            </w:pPr>
+            <w:r>
+              <w:rPr>
+                <w:rFonts w:asciiTheme="minorHAnsi" w:hAnsiTheme="minorHAnsi" w:cstheme="minorHAnsi"/>
+                <w:sz w:val="22"/>
+                <w:szCs w:val="22"/>
+                <w:lang w:val="es-AR"/>
+              </w:rPr>
+              <w:t>11/2</w:t>
+            </w:r>
+          </w:p>
+        </w:tc>
+        <w:tc>
+          <w:tcPr>
+            <w:tcW w:w="688" w:type="pct"/>
             <w:vAlign w:val="center"/>
           </w:tcPr>
           <w:p>
@@ -6623,16 +6000,6 @@
                 <w:lang w:val="es-AR"/>
               </w:rPr>
             </w:pPr>
-            <w:r>
-              <w:rPr>
-                <w:rFonts w:asciiTheme="minorHAnsi" w:hAnsiTheme="minorHAnsi" w:cstheme="minorHAnsi"/>
-                <w:color w:val="000000" w:themeColor="text1"/>
-                <w:sz w:val="22"/>
-                <w:szCs w:val="22"/>
-                <w:lang w:val="es-AR"/>
-              </w:rPr>
-              <w:t>CH, FH</w:t>
-            </w:r>
           </w:p>
         </w:tc>
       </w:tr>
@@ -6652,26 +6019,18 @@
                 <w:rFonts w:asciiTheme="minorHAnsi" w:hAnsiTheme="minorHAnsi" w:cstheme="minorHAnsi"/>
                 <w:sz w:val="22"/>
                 <w:szCs w:val="22"/>
-                <w:lang w:val="es-AR"/>
-              </w:rPr>
-            </w:pPr>
-            <w:r>
-              <w:rPr>
-                <w:rFonts w:asciiTheme="minorHAnsi" w:hAnsiTheme="minorHAnsi" w:cstheme="minorHAnsi"/>
-                <w:sz w:val="22"/>
-                <w:szCs w:val="22"/>
-                <w:lang w:val="es-AR"/>
-              </w:rPr>
-              <w:t xml:space="preserve">Realizar correcciones al plan de iteración de la fase de construcción iteración </w:t>
-            </w:r>
-            <w:r>
-              <w:rPr>
-                <w:rFonts w:asciiTheme="minorHAnsi" w:hAnsiTheme="minorHAnsi" w:cstheme="minorHAnsi"/>
-                <w:sz w:val="22"/>
-                <w:szCs w:val="22"/>
-                <w:lang w:val="es-AR"/>
-              </w:rPr>
-              <w:t>2</w:t>
+                <w:lang w:val="es-ES"/>
+              </w:rPr>
+            </w:pPr>
+            <w:r>
+              <w:rPr>
+                <w:rFonts w:asciiTheme="minorHAnsi" w:hAnsiTheme="minorHAnsi" w:cstheme="minorHAnsi"/>
+                <w:sz w:val="22"/>
+                <w:szCs w:val="22"/>
+                <w:lang w:val="es-AR"/>
+              </w:rPr>
+              <w:lastRenderedPageBreak/>
+              <w:t>Realizar evaluación y conclusión de la etapa C3</w:t>
             </w:r>
           </w:p>
         </w:tc>
@@ -6697,39 +6056,39 @@
                 <w:szCs w:val="22"/>
                 <w:lang w:val="es-AR"/>
               </w:rPr>
-              <w:t>27/01</w:t>
-            </w:r>
-          </w:p>
-        </w:tc>
-        <w:tc>
-          <w:tcPr>
-            <w:tcW w:w="440" w:type="pct"/>
-            <w:vAlign w:val="center"/>
-          </w:tcPr>
-          <w:p>
-            <w:pPr>
-              <w:jc w:val="center"/>
-              <w:rPr>
-                <w:rFonts w:asciiTheme="minorHAnsi" w:hAnsiTheme="minorHAnsi" w:cstheme="minorHAnsi"/>
-                <w:sz w:val="22"/>
-                <w:szCs w:val="22"/>
-                <w:lang w:val="es-AR"/>
-              </w:rPr>
-            </w:pPr>
-            <w:r>
-              <w:rPr>
-                <w:rFonts w:asciiTheme="minorHAnsi" w:hAnsiTheme="minorHAnsi" w:cstheme="minorHAnsi"/>
-                <w:sz w:val="22"/>
-                <w:szCs w:val="22"/>
-                <w:lang w:val="es-AR"/>
-              </w:rPr>
-              <w:t>27/01</w:t>
-            </w:r>
-          </w:p>
-        </w:tc>
-        <w:tc>
-          <w:tcPr>
-            <w:tcW w:w="646" w:type="pct"/>
+              <w:t>10/2</w:t>
+            </w:r>
+          </w:p>
+        </w:tc>
+        <w:tc>
+          <w:tcPr>
+            <w:tcW w:w="398" w:type="pct"/>
+            <w:vAlign w:val="center"/>
+          </w:tcPr>
+          <w:p>
+            <w:pPr>
+              <w:jc w:val="center"/>
+              <w:rPr>
+                <w:rFonts w:asciiTheme="minorHAnsi" w:hAnsiTheme="minorHAnsi" w:cstheme="minorHAnsi"/>
+                <w:sz w:val="22"/>
+                <w:szCs w:val="22"/>
+                <w:lang w:val="es-AR"/>
+              </w:rPr>
+            </w:pPr>
+            <w:r>
+              <w:rPr>
+                <w:rFonts w:asciiTheme="minorHAnsi" w:hAnsiTheme="minorHAnsi" w:cstheme="minorHAnsi"/>
+                <w:sz w:val="22"/>
+                <w:szCs w:val="22"/>
+                <w:lang w:val="es-AR"/>
+              </w:rPr>
+              <w:t>11/2</w:t>
+            </w:r>
+          </w:p>
+        </w:tc>
+        <w:tc>
+          <w:tcPr>
+            <w:tcW w:w="688" w:type="pct"/>
             <w:vAlign w:val="center"/>
           </w:tcPr>
           <w:p>
@@ -6779,16 +6138,6 @@
                 <w:lang w:val="es-AR"/>
               </w:rPr>
             </w:pPr>
-            <w:r>
-              <w:rPr>
-                <w:rFonts w:asciiTheme="minorHAnsi" w:hAnsiTheme="minorHAnsi" w:cstheme="minorHAnsi"/>
-                <w:color w:val="000000" w:themeColor="text1"/>
-                <w:sz w:val="22"/>
-                <w:szCs w:val="22"/>
-                <w:lang w:val="es-AR"/>
-              </w:rPr>
-              <w:t>CA</w:t>
-            </w:r>
           </w:p>
         </w:tc>
       </w:tr>
@@ -6815,13 +6164,11 @@
             <w:r>
               <w:rPr>
                 <w:rFonts w:asciiTheme="minorHAnsi" w:hAnsiTheme="minorHAnsi" w:cstheme="minorHAnsi"/>
-                <w:b/>
-                <w:bCs/>
-                <w:sz w:val="22"/>
-                <w:szCs w:val="22"/>
-                <w:lang w:val="es-AR"/>
-              </w:rPr>
-              <w:t>Realizar cierre de iteración C4</w:t>
+                <w:sz w:val="22"/>
+                <w:szCs w:val="22"/>
+                <w:lang w:val="es-AR"/>
+              </w:rPr>
+              <w:t>Revisar actividades de cierre de la etapa C3</w:t>
             </w:r>
           </w:p>
         </w:tc>
@@ -6847,39 +6194,39 @@
                 <w:szCs w:val="22"/>
                 <w:lang w:val="es-AR"/>
               </w:rPr>
-              <w:t>24/01</w:t>
-            </w:r>
-          </w:p>
-        </w:tc>
-        <w:tc>
-          <w:tcPr>
-            <w:tcW w:w="440" w:type="pct"/>
-            <w:vAlign w:val="center"/>
-          </w:tcPr>
-          <w:p>
-            <w:pPr>
-              <w:jc w:val="center"/>
-              <w:rPr>
-                <w:rFonts w:asciiTheme="minorHAnsi" w:hAnsiTheme="minorHAnsi" w:cstheme="minorHAnsi"/>
-                <w:sz w:val="22"/>
-                <w:szCs w:val="22"/>
-                <w:lang w:val="es-AR"/>
-              </w:rPr>
-            </w:pPr>
-            <w:r>
-              <w:rPr>
-                <w:rFonts w:asciiTheme="minorHAnsi" w:hAnsiTheme="minorHAnsi" w:cstheme="minorHAnsi"/>
-                <w:sz w:val="22"/>
-                <w:szCs w:val="22"/>
-                <w:lang w:val="es-AR"/>
-              </w:rPr>
-              <w:t>27/01</w:t>
-            </w:r>
-          </w:p>
-        </w:tc>
-        <w:tc>
-          <w:tcPr>
-            <w:tcW w:w="646" w:type="pct"/>
+              <w:t>11/2</w:t>
+            </w:r>
+          </w:p>
+        </w:tc>
+        <w:tc>
+          <w:tcPr>
+            <w:tcW w:w="398" w:type="pct"/>
+            <w:vAlign w:val="center"/>
+          </w:tcPr>
+          <w:p>
+            <w:pPr>
+              <w:jc w:val="center"/>
+              <w:rPr>
+                <w:rFonts w:asciiTheme="minorHAnsi" w:hAnsiTheme="minorHAnsi" w:cstheme="minorHAnsi"/>
+                <w:sz w:val="22"/>
+                <w:szCs w:val="22"/>
+                <w:lang w:val="es-AR"/>
+              </w:rPr>
+            </w:pPr>
+            <w:r>
+              <w:rPr>
+                <w:rFonts w:asciiTheme="minorHAnsi" w:hAnsiTheme="minorHAnsi" w:cstheme="minorHAnsi"/>
+                <w:sz w:val="22"/>
+                <w:szCs w:val="22"/>
+                <w:lang w:val="es-AR"/>
+              </w:rPr>
+              <w:t>11/2</w:t>
+            </w:r>
+          </w:p>
+        </w:tc>
+        <w:tc>
+          <w:tcPr>
+            <w:tcW w:w="688" w:type="pct"/>
             <w:vAlign w:val="center"/>
           </w:tcPr>
           <w:p>
@@ -6929,16 +6276,6 @@
                 <w:lang w:val="es-AR"/>
               </w:rPr>
             </w:pPr>
-            <w:r>
-              <w:rPr>
-                <w:rFonts w:asciiTheme="minorHAnsi" w:hAnsiTheme="minorHAnsi" w:cstheme="minorHAnsi"/>
-                <w:color w:val="000000" w:themeColor="text1"/>
-                <w:sz w:val="22"/>
-                <w:szCs w:val="22"/>
-                <w:lang w:val="es-AR"/>
-              </w:rPr>
-              <w:t>CH, FH</w:t>
-            </w:r>
           </w:p>
         </w:tc>
       </w:tr>
@@ -6968,16 +6305,7 @@
                 <w:szCs w:val="22"/>
                 <w:lang w:val="es-AR"/>
               </w:rPr>
-              <w:t>Realizar evaluación y conclusión de la etapa C</w:t>
-            </w:r>
-            <w:r>
-              <w:rPr>
-                <w:rFonts w:asciiTheme="minorHAnsi" w:hAnsiTheme="minorHAnsi" w:cstheme="minorHAnsi"/>
-                <w:sz w:val="22"/>
-                <w:szCs w:val="22"/>
-                <w:lang w:val="es-AR"/>
-              </w:rPr>
-              <w:t>4</w:t>
+              <w:t>Corregir actividades de cierre de la etapa C3</w:t>
             </w:r>
           </w:p>
         </w:tc>
@@ -7003,39 +6331,39 @@
                 <w:szCs w:val="22"/>
                 <w:lang w:val="es-AR"/>
               </w:rPr>
-              <w:t>24/01</w:t>
-            </w:r>
-          </w:p>
-        </w:tc>
-        <w:tc>
-          <w:tcPr>
-            <w:tcW w:w="440" w:type="pct"/>
-            <w:vAlign w:val="center"/>
-          </w:tcPr>
-          <w:p>
-            <w:pPr>
-              <w:jc w:val="center"/>
-              <w:rPr>
-                <w:rFonts w:asciiTheme="minorHAnsi" w:hAnsiTheme="minorHAnsi" w:cstheme="minorHAnsi"/>
-                <w:sz w:val="22"/>
-                <w:szCs w:val="22"/>
-                <w:lang w:val="es-AR"/>
-              </w:rPr>
-            </w:pPr>
-            <w:r>
-              <w:rPr>
-                <w:rFonts w:asciiTheme="minorHAnsi" w:hAnsiTheme="minorHAnsi" w:cstheme="minorHAnsi"/>
-                <w:sz w:val="22"/>
-                <w:szCs w:val="22"/>
-                <w:lang w:val="es-AR"/>
-              </w:rPr>
-              <w:t>24/01</w:t>
-            </w:r>
-          </w:p>
-        </w:tc>
-        <w:tc>
-          <w:tcPr>
-            <w:tcW w:w="646" w:type="pct"/>
+              <w:t>11/2</w:t>
+            </w:r>
+          </w:p>
+        </w:tc>
+        <w:tc>
+          <w:tcPr>
+            <w:tcW w:w="398" w:type="pct"/>
+            <w:vAlign w:val="center"/>
+          </w:tcPr>
+          <w:p>
+            <w:pPr>
+              <w:jc w:val="center"/>
+              <w:rPr>
+                <w:rFonts w:asciiTheme="minorHAnsi" w:hAnsiTheme="minorHAnsi" w:cstheme="minorHAnsi"/>
+                <w:sz w:val="22"/>
+                <w:szCs w:val="22"/>
+                <w:lang w:val="es-AR"/>
+              </w:rPr>
+            </w:pPr>
+            <w:r>
+              <w:rPr>
+                <w:rFonts w:asciiTheme="minorHAnsi" w:hAnsiTheme="minorHAnsi" w:cstheme="minorHAnsi"/>
+                <w:sz w:val="22"/>
+                <w:szCs w:val="22"/>
+                <w:lang w:val="es-AR"/>
+              </w:rPr>
+              <w:t>11/2</w:t>
+            </w:r>
+          </w:p>
+        </w:tc>
+        <w:tc>
+          <w:tcPr>
+            <w:tcW w:w="688" w:type="pct"/>
             <w:vAlign w:val="center"/>
           </w:tcPr>
           <w:p>
@@ -7085,16 +6413,6 @@
                 <w:lang w:val="es-AR"/>
               </w:rPr>
             </w:pPr>
-            <w:r>
-              <w:rPr>
-                <w:rFonts w:asciiTheme="minorHAnsi" w:hAnsiTheme="minorHAnsi" w:cstheme="minorHAnsi"/>
-                <w:color w:val="000000" w:themeColor="text1"/>
-                <w:sz w:val="22"/>
-                <w:szCs w:val="22"/>
-                <w:lang w:val="es-AR"/>
-              </w:rPr>
-              <w:t>CH</w:t>
-            </w:r>
           </w:p>
         </w:tc>
       </w:tr>
@@ -7105,11 +6423,21 @@
         </w:trPr>
         <w:tc>
           <w:tcPr>
-            <w:tcW w:w="2020" w:type="pct"/>
-            <w:vAlign w:val="center"/>
-          </w:tcPr>
-          <w:p>
-            <w:pPr>
+            <w:tcW w:w="5000" w:type="pct"/>
+            <w:gridSpan w:val="6"/>
+            <w:vAlign w:val="center"/>
+          </w:tcPr>
+          <w:p>
+            <w:pPr>
+              <w:jc w:val="center"/>
+              <w:rPr>
+                <w:rFonts w:asciiTheme="minorHAnsi" w:hAnsiTheme="minorHAnsi" w:cstheme="minorHAnsi"/>
+                <w:sz w:val="22"/>
+                <w:szCs w:val="22"/>
+                <w:lang w:val="es-AR"/>
+              </w:rPr>
+            </w:pPr>
+            <w:r>
               <w:rPr>
                 <w:rFonts w:asciiTheme="minorHAnsi" w:hAnsiTheme="minorHAnsi" w:cstheme="minorHAnsi"/>
                 <w:b/>
@@ -7118,131 +6446,7 @@
                 <w:szCs w:val="22"/>
                 <w:lang w:val="es-AR"/>
               </w:rPr>
-            </w:pPr>
-            <w:r>
-              <w:rPr>
-                <w:rFonts w:asciiTheme="minorHAnsi" w:hAnsiTheme="minorHAnsi" w:cstheme="minorHAnsi"/>
-                <w:sz w:val="22"/>
-                <w:szCs w:val="22"/>
-                <w:lang w:val="es-AR"/>
-              </w:rPr>
-              <w:t>Realizar la estimación de la fase C5</w:t>
-            </w:r>
-          </w:p>
-        </w:tc>
-        <w:tc>
-          <w:tcPr>
-            <w:tcW w:w="440" w:type="pct"/>
-            <w:vAlign w:val="center"/>
-          </w:tcPr>
-          <w:p>
-            <w:pPr>
-              <w:jc w:val="center"/>
-              <w:rPr>
-                <w:rFonts w:asciiTheme="minorHAnsi" w:hAnsiTheme="minorHAnsi" w:cstheme="minorHAnsi"/>
-                <w:sz w:val="22"/>
-                <w:szCs w:val="22"/>
-                <w:lang w:val="es-AR"/>
-              </w:rPr>
-            </w:pPr>
-            <w:r>
-              <w:rPr>
-                <w:rFonts w:asciiTheme="minorHAnsi" w:hAnsiTheme="minorHAnsi" w:cstheme="minorHAnsi"/>
-                <w:sz w:val="22"/>
-                <w:szCs w:val="22"/>
-                <w:lang w:val="es-AR"/>
-              </w:rPr>
-              <w:t>24/01</w:t>
-            </w:r>
-          </w:p>
-        </w:tc>
-        <w:tc>
-          <w:tcPr>
-            <w:tcW w:w="440" w:type="pct"/>
-            <w:vAlign w:val="center"/>
-          </w:tcPr>
-          <w:p>
-            <w:pPr>
-              <w:jc w:val="center"/>
-              <w:rPr>
-                <w:rFonts w:asciiTheme="minorHAnsi" w:hAnsiTheme="minorHAnsi" w:cstheme="minorHAnsi"/>
-                <w:sz w:val="22"/>
-                <w:szCs w:val="22"/>
-                <w:lang w:val="es-AR"/>
-              </w:rPr>
-            </w:pPr>
-            <w:r>
-              <w:rPr>
-                <w:rFonts w:asciiTheme="minorHAnsi" w:hAnsiTheme="minorHAnsi" w:cstheme="minorHAnsi"/>
-                <w:sz w:val="22"/>
-                <w:szCs w:val="22"/>
-                <w:lang w:val="es-AR"/>
-              </w:rPr>
-              <w:t>24/01</w:t>
-            </w:r>
-          </w:p>
-        </w:tc>
-        <w:tc>
-          <w:tcPr>
-            <w:tcW w:w="646" w:type="pct"/>
-            <w:vAlign w:val="center"/>
-          </w:tcPr>
-          <w:p>
-            <w:pPr>
-              <w:jc w:val="center"/>
-              <w:rPr>
-                <w:rFonts w:asciiTheme="minorHAnsi" w:hAnsiTheme="minorHAnsi" w:cstheme="minorHAnsi"/>
-                <w:color w:val="000000" w:themeColor="text1"/>
-                <w:sz w:val="22"/>
-                <w:szCs w:val="22"/>
-                <w:lang w:val="es-AR"/>
-              </w:rPr>
-            </w:pPr>
-          </w:p>
-        </w:tc>
-        <w:tc>
-          <w:tcPr>
-            <w:tcW w:w="662" w:type="pct"/>
-            <w:vAlign w:val="center"/>
-          </w:tcPr>
-          <w:p>
-            <w:pPr>
-              <w:jc w:val="center"/>
-              <w:rPr>
-                <w:rFonts w:asciiTheme="minorHAnsi" w:hAnsiTheme="minorHAnsi" w:cstheme="minorHAnsi"/>
-                <w:color w:val="000000" w:themeColor="text1"/>
-                <w:sz w:val="22"/>
-                <w:szCs w:val="22"/>
-                <w:lang w:val="es-AR"/>
-              </w:rPr>
-            </w:pPr>
-          </w:p>
-        </w:tc>
-        <w:tc>
-          <w:tcPr>
-            <w:tcW w:w="792" w:type="pct"/>
-            <w:vAlign w:val="center"/>
-          </w:tcPr>
-          <w:p>
-            <w:pPr>
-              <w:jc w:val="center"/>
-              <w:rPr>
-                <w:rFonts w:asciiTheme="minorHAnsi" w:hAnsiTheme="minorHAnsi" w:cstheme="minorHAnsi"/>
-                <w:color w:val="000000" w:themeColor="text1"/>
-                <w:sz w:val="22"/>
-                <w:szCs w:val="22"/>
-                <w:lang w:val="es-AR"/>
-              </w:rPr>
-            </w:pPr>
-            <w:r>
-              <w:rPr>
-                <w:rFonts w:asciiTheme="minorHAnsi" w:hAnsiTheme="minorHAnsi" w:cstheme="minorHAnsi"/>
-                <w:color w:val="000000" w:themeColor="text1"/>
-                <w:sz w:val="22"/>
-                <w:szCs w:val="22"/>
-                <w:lang w:val="es-AR"/>
-              </w:rPr>
-              <w:t>FH</w:t>
+              <w:t>Observaciones</w:t>
             </w:r>
           </w:p>
         </w:tc>
@@ -7254,379 +6458,12 @@
         </w:trPr>
         <w:tc>
           <w:tcPr>
-            <w:tcW w:w="2020" w:type="pct"/>
-            <w:vAlign w:val="center"/>
-          </w:tcPr>
-          <w:p>
-            <w:pPr>
-              <w:rPr>
-                <w:rFonts w:asciiTheme="minorHAnsi" w:hAnsiTheme="minorHAnsi" w:cstheme="minorHAnsi"/>
-                <w:b/>
-                <w:bCs/>
-                <w:sz w:val="22"/>
-                <w:szCs w:val="22"/>
-                <w:lang w:val="es-AR"/>
-              </w:rPr>
-            </w:pPr>
-            <w:r>
-              <w:rPr>
-                <w:rFonts w:asciiTheme="minorHAnsi" w:hAnsiTheme="minorHAnsi" w:cstheme="minorHAnsi"/>
-                <w:sz w:val="22"/>
-                <w:szCs w:val="22"/>
-                <w:lang w:val="es-AR"/>
-              </w:rPr>
-              <w:t xml:space="preserve">Realizar la </w:t>
-            </w:r>
-            <w:r>
-              <w:rPr>
-                <w:rFonts w:asciiTheme="minorHAnsi" w:hAnsiTheme="minorHAnsi" w:cstheme="minorHAnsi"/>
-                <w:sz w:val="22"/>
-                <w:szCs w:val="22"/>
-                <w:lang w:val="es-AR"/>
-              </w:rPr>
-              <w:t>Identifica</w:t>
-            </w:r>
-            <w:r>
-              <w:rPr>
-                <w:rFonts w:asciiTheme="minorHAnsi" w:hAnsiTheme="minorHAnsi" w:cstheme="minorHAnsi"/>
-                <w:sz w:val="22"/>
-                <w:szCs w:val="22"/>
-                <w:lang w:val="es-AR"/>
-              </w:rPr>
-              <w:t>ción</w:t>
-            </w:r>
-            <w:r>
-              <w:rPr>
-                <w:rFonts w:asciiTheme="minorHAnsi" w:hAnsiTheme="minorHAnsi" w:cstheme="minorHAnsi"/>
-                <w:sz w:val="22"/>
-                <w:szCs w:val="22"/>
-                <w:lang w:val="es-AR"/>
-              </w:rPr>
-              <w:t xml:space="preserve"> y evalua</w:t>
-            </w:r>
-            <w:r>
-              <w:rPr>
-                <w:rFonts w:asciiTheme="minorHAnsi" w:hAnsiTheme="minorHAnsi" w:cstheme="minorHAnsi"/>
-                <w:sz w:val="22"/>
-                <w:szCs w:val="22"/>
-                <w:lang w:val="es-AR"/>
-              </w:rPr>
-              <w:t>ción de riesgos de la fase C5</w:t>
-            </w:r>
-          </w:p>
-        </w:tc>
-        <w:tc>
-          <w:tcPr>
-            <w:tcW w:w="440" w:type="pct"/>
-            <w:vAlign w:val="center"/>
-          </w:tcPr>
-          <w:p>
-            <w:pPr>
-              <w:jc w:val="center"/>
-              <w:rPr>
-                <w:rFonts w:asciiTheme="minorHAnsi" w:hAnsiTheme="minorHAnsi" w:cstheme="minorHAnsi"/>
-                <w:sz w:val="22"/>
-                <w:szCs w:val="22"/>
-                <w:lang w:val="es-AR"/>
-              </w:rPr>
-            </w:pPr>
-            <w:r>
-              <w:rPr>
-                <w:rFonts w:asciiTheme="minorHAnsi" w:hAnsiTheme="minorHAnsi" w:cstheme="minorHAnsi"/>
-                <w:sz w:val="22"/>
-                <w:szCs w:val="22"/>
-                <w:lang w:val="es-AR"/>
-              </w:rPr>
-              <w:t>24/01</w:t>
-            </w:r>
-          </w:p>
-        </w:tc>
-        <w:tc>
-          <w:tcPr>
-            <w:tcW w:w="440" w:type="pct"/>
-            <w:vAlign w:val="center"/>
-          </w:tcPr>
-          <w:p>
-            <w:pPr>
-              <w:jc w:val="center"/>
-              <w:rPr>
-                <w:rFonts w:asciiTheme="minorHAnsi" w:hAnsiTheme="minorHAnsi" w:cstheme="minorHAnsi"/>
-                <w:sz w:val="22"/>
-                <w:szCs w:val="22"/>
-                <w:lang w:val="es-AR"/>
-              </w:rPr>
-            </w:pPr>
-            <w:r>
-              <w:rPr>
-                <w:rFonts w:asciiTheme="minorHAnsi" w:hAnsiTheme="minorHAnsi" w:cstheme="minorHAnsi"/>
-                <w:sz w:val="22"/>
-                <w:szCs w:val="22"/>
-                <w:lang w:val="es-AR"/>
-              </w:rPr>
-              <w:t>26/01</w:t>
-            </w:r>
-          </w:p>
-        </w:tc>
-        <w:tc>
-          <w:tcPr>
-            <w:tcW w:w="646" w:type="pct"/>
-            <w:vAlign w:val="center"/>
-          </w:tcPr>
-          <w:p>
-            <w:pPr>
-              <w:jc w:val="center"/>
-              <w:rPr>
-                <w:rFonts w:asciiTheme="minorHAnsi" w:hAnsiTheme="minorHAnsi" w:cstheme="minorHAnsi"/>
-                <w:color w:val="000000" w:themeColor="text1"/>
-                <w:sz w:val="22"/>
-                <w:szCs w:val="22"/>
-                <w:lang w:val="es-AR"/>
-              </w:rPr>
-            </w:pPr>
-          </w:p>
-        </w:tc>
-        <w:tc>
-          <w:tcPr>
-            <w:tcW w:w="662" w:type="pct"/>
-            <w:vAlign w:val="center"/>
-          </w:tcPr>
-          <w:p>
-            <w:pPr>
-              <w:jc w:val="center"/>
-              <w:rPr>
-                <w:rFonts w:asciiTheme="minorHAnsi" w:hAnsiTheme="minorHAnsi" w:cstheme="minorHAnsi"/>
-                <w:color w:val="000000" w:themeColor="text1"/>
-                <w:sz w:val="22"/>
-                <w:szCs w:val="22"/>
-                <w:lang w:val="es-AR"/>
-              </w:rPr>
-            </w:pPr>
-          </w:p>
-        </w:tc>
-        <w:tc>
-          <w:tcPr>
-            <w:tcW w:w="792" w:type="pct"/>
-            <w:vAlign w:val="center"/>
-          </w:tcPr>
-          <w:p>
-            <w:pPr>
-              <w:jc w:val="center"/>
-              <w:rPr>
-                <w:rFonts w:asciiTheme="minorHAnsi" w:hAnsiTheme="minorHAnsi" w:cstheme="minorHAnsi"/>
-                <w:color w:val="000000" w:themeColor="text1"/>
-                <w:sz w:val="22"/>
-                <w:szCs w:val="22"/>
-                <w:lang w:val="es-AR"/>
-              </w:rPr>
-            </w:pPr>
-            <w:r>
-              <w:rPr>
-                <w:rFonts w:asciiTheme="minorHAnsi" w:hAnsiTheme="minorHAnsi" w:cstheme="minorHAnsi"/>
-                <w:color w:val="000000" w:themeColor="text1"/>
-                <w:sz w:val="22"/>
-                <w:szCs w:val="22"/>
-                <w:lang w:val="es-AR"/>
-              </w:rPr>
-              <w:t>CH</w:t>
-            </w:r>
-          </w:p>
-        </w:tc>
-      </w:tr>
-      <w:tr>
-        <w:trPr>
-          <w:trHeight w:val="537"/>
-          <w:jc w:val="center"/>
-        </w:trPr>
-        <w:tc>
-          <w:tcPr>
-            <w:tcW w:w="2020" w:type="pct"/>
-            <w:vAlign w:val="center"/>
-          </w:tcPr>
-          <w:p>
-            <w:pPr>
-              <w:rPr>
-                <w:rFonts w:asciiTheme="minorHAnsi" w:hAnsiTheme="minorHAnsi" w:cstheme="minorHAnsi"/>
-                <w:sz w:val="22"/>
-                <w:szCs w:val="22"/>
-                <w:lang w:val="es-AR"/>
-              </w:rPr>
-            </w:pPr>
-            <w:r>
-              <w:rPr>
-                <w:rFonts w:asciiTheme="minorHAnsi" w:hAnsiTheme="minorHAnsi" w:cstheme="minorHAnsi"/>
-                <w:sz w:val="22"/>
-                <w:szCs w:val="22"/>
-                <w:lang w:val="es-AR"/>
-              </w:rPr>
-              <w:t>Realizar la planificación de riesgos de la fase C5.</w:t>
-            </w:r>
-          </w:p>
-        </w:tc>
-        <w:tc>
-          <w:tcPr>
-            <w:tcW w:w="440" w:type="pct"/>
-            <w:vAlign w:val="center"/>
-          </w:tcPr>
-          <w:p>
-            <w:pPr>
-              <w:jc w:val="center"/>
-              <w:rPr>
-                <w:rFonts w:asciiTheme="minorHAnsi" w:hAnsiTheme="minorHAnsi" w:cstheme="minorHAnsi"/>
-                <w:sz w:val="22"/>
-                <w:szCs w:val="22"/>
-                <w:lang w:val="es-AR"/>
-              </w:rPr>
-            </w:pPr>
-            <w:r>
-              <w:rPr>
-                <w:rFonts w:asciiTheme="minorHAnsi" w:hAnsiTheme="minorHAnsi" w:cstheme="minorHAnsi"/>
-                <w:sz w:val="22"/>
-                <w:szCs w:val="22"/>
-                <w:lang w:val="es-AR"/>
-              </w:rPr>
-              <w:t>26/01</w:t>
-            </w:r>
-          </w:p>
-        </w:tc>
-        <w:tc>
-          <w:tcPr>
-            <w:tcW w:w="440" w:type="pct"/>
-            <w:vAlign w:val="center"/>
-          </w:tcPr>
-          <w:p>
-            <w:pPr>
-              <w:jc w:val="center"/>
-              <w:rPr>
-                <w:rFonts w:asciiTheme="minorHAnsi" w:hAnsiTheme="minorHAnsi" w:cstheme="minorHAnsi"/>
-                <w:sz w:val="22"/>
-                <w:szCs w:val="22"/>
-                <w:lang w:val="es-AR"/>
-              </w:rPr>
-            </w:pPr>
-            <w:r>
-              <w:rPr>
-                <w:rFonts w:asciiTheme="minorHAnsi" w:hAnsiTheme="minorHAnsi" w:cstheme="minorHAnsi"/>
-                <w:sz w:val="22"/>
-                <w:szCs w:val="22"/>
-                <w:lang w:val="es-AR"/>
-              </w:rPr>
-              <w:t>27/01</w:t>
-            </w:r>
-          </w:p>
-        </w:tc>
-        <w:tc>
-          <w:tcPr>
-            <w:tcW w:w="646" w:type="pct"/>
-            <w:vAlign w:val="center"/>
-          </w:tcPr>
-          <w:p>
-            <w:pPr>
-              <w:jc w:val="center"/>
-              <w:rPr>
-                <w:rFonts w:asciiTheme="minorHAnsi" w:hAnsiTheme="minorHAnsi" w:cstheme="minorHAnsi"/>
-                <w:color w:val="000000" w:themeColor="text1"/>
-                <w:sz w:val="22"/>
-                <w:szCs w:val="22"/>
-                <w:lang w:val="es-AR"/>
-              </w:rPr>
-            </w:pPr>
-          </w:p>
-        </w:tc>
-        <w:tc>
-          <w:tcPr>
-            <w:tcW w:w="662" w:type="pct"/>
-            <w:vAlign w:val="center"/>
-          </w:tcPr>
-          <w:p>
-            <w:pPr>
-              <w:jc w:val="center"/>
-              <w:rPr>
-                <w:rFonts w:asciiTheme="minorHAnsi" w:hAnsiTheme="minorHAnsi" w:cstheme="minorHAnsi"/>
-                <w:color w:val="000000" w:themeColor="text1"/>
-                <w:sz w:val="22"/>
-                <w:szCs w:val="22"/>
-                <w:lang w:val="es-AR"/>
-              </w:rPr>
-            </w:pPr>
-          </w:p>
-        </w:tc>
-        <w:tc>
-          <w:tcPr>
-            <w:tcW w:w="792" w:type="pct"/>
-            <w:vAlign w:val="center"/>
-          </w:tcPr>
-          <w:p>
-            <w:pPr>
-              <w:jc w:val="center"/>
-              <w:rPr>
-                <w:rFonts w:asciiTheme="minorHAnsi" w:hAnsiTheme="minorHAnsi" w:cstheme="minorHAnsi"/>
-                <w:color w:val="000000" w:themeColor="text1"/>
-                <w:sz w:val="22"/>
-                <w:szCs w:val="22"/>
-                <w:lang w:val="es-AR"/>
-              </w:rPr>
-            </w:pPr>
-            <w:r>
-              <w:rPr>
-                <w:rFonts w:asciiTheme="minorHAnsi" w:hAnsiTheme="minorHAnsi" w:cstheme="minorHAnsi"/>
-                <w:color w:val="000000" w:themeColor="text1"/>
-                <w:sz w:val="22"/>
-                <w:szCs w:val="22"/>
-                <w:lang w:val="es-AR"/>
-              </w:rPr>
-              <w:t>FH</w:t>
-            </w:r>
-          </w:p>
-        </w:tc>
-      </w:tr>
-      <w:tr>
-        <w:trPr>
-          <w:trHeight w:val="537"/>
-          <w:jc w:val="center"/>
-        </w:trPr>
-        <w:tc>
-          <w:tcPr>
             <w:tcW w:w="5000" w:type="pct"/>
             <w:gridSpan w:val="6"/>
             <w:vAlign w:val="center"/>
           </w:tcPr>
           <w:p>
             <w:pPr>
-              <w:jc w:val="center"/>
-              <w:rPr>
-                <w:rFonts w:asciiTheme="minorHAnsi" w:hAnsiTheme="minorHAnsi" w:cstheme="minorHAnsi"/>
-                <w:sz w:val="22"/>
-                <w:szCs w:val="22"/>
-                <w:lang w:val="es-AR"/>
-              </w:rPr>
-            </w:pPr>
-            <w:r>
-              <w:rPr>
-                <w:rFonts w:asciiTheme="minorHAnsi" w:hAnsiTheme="minorHAnsi" w:cstheme="minorHAnsi"/>
-                <w:b/>
-                <w:bCs/>
-                <w:sz w:val="22"/>
-                <w:szCs w:val="22"/>
-                <w:lang w:val="es-AR"/>
-              </w:rPr>
-              <w:t>Observaciones</w:t>
-            </w:r>
-          </w:p>
-        </w:tc>
-      </w:tr>
-      <w:tr>
-        <w:trPr>
-          <w:trHeight w:val="537"/>
-          <w:jc w:val="center"/>
-        </w:trPr>
-        <w:tc>
-          <w:tcPr>
-            <w:tcW w:w="5000" w:type="pct"/>
-            <w:gridSpan w:val="6"/>
-            <w:vAlign w:val="center"/>
-          </w:tcPr>
-          <w:p>
-            <w:pPr>
               <w:pStyle w:val="PSI-Normal"/>
               <w:ind w:firstLine="3"/>
               <w:rPr>
@@ -7680,7 +6517,27 @@
                 <w:szCs w:val="22"/>
                 <w:lang w:val="es-AR"/>
               </w:rPr>
-              <w:t>HC: Hernandez Cintia</w:t>
+              <w:t xml:space="preserve">HC: </w:t>
+            </w:r>
+            <w:proofErr w:type="spellStart"/>
+            <w:r>
+              <w:rPr>
+                <w:rFonts w:asciiTheme="minorHAnsi" w:hAnsiTheme="minorHAnsi" w:cstheme="minorHAnsi"/>
+                <w:sz w:val="22"/>
+                <w:szCs w:val="22"/>
+                <w:lang w:val="es-AR"/>
+              </w:rPr>
+              <w:t>Hernandez</w:t>
+            </w:r>
+            <w:proofErr w:type="spellEnd"/>
+            <w:r>
+              <w:rPr>
+                <w:rFonts w:asciiTheme="minorHAnsi" w:hAnsiTheme="minorHAnsi" w:cstheme="minorHAnsi"/>
+                <w:sz w:val="22"/>
+                <w:szCs w:val="22"/>
+                <w:lang w:val="es-AR"/>
+              </w:rPr>
+              <w:t xml:space="preserve"> Cintia</w:t>
             </w:r>
             <w:r>
               <w:rPr>
@@ -8018,7 +6875,6 @@
         <w:rPr>
           <w:lang w:val="es-AR"/>
         </w:rPr>
-        <w:lastRenderedPageBreak/>
         <w:t>Humanos:</w:t>
       </w:r>
     </w:p>
@@ -8132,6 +6988,7 @@
       </w:pPr>
       <w:bookmarkStart w:id="12" w:name="_Toc188264149"/>
       <w:r>
+        <w:lastRenderedPageBreak/>
         <w:t>Elementos incluidos en la Línea Base</w:t>
       </w:r>
       <w:bookmarkEnd w:id="12"/>
@@ -8675,7 +7532,15 @@
           <w:spacing w:before="0"/>
         </w:pPr>
         <w:r>
-          <w:t>Agustín Collareda, Cintia Hernandez, Hugo Frey</w:t>
+          <w:t xml:space="preserve">Agustín Collareda, Cintia </w:t>
+        </w:r>
+        <w:proofErr w:type="spellStart"/>
+        <w:r>
+          <w:t>Hernandez</w:t>
+        </w:r>
+        <w:proofErr w:type="spellEnd"/>
+        <w:r>
+          <w:t>, Hugo Frey</w:t>
         </w:r>
       </w:p>
     </w:sdtContent>

</xml_diff>

<commit_message>
docs: Realizar plan de iteración C5
</commit_message>
<xml_diff>
--- a/3. Etapa de construcción/Iteración 5/Plan de iteración/Plan de Iteración C5_Vesta Risk Manager_T-Code.docx
+++ b/3. Etapa de construcción/Iteración 5/Plan de iteración/Plan de Iteración C5_Vesta Risk Manager_T-Code.docx
@@ -580,11 +580,7 @@
                 <w:t xml:space="preserve">Agustín Collareda, </w:t>
               </w:r>
               <w:r>
-                <w:t xml:space="preserve">Cintia </w:t>
-              </w:r>
-              <w:proofErr w:type="spellStart"/>
-              <w:r>
-                <w:t>Hern</w:t>
+                <w:t>Cintia Hern</w:t>
               </w:r>
               <w:r>
                 <w:t>a</w:t>
@@ -592,7 +588,6 @@
               <w:r>
                 <w:t>ndez</w:t>
               </w:r>
-              <w:proofErr w:type="spellEnd"/>
               <w:r>
                 <w:t>, Hugo Frey</w:t>
               </w:r>
@@ -2615,7 +2610,25 @@
                 <w:szCs w:val="22"/>
                 <w:lang w:val="es-AR"/>
               </w:rPr>
-              <w:t>31/1</w:t>
+              <w:t>3</w:t>
+            </w:r>
+            <w:r>
+              <w:rPr>
+                <w:rFonts w:asciiTheme="minorHAnsi" w:hAnsiTheme="minorHAnsi" w:cstheme="minorHAnsi"/>
+                <w:sz w:val="22"/>
+                <w:szCs w:val="22"/>
+                <w:lang w:val="es-AR"/>
+              </w:rPr>
+              <w:t>0</w:t>
+            </w:r>
+            <w:r>
+              <w:rPr>
+                <w:rFonts w:asciiTheme="minorHAnsi" w:hAnsiTheme="minorHAnsi" w:cstheme="minorHAnsi"/>
+                <w:sz w:val="22"/>
+                <w:szCs w:val="22"/>
+                <w:lang w:val="es-AR"/>
+              </w:rPr>
+              <w:t>/1</w:t>
             </w:r>
           </w:p>
         </w:tc>
@@ -2752,7 +2765,25 @@
                 <w:szCs w:val="22"/>
                 <w:lang w:val="es-AR"/>
               </w:rPr>
-              <w:t>31/1</w:t>
+              <w:t>3</w:t>
+            </w:r>
+            <w:r>
+              <w:rPr>
+                <w:rFonts w:asciiTheme="minorHAnsi" w:hAnsiTheme="minorHAnsi" w:cstheme="minorHAnsi"/>
+                <w:sz w:val="22"/>
+                <w:szCs w:val="22"/>
+                <w:lang w:val="es-AR"/>
+              </w:rPr>
+              <w:t>0</w:t>
+            </w:r>
+            <w:r>
+              <w:rPr>
+                <w:rFonts w:asciiTheme="minorHAnsi" w:hAnsiTheme="minorHAnsi" w:cstheme="minorHAnsi"/>
+                <w:sz w:val="22"/>
+                <w:szCs w:val="22"/>
+                <w:lang w:val="es-AR"/>
+              </w:rPr>
+              <w:t>/1</w:t>
             </w:r>
           </w:p>
         </w:tc>
@@ -2808,6 +2839,16 @@
                 <w:lang w:val="es-AR"/>
               </w:rPr>
             </w:pPr>
+            <w:r>
+              <w:rPr>
+                <w:rFonts w:asciiTheme="minorHAnsi" w:hAnsiTheme="minorHAnsi" w:cstheme="minorHAnsi"/>
+                <w:color w:val="000000" w:themeColor="text1"/>
+                <w:sz w:val="22"/>
+                <w:szCs w:val="22"/>
+                <w:lang w:val="es-AR"/>
+              </w:rPr>
+              <w:t>CH</w:t>
+            </w:r>
           </w:p>
         </w:tc>
       </w:tr>
@@ -2884,7 +2925,23 @@
                 <w:sz w:val="22"/>
                 <w:szCs w:val="22"/>
               </w:rPr>
-              <w:t>31/1</w:t>
+              <w:t>3</w:t>
+            </w:r>
+            <w:r>
+              <w:rPr>
+                <w:rFonts w:asciiTheme="minorHAnsi" w:hAnsiTheme="minorHAnsi" w:cstheme="minorHAnsi"/>
+                <w:sz w:val="22"/>
+                <w:szCs w:val="22"/>
+              </w:rPr>
+              <w:t>0</w:t>
+            </w:r>
+            <w:r>
+              <w:rPr>
+                <w:rFonts w:asciiTheme="minorHAnsi" w:hAnsiTheme="minorHAnsi" w:cstheme="minorHAnsi"/>
+                <w:sz w:val="22"/>
+                <w:szCs w:val="22"/>
+              </w:rPr>
+              <w:t>/1</w:t>
             </w:r>
           </w:p>
         </w:tc>
@@ -2940,6 +2997,15 @@
                 <w:szCs w:val="22"/>
               </w:rPr>
             </w:pPr>
+            <w:r>
+              <w:rPr>
+                <w:rFonts w:asciiTheme="minorHAnsi" w:hAnsiTheme="minorHAnsi" w:cstheme="minorHAnsi"/>
+                <w:color w:val="000000" w:themeColor="text1"/>
+                <w:sz w:val="22"/>
+                <w:szCs w:val="22"/>
+              </w:rPr>
+              <w:t>CA</w:t>
+            </w:r>
           </w:p>
         </w:tc>
       </w:tr>
@@ -3016,7 +3082,23 @@
                 <w:sz w:val="22"/>
                 <w:szCs w:val="22"/>
               </w:rPr>
-              <w:t>31/1</w:t>
+              <w:t>3</w:t>
+            </w:r>
+            <w:r>
+              <w:rPr>
+                <w:rFonts w:asciiTheme="minorHAnsi" w:hAnsiTheme="minorHAnsi" w:cstheme="minorHAnsi"/>
+                <w:sz w:val="22"/>
+                <w:szCs w:val="22"/>
+              </w:rPr>
+              <w:t>0</w:t>
+            </w:r>
+            <w:r>
+              <w:rPr>
+                <w:rFonts w:asciiTheme="minorHAnsi" w:hAnsiTheme="minorHAnsi" w:cstheme="minorHAnsi"/>
+                <w:sz w:val="22"/>
+                <w:szCs w:val="22"/>
+              </w:rPr>
+              <w:t>/1</w:t>
             </w:r>
           </w:p>
         </w:tc>
@@ -3072,6 +3154,15 @@
                 <w:szCs w:val="22"/>
               </w:rPr>
             </w:pPr>
+            <w:r>
+              <w:rPr>
+                <w:rFonts w:asciiTheme="minorHAnsi" w:hAnsiTheme="minorHAnsi" w:cstheme="minorHAnsi"/>
+                <w:color w:val="000000" w:themeColor="text1"/>
+                <w:sz w:val="22"/>
+                <w:szCs w:val="22"/>
+              </w:rPr>
+              <w:t>FH</w:t>
+            </w:r>
           </w:p>
         </w:tc>
       </w:tr>
@@ -3128,7 +3219,23 @@
                 <w:sz w:val="22"/>
                 <w:szCs w:val="22"/>
               </w:rPr>
-              <w:t>1/2</w:t>
+              <w:t>3</w:t>
+            </w:r>
+            <w:r>
+              <w:rPr>
+                <w:rFonts w:asciiTheme="minorHAnsi" w:hAnsiTheme="minorHAnsi" w:cstheme="minorHAnsi"/>
+                <w:sz w:val="22"/>
+                <w:szCs w:val="22"/>
+              </w:rPr>
+              <w:t>1/</w:t>
+            </w:r>
+            <w:r>
+              <w:rPr>
+                <w:rFonts w:asciiTheme="minorHAnsi" w:hAnsiTheme="minorHAnsi" w:cstheme="minorHAnsi"/>
+                <w:sz w:val="22"/>
+                <w:szCs w:val="22"/>
+              </w:rPr>
+              <w:t>1</w:t>
             </w:r>
           </w:p>
         </w:tc>
@@ -3340,6 +3447,15 @@
                 <w:szCs w:val="22"/>
               </w:rPr>
             </w:pPr>
+            <w:r>
+              <w:rPr>
+                <w:rFonts w:asciiTheme="minorHAnsi" w:hAnsiTheme="minorHAnsi" w:cstheme="minorHAnsi"/>
+                <w:color w:val="000000" w:themeColor="text1"/>
+                <w:sz w:val="22"/>
+                <w:szCs w:val="22"/>
+              </w:rPr>
+              <w:t>CA</w:t>
+            </w:r>
           </w:p>
         </w:tc>
       </w:tr>
@@ -3472,6 +3588,15 @@
                 <w:szCs w:val="22"/>
               </w:rPr>
             </w:pPr>
+            <w:r>
+              <w:rPr>
+                <w:rFonts w:asciiTheme="minorHAnsi" w:hAnsiTheme="minorHAnsi" w:cstheme="minorHAnsi"/>
+                <w:color w:val="000000" w:themeColor="text1"/>
+                <w:sz w:val="22"/>
+                <w:szCs w:val="22"/>
+              </w:rPr>
+              <w:t>CA</w:t>
+            </w:r>
           </w:p>
         </w:tc>
       </w:tr>
@@ -3604,6 +3729,15 @@
                 <w:szCs w:val="22"/>
               </w:rPr>
             </w:pPr>
+            <w:r>
+              <w:rPr>
+                <w:rFonts w:asciiTheme="minorHAnsi" w:hAnsiTheme="minorHAnsi" w:cstheme="minorHAnsi"/>
+                <w:color w:val="000000" w:themeColor="text1"/>
+                <w:sz w:val="22"/>
+                <w:szCs w:val="22"/>
+              </w:rPr>
+              <w:t>FH</w:t>
+            </w:r>
           </w:p>
         </w:tc>
       </w:tr>
@@ -3736,6 +3870,15 @@
                 <w:szCs w:val="22"/>
               </w:rPr>
             </w:pPr>
+            <w:r>
+              <w:rPr>
+                <w:rFonts w:asciiTheme="minorHAnsi" w:hAnsiTheme="minorHAnsi" w:cstheme="minorHAnsi"/>
+                <w:color w:val="000000" w:themeColor="text1"/>
+                <w:sz w:val="22"/>
+                <w:szCs w:val="22"/>
+              </w:rPr>
+              <w:t>CH</w:t>
+            </w:r>
           </w:p>
         </w:tc>
       </w:tr>
@@ -3792,7 +3935,23 @@
                 <w:sz w:val="22"/>
                 <w:szCs w:val="22"/>
               </w:rPr>
-              <w:t>1/2</w:t>
+              <w:t>3</w:t>
+            </w:r>
+            <w:r>
+              <w:rPr>
+                <w:rFonts w:asciiTheme="minorHAnsi" w:hAnsiTheme="minorHAnsi" w:cstheme="minorHAnsi"/>
+                <w:sz w:val="22"/>
+                <w:szCs w:val="22"/>
+              </w:rPr>
+              <w:t>1/</w:t>
+            </w:r>
+            <w:r>
+              <w:rPr>
+                <w:rFonts w:asciiTheme="minorHAnsi" w:hAnsiTheme="minorHAnsi" w:cstheme="minorHAnsi"/>
+                <w:sz w:val="22"/>
+                <w:szCs w:val="22"/>
+              </w:rPr>
+              <w:t>1</w:t>
             </w:r>
           </w:p>
         </w:tc>
@@ -3924,7 +4083,23 @@
                 <w:sz w:val="22"/>
                 <w:szCs w:val="22"/>
               </w:rPr>
-              <w:t>1/2</w:t>
+              <w:t>3</w:t>
+            </w:r>
+            <w:r>
+              <w:rPr>
+                <w:rFonts w:asciiTheme="minorHAnsi" w:hAnsiTheme="minorHAnsi" w:cstheme="minorHAnsi"/>
+                <w:sz w:val="22"/>
+                <w:szCs w:val="22"/>
+              </w:rPr>
+              <w:t>1/</w:t>
+            </w:r>
+            <w:r>
+              <w:rPr>
+                <w:rFonts w:asciiTheme="minorHAnsi" w:hAnsiTheme="minorHAnsi" w:cstheme="minorHAnsi"/>
+                <w:sz w:val="22"/>
+                <w:szCs w:val="22"/>
+              </w:rPr>
+              <w:t>1</w:t>
             </w:r>
           </w:p>
         </w:tc>
@@ -4301,6 +4476,15 @@
                 <w:szCs w:val="22"/>
               </w:rPr>
             </w:pPr>
+            <w:r>
+              <w:rPr>
+                <w:rFonts w:asciiTheme="minorHAnsi" w:hAnsiTheme="minorHAnsi" w:cstheme="minorHAnsi"/>
+                <w:color w:val="000000" w:themeColor="text1"/>
+                <w:sz w:val="22"/>
+                <w:szCs w:val="22"/>
+              </w:rPr>
+              <w:t>FH</w:t>
+            </w:r>
           </w:p>
         </w:tc>
       </w:tr>
@@ -4438,6 +4622,16 @@
                 <w:lang w:val="es-AR"/>
               </w:rPr>
             </w:pPr>
+            <w:r>
+              <w:rPr>
+                <w:rFonts w:asciiTheme="minorHAnsi" w:hAnsiTheme="minorHAnsi" w:cstheme="minorHAnsi"/>
+                <w:color w:val="000000" w:themeColor="text1"/>
+                <w:sz w:val="22"/>
+                <w:szCs w:val="22"/>
+                <w:lang w:val="es-AR"/>
+              </w:rPr>
+              <w:t>CH, CA</w:t>
+            </w:r>
           </w:p>
         </w:tc>
       </w:tr>
@@ -4575,6 +4769,16 @@
                 <w:lang w:val="es-AR"/>
               </w:rPr>
             </w:pPr>
+            <w:r>
+              <w:rPr>
+                <w:rFonts w:asciiTheme="minorHAnsi" w:hAnsiTheme="minorHAnsi" w:cstheme="minorHAnsi"/>
+                <w:color w:val="000000" w:themeColor="text1"/>
+                <w:sz w:val="22"/>
+                <w:szCs w:val="22"/>
+                <w:lang w:val="es-AR"/>
+              </w:rPr>
+              <w:t>CH, CA</w:t>
+            </w:r>
           </w:p>
         </w:tc>
       </w:tr>
@@ -4712,6 +4916,16 @@
                 <w:lang w:val="es-AR"/>
               </w:rPr>
             </w:pPr>
+            <w:r>
+              <w:rPr>
+                <w:rFonts w:asciiTheme="minorHAnsi" w:hAnsiTheme="minorHAnsi" w:cstheme="minorHAnsi"/>
+                <w:color w:val="000000" w:themeColor="text1"/>
+                <w:sz w:val="22"/>
+                <w:szCs w:val="22"/>
+                <w:lang w:val="es-AR"/>
+              </w:rPr>
+              <w:t>FH</w:t>
+            </w:r>
           </w:p>
         </w:tc>
       </w:tr>
@@ -4897,34 +5111,14 @@
                 <w:lang w:val="es-AR"/>
               </w:rPr>
             </w:pPr>
-            <w:proofErr w:type="spellStart"/>
-            <w:r>
-              <w:rPr>
-                <w:rFonts w:asciiTheme="minorHAnsi" w:hAnsiTheme="minorHAnsi" w:cstheme="minorHAnsi"/>
-                <w:sz w:val="22"/>
-                <w:szCs w:val="22"/>
-              </w:rPr>
-              <w:t>Realizar</w:t>
-            </w:r>
-            <w:proofErr w:type="spellEnd"/>
-            <w:r>
-              <w:rPr>
-                <w:rFonts w:asciiTheme="minorHAnsi" w:hAnsiTheme="minorHAnsi" w:cstheme="minorHAnsi"/>
-                <w:sz w:val="22"/>
-                <w:szCs w:val="22"/>
-              </w:rPr>
-              <w:t xml:space="preserve"> </w:t>
-            </w:r>
-            <w:proofErr w:type="spellStart"/>
-            <w:r>
-              <w:rPr>
-                <w:rFonts w:asciiTheme="minorHAnsi" w:hAnsiTheme="minorHAnsi" w:cstheme="minorHAnsi"/>
-                <w:sz w:val="22"/>
-                <w:szCs w:val="22"/>
-              </w:rPr>
-              <w:t>implementación</w:t>
-            </w:r>
-            <w:proofErr w:type="spellEnd"/>
+            <w:r>
+              <w:rPr>
+                <w:rFonts w:asciiTheme="minorHAnsi" w:hAnsiTheme="minorHAnsi" w:cstheme="minorHAnsi"/>
+                <w:sz w:val="22"/>
+                <w:szCs w:val="22"/>
+              </w:rPr>
+              <w:t>Realizar implementación</w:t>
+            </w:r>
           </w:p>
         </w:tc>
         <w:tc>
@@ -5031,6 +5225,15 @@
                 <w:lang w:val="es-AR"/>
               </w:rPr>
             </w:pPr>
+            <w:r>
+              <w:rPr>
+                <w:rFonts w:asciiTheme="minorHAnsi" w:hAnsiTheme="minorHAnsi" w:cstheme="minorHAnsi"/>
+                <w:color w:val="000000" w:themeColor="text1"/>
+                <w:sz w:val="22"/>
+                <w:szCs w:val="22"/>
+              </w:rPr>
+              <w:t>FH</w:t>
+            </w:r>
           </w:p>
         </w:tc>
       </w:tr>
@@ -5170,6 +5373,16 @@
                 <w:lang w:val="es-AR"/>
               </w:rPr>
             </w:pPr>
+            <w:r>
+              <w:rPr>
+                <w:rFonts w:asciiTheme="minorHAnsi" w:hAnsiTheme="minorHAnsi" w:cstheme="minorHAnsi"/>
+                <w:color w:val="000000" w:themeColor="text1"/>
+                <w:sz w:val="22"/>
+                <w:szCs w:val="22"/>
+                <w:lang w:val="es-AR"/>
+              </w:rPr>
+              <w:t>CA</w:t>
+            </w:r>
           </w:p>
         </w:tc>
       </w:tr>
@@ -5309,6 +5522,16 @@
                 <w:lang w:val="es-AR"/>
               </w:rPr>
             </w:pPr>
+            <w:r>
+              <w:rPr>
+                <w:rFonts w:asciiTheme="minorHAnsi" w:hAnsiTheme="minorHAnsi" w:cstheme="minorHAnsi"/>
+                <w:color w:val="000000" w:themeColor="text1"/>
+                <w:sz w:val="22"/>
+                <w:szCs w:val="22"/>
+                <w:lang w:val="es-AR"/>
+              </w:rPr>
+              <w:t>CA</w:t>
+            </w:r>
           </w:p>
         </w:tc>
       </w:tr>
@@ -5446,6 +5669,16 @@
                 <w:lang w:val="es-AR"/>
               </w:rPr>
             </w:pPr>
+            <w:r>
+              <w:rPr>
+                <w:rFonts w:asciiTheme="minorHAnsi" w:hAnsiTheme="minorHAnsi" w:cstheme="minorHAnsi"/>
+                <w:color w:val="000000" w:themeColor="text1"/>
+                <w:sz w:val="22"/>
+                <w:szCs w:val="22"/>
+                <w:lang w:val="es-AR"/>
+              </w:rPr>
+              <w:t>FH</w:t>
+            </w:r>
           </w:p>
         </w:tc>
       </w:tr>
@@ -5726,6 +5959,16 @@
                 <w:lang w:val="es-AR"/>
               </w:rPr>
             </w:pPr>
+            <w:r>
+              <w:rPr>
+                <w:rFonts w:asciiTheme="minorHAnsi" w:hAnsiTheme="minorHAnsi" w:cstheme="minorHAnsi"/>
+                <w:color w:val="000000" w:themeColor="text1"/>
+                <w:sz w:val="22"/>
+                <w:szCs w:val="22"/>
+                <w:lang w:val="es-AR"/>
+              </w:rPr>
+              <w:t>FH</w:t>
+            </w:r>
           </w:p>
         </w:tc>
       </w:tr>
@@ -5863,6 +6106,16 @@
                 <w:lang w:val="es-AR"/>
               </w:rPr>
             </w:pPr>
+            <w:r>
+              <w:rPr>
+                <w:rFonts w:asciiTheme="minorHAnsi" w:hAnsiTheme="minorHAnsi" w:cstheme="minorHAnsi"/>
+                <w:color w:val="000000" w:themeColor="text1"/>
+                <w:sz w:val="22"/>
+                <w:szCs w:val="22"/>
+                <w:lang w:val="es-AR"/>
+              </w:rPr>
+              <w:t>CA</w:t>
+            </w:r>
           </w:p>
         </w:tc>
       </w:tr>
@@ -6000,6 +6253,16 @@
                 <w:lang w:val="es-AR"/>
               </w:rPr>
             </w:pPr>
+            <w:r>
+              <w:rPr>
+                <w:rFonts w:asciiTheme="minorHAnsi" w:hAnsiTheme="minorHAnsi" w:cstheme="minorHAnsi"/>
+                <w:color w:val="000000" w:themeColor="text1"/>
+                <w:sz w:val="22"/>
+                <w:szCs w:val="22"/>
+                <w:lang w:val="es-AR"/>
+              </w:rPr>
+              <w:t>CA</w:t>
+            </w:r>
           </w:p>
         </w:tc>
       </w:tr>
@@ -6138,6 +6401,16 @@
                 <w:lang w:val="es-AR"/>
               </w:rPr>
             </w:pPr>
+            <w:r>
+              <w:rPr>
+                <w:rFonts w:asciiTheme="minorHAnsi" w:hAnsiTheme="minorHAnsi" w:cstheme="minorHAnsi"/>
+                <w:color w:val="000000" w:themeColor="text1"/>
+                <w:sz w:val="22"/>
+                <w:szCs w:val="22"/>
+                <w:lang w:val="es-AR"/>
+              </w:rPr>
+              <w:t>FH</w:t>
+            </w:r>
           </w:p>
         </w:tc>
       </w:tr>
@@ -6276,6 +6549,16 @@
                 <w:lang w:val="es-AR"/>
               </w:rPr>
             </w:pPr>
+            <w:r>
+              <w:rPr>
+                <w:rFonts w:asciiTheme="minorHAnsi" w:hAnsiTheme="minorHAnsi" w:cstheme="minorHAnsi"/>
+                <w:color w:val="000000" w:themeColor="text1"/>
+                <w:sz w:val="22"/>
+                <w:szCs w:val="22"/>
+                <w:lang w:val="es-AR"/>
+              </w:rPr>
+              <w:t xml:space="preserve">CA, FH, </w:t>
+            </w:r>
           </w:p>
         </w:tc>
       </w:tr>
@@ -6413,6 +6696,16 @@
                 <w:lang w:val="es-AR"/>
               </w:rPr>
             </w:pPr>
+            <w:r>
+              <w:rPr>
+                <w:rFonts w:asciiTheme="minorHAnsi" w:hAnsiTheme="minorHAnsi" w:cstheme="minorHAnsi"/>
+                <w:color w:val="000000" w:themeColor="text1"/>
+                <w:sz w:val="22"/>
+                <w:szCs w:val="22"/>
+                <w:lang w:val="es-AR"/>
+              </w:rPr>
+              <w:t>CA, FH</w:t>
+            </w:r>
           </w:p>
         </w:tc>
       </w:tr>
@@ -6517,27 +6810,7 @@
                 <w:szCs w:val="22"/>
                 <w:lang w:val="es-AR"/>
               </w:rPr>
-              <w:t xml:space="preserve">HC: </w:t>
-            </w:r>
-            <w:proofErr w:type="spellStart"/>
-            <w:r>
-              <w:rPr>
-                <w:rFonts w:asciiTheme="minorHAnsi" w:hAnsiTheme="minorHAnsi" w:cstheme="minorHAnsi"/>
-                <w:sz w:val="22"/>
-                <w:szCs w:val="22"/>
-                <w:lang w:val="es-AR"/>
-              </w:rPr>
-              <w:t>Hernandez</w:t>
-            </w:r>
-            <w:proofErr w:type="spellEnd"/>
-            <w:r>
-              <w:rPr>
-                <w:rFonts w:asciiTheme="minorHAnsi" w:hAnsiTheme="minorHAnsi" w:cstheme="minorHAnsi"/>
-                <w:sz w:val="22"/>
-                <w:szCs w:val="22"/>
-                <w:lang w:val="es-AR"/>
-              </w:rPr>
-              <w:t xml:space="preserve"> Cintia</w:t>
+              <w:t>HC: Hernandez Cintia</w:t>
             </w:r>
             <w:r>
               <w:rPr>
@@ -7532,15 +7805,7 @@
           <w:spacing w:before="0"/>
         </w:pPr>
         <w:r>
-          <w:t xml:space="preserve">Agustín Collareda, Cintia </w:t>
-        </w:r>
-        <w:proofErr w:type="spellStart"/>
-        <w:r>
-          <w:t>Hernandez</w:t>
-        </w:r>
-        <w:proofErr w:type="spellEnd"/>
-        <w:r>
-          <w:t>, Hugo Frey</w:t>
+          <w:t>Agustín Collareda, Cintia Hernandez, Hugo Frey</w:t>
         </w:r>
       </w:p>
     </w:sdtContent>

</xml_diff>

<commit_message>
docs: Modificar plan de iteración C5
</commit_message>
<xml_diff>
--- a/3. Etapa de construcción/Iteración 5/Plan de iteración/Plan de Iteración C5_Vesta Risk Manager_T-Code.docx
+++ b/3. Etapa de construcción/Iteración 5/Plan de iteración/Plan de Iteración C5_Vesta Risk Manager_T-Code.docx
@@ -2319,7 +2319,9 @@
     </w:p>
     <w:p>
       <w:pPr>
-        <w:pStyle w:val="PSI-Ttulo2"/>
+        <w:rPr>
+          <w:lang w:val="es-AR"/>
+        </w:rPr>
       </w:pPr>
     </w:p>
     <w:p>
@@ -3426,11 +3428,20 @@
               <w:jc w:val="center"/>
               <w:rPr>
                 <w:rFonts w:asciiTheme="minorHAnsi" w:hAnsiTheme="minorHAnsi" w:cstheme="minorHAnsi"/>
-                <w:color w:val="000000" w:themeColor="text1"/>
-                <w:sz w:val="22"/>
-                <w:szCs w:val="22"/>
-              </w:rPr>
-            </w:pPr>
+                <w:color w:val="388600"/>
+                <w:sz w:val="22"/>
+                <w:szCs w:val="22"/>
+              </w:rPr>
+            </w:pPr>
+            <w:r>
+              <w:rPr>
+                <w:rFonts w:asciiTheme="minorHAnsi" w:hAnsiTheme="minorHAnsi" w:cstheme="minorHAnsi"/>
+                <w:color w:val="388600"/>
+                <w:sz w:val="22"/>
+                <w:szCs w:val="22"/>
+              </w:rPr>
+              <w:t>28/1</w:t>
+            </w:r>
           </w:p>
         </w:tc>
         <w:tc>
@@ -3444,11 +3455,20 @@
               <w:jc w:val="center"/>
               <w:rPr>
                 <w:rFonts w:asciiTheme="minorHAnsi" w:hAnsiTheme="minorHAnsi" w:cstheme="minorHAnsi"/>
-                <w:color w:val="000000" w:themeColor="text1"/>
-                <w:sz w:val="22"/>
-                <w:szCs w:val="22"/>
-              </w:rPr>
-            </w:pPr>
+                <w:color w:val="388600"/>
+                <w:sz w:val="22"/>
+                <w:szCs w:val="22"/>
+              </w:rPr>
+            </w:pPr>
+            <w:r>
+              <w:rPr>
+                <w:rFonts w:asciiTheme="minorHAnsi" w:hAnsiTheme="minorHAnsi" w:cstheme="minorHAnsi"/>
+                <w:color w:val="388600"/>
+                <w:sz w:val="22"/>
+                <w:szCs w:val="22"/>
+              </w:rPr>
+              <w:t>28/1</w:t>
+            </w:r>
           </w:p>
         </w:tc>
         <w:tc>
@@ -7198,21 +7218,7 @@
         <w:rPr>
           <w:lang w:val="es-AR"/>
         </w:rPr>
-        <w:t xml:space="preserve">Visual </w:t>
-      </w:r>
-      <w:proofErr w:type="spellStart"/>
-      <w:r>
-        <w:rPr>
-          <w:lang w:val="es-AR"/>
-        </w:rPr>
-        <w:t>Code</w:t>
-      </w:r>
-      <w:proofErr w:type="spellEnd"/>
-      <w:r>
-        <w:rPr>
-          <w:lang w:val="es-AR"/>
-        </w:rPr>
-        <w:t xml:space="preserve"> Studio</w:t>
+        <w:t>Visual Code Studio</w:t>
       </w:r>
     </w:p>
     <w:p>
@@ -7494,13 +7500,8 @@
       </w:sdtPr>
       <w:sdtContent>
         <w:r>
-          <w:t>T-</w:t>
+          <w:t>T-Code</w:t>
         </w:r>
-        <w:proofErr w:type="spellStart"/>
-        <w:r>
-          <w:t>Code</w:t>
-        </w:r>
-        <w:proofErr w:type="spellEnd"/>
       </w:sdtContent>
     </w:sdt>
     <w:r>
@@ -8457,23 +8458,7 @@
             <w:rFonts w:asciiTheme="majorHAnsi" w:eastAsiaTheme="majorEastAsia" w:hAnsiTheme="majorHAnsi" w:cstheme="majorBidi"/>
             <w:szCs w:val="36"/>
           </w:rPr>
-          <w:t xml:space="preserve">Vesta </w:t>
-        </w:r>
-        <w:proofErr w:type="spellStart"/>
-        <w:r>
-          <w:rPr>
-            <w:rFonts w:asciiTheme="majorHAnsi" w:eastAsiaTheme="majorEastAsia" w:hAnsiTheme="majorHAnsi" w:cstheme="majorBidi"/>
-            <w:szCs w:val="36"/>
-          </w:rPr>
-          <w:t>Risk</w:t>
-        </w:r>
-        <w:proofErr w:type="spellEnd"/>
-        <w:r>
-          <w:rPr>
-            <w:rFonts w:asciiTheme="majorHAnsi" w:eastAsiaTheme="majorEastAsia" w:hAnsiTheme="majorHAnsi" w:cstheme="majorBidi"/>
-            <w:szCs w:val="36"/>
-          </w:rPr>
-          <w:t xml:space="preserve"> Manager</w:t>
+          <w:t>Vesta Risk Manager</w:t>
         </w:r>
       </w:sdtContent>
     </w:sdt>

</xml_diff>

<commit_message>
Doc: Se realizo la lista de tareas pendientes a implementar
</commit_message>
<xml_diff>
--- a/3. Etapa de construcción/Iteración 5/Plan de iteración/Plan de Iteración C5_Vesta Risk Manager_T-Code.docx
+++ b/3. Etapa de construcción/Iteración 5/Plan de iteración/Plan de Iteración C5_Vesta Risk Manager_T-Code.docx
@@ -3158,6 +3158,33 @@
                 <w:szCs w:val="22"/>
               </w:rPr>
             </w:pPr>
+            <w:r>
+              <w:rPr>
+                <w:rFonts w:asciiTheme="minorHAnsi" w:hAnsiTheme="minorHAnsi" w:cstheme="minorHAnsi"/>
+                <w:color w:val="388600"/>
+                <w:sz w:val="22"/>
+                <w:szCs w:val="22"/>
+              </w:rPr>
+              <w:t>2</w:t>
+            </w:r>
+            <w:r>
+              <w:rPr>
+                <w:rFonts w:asciiTheme="minorHAnsi" w:hAnsiTheme="minorHAnsi" w:cstheme="minorHAnsi"/>
+                <w:color w:val="388600"/>
+                <w:sz w:val="22"/>
+                <w:szCs w:val="22"/>
+              </w:rPr>
+              <w:t>9</w:t>
+            </w:r>
+            <w:r>
+              <w:rPr>
+                <w:rFonts w:asciiTheme="minorHAnsi" w:hAnsiTheme="minorHAnsi" w:cstheme="minorHAnsi"/>
+                <w:color w:val="388600"/>
+                <w:sz w:val="22"/>
+                <w:szCs w:val="22"/>
+              </w:rPr>
+              <w:t>/1</w:t>
+            </w:r>
           </w:p>
         </w:tc>
         <w:tc>
@@ -3874,6 +3901,33 @@
                 <w:szCs w:val="22"/>
               </w:rPr>
             </w:pPr>
+            <w:r>
+              <w:rPr>
+                <w:rFonts w:asciiTheme="minorHAnsi" w:hAnsiTheme="minorHAnsi" w:cstheme="minorHAnsi"/>
+                <w:color w:val="388600"/>
+                <w:sz w:val="22"/>
+                <w:szCs w:val="22"/>
+              </w:rPr>
+              <w:t>2</w:t>
+            </w:r>
+            <w:r>
+              <w:rPr>
+                <w:rFonts w:asciiTheme="minorHAnsi" w:hAnsiTheme="minorHAnsi" w:cstheme="minorHAnsi"/>
+                <w:color w:val="388600"/>
+                <w:sz w:val="22"/>
+                <w:szCs w:val="22"/>
+              </w:rPr>
+              <w:t>9</w:t>
+            </w:r>
+            <w:r>
+              <w:rPr>
+                <w:rFonts w:asciiTheme="minorHAnsi" w:hAnsiTheme="minorHAnsi" w:cstheme="minorHAnsi"/>
+                <w:color w:val="388600"/>
+                <w:sz w:val="22"/>
+                <w:szCs w:val="22"/>
+              </w:rPr>
+              <w:t>/1</w:t>
+            </w:r>
           </w:p>
         </w:tc>
         <w:tc>
@@ -4183,6 +4237,15 @@
                 <w:szCs w:val="22"/>
               </w:rPr>
             </w:pPr>
+            <w:r>
+              <w:rPr>
+                <w:rFonts w:asciiTheme="minorHAnsi" w:hAnsiTheme="minorHAnsi" w:cstheme="minorHAnsi"/>
+                <w:color w:val="000000" w:themeColor="text1"/>
+                <w:sz w:val="22"/>
+                <w:szCs w:val="22"/>
+              </w:rPr>
+              <w:t>-</w:t>
+            </w:r>
           </w:p>
         </w:tc>
         <w:tc>
@@ -4280,7 +4343,17 @@
                 <w:sz w:val="22"/>
                 <w:szCs w:val="22"/>
               </w:rPr>
-              <w:t>: Administrar categorías de riesgo</w:t>
+              <w:t xml:space="preserve">: </w:t>
+            </w:r>
+            <w:r>
+              <w:rPr>
+                <w:rFonts w:asciiTheme="minorHAnsi" w:hAnsiTheme="minorHAnsi" w:cstheme="minorHAnsi"/>
+                <w:b/>
+                <w:bCs/>
+                <w:sz w:val="22"/>
+                <w:szCs w:val="22"/>
+              </w:rPr>
+              <w:t>Realizar y solicitar informes</w:t>
             </w:r>
           </w:p>
         </w:tc>
@@ -5151,34 +5224,14 @@
                 <w:lang w:val="es-AR"/>
               </w:rPr>
             </w:pPr>
-            <w:proofErr w:type="spellStart"/>
-            <w:r>
-              <w:rPr>
-                <w:rFonts w:asciiTheme="minorHAnsi" w:hAnsiTheme="minorHAnsi" w:cstheme="minorHAnsi"/>
-                <w:sz w:val="22"/>
-                <w:szCs w:val="22"/>
-              </w:rPr>
-              <w:t>Realizar</w:t>
-            </w:r>
-            <w:proofErr w:type="spellEnd"/>
-            <w:r>
-              <w:rPr>
-                <w:rFonts w:asciiTheme="minorHAnsi" w:hAnsiTheme="minorHAnsi" w:cstheme="minorHAnsi"/>
-                <w:sz w:val="22"/>
-                <w:szCs w:val="22"/>
-              </w:rPr>
-              <w:t xml:space="preserve"> </w:t>
-            </w:r>
-            <w:proofErr w:type="spellStart"/>
-            <w:r>
-              <w:rPr>
-                <w:rFonts w:asciiTheme="minorHAnsi" w:hAnsiTheme="minorHAnsi" w:cstheme="minorHAnsi"/>
-                <w:sz w:val="22"/>
-                <w:szCs w:val="22"/>
-              </w:rPr>
-              <w:t>implementación</w:t>
-            </w:r>
-            <w:proofErr w:type="spellEnd"/>
+            <w:r>
+              <w:rPr>
+                <w:rFonts w:asciiTheme="minorHAnsi" w:hAnsiTheme="minorHAnsi" w:cstheme="minorHAnsi"/>
+                <w:sz w:val="22"/>
+                <w:szCs w:val="22"/>
+              </w:rPr>
+              <w:t>Realizar implementación</w:t>
+            </w:r>
           </w:p>
         </w:tc>
         <w:tc>

</xml_diff>

<commit_message>
docs: realizar evaluación y conclusión de la fase C5
</commit_message>
<xml_diff>
--- a/3. Etapa de construcción/Iteración 5/Plan de iteración/Plan de Iteración C5_Vesta Risk Manager_T-Code.docx
+++ b/3. Etapa de construcción/Iteración 5/Plan de iteración/Plan de Iteración C5_Vesta Risk Manager_T-Code.docx
@@ -4443,7 +4443,8 @@
         </w:tc>
         <w:tc>
           <w:tcPr>
-            <w:tcW w:w="688" w:type="pct"/>
+            <w:tcW w:w="1350" w:type="pct"/>
+            <w:gridSpan w:val="2"/>
             <w:vAlign w:val="center"/>
           </w:tcPr>
           <w:p>
@@ -4457,24 +4458,15 @@
                 <w:szCs w:val="22"/>
               </w:rPr>
             </w:pPr>
-          </w:p>
-        </w:tc>
-        <w:tc>
-          <w:tcPr>
-            <w:tcW w:w="662" w:type="pct"/>
-            <w:vAlign w:val="center"/>
-          </w:tcPr>
-          <w:p>
-            <w:pPr>
-              <w:pStyle w:val="PSI-Normal"/>
-              <w:jc w:val="center"/>
-              <w:rPr>
-                <w:rFonts w:asciiTheme="minorHAnsi" w:hAnsiTheme="minorHAnsi" w:cstheme="minorHAnsi"/>
-                <w:color w:val="000000" w:themeColor="text1"/>
-                <w:sz w:val="22"/>
-                <w:szCs w:val="22"/>
-              </w:rPr>
-            </w:pPr>
+            <w:r>
+              <w:rPr>
+                <w:rFonts w:asciiTheme="minorHAnsi" w:hAnsiTheme="minorHAnsi" w:cstheme="minorHAnsi"/>
+                <w:color w:val="FF0000"/>
+                <w:sz w:val="22"/>
+                <w:szCs w:val="22"/>
+              </w:rPr>
+              <w:t>No completado</w:t>
+            </w:r>
           </w:p>
         </w:tc>
         <w:tc>
@@ -5186,7 +5178,8 @@
         </w:tc>
         <w:tc>
           <w:tcPr>
-            <w:tcW w:w="688" w:type="pct"/>
+            <w:tcW w:w="1350" w:type="pct"/>
+            <w:gridSpan w:val="2"/>
             <w:vAlign w:val="center"/>
           </w:tcPr>
           <w:p>
@@ -5200,24 +5193,16 @@
                 <w:lang w:val="es-AR"/>
               </w:rPr>
             </w:pPr>
-          </w:p>
-        </w:tc>
-        <w:tc>
-          <w:tcPr>
-            <w:tcW w:w="662" w:type="pct"/>
-            <w:vAlign w:val="center"/>
-          </w:tcPr>
-          <w:p>
-            <w:pPr>
-              <w:jc w:val="center"/>
-              <w:rPr>
-                <w:rFonts w:asciiTheme="minorHAnsi" w:hAnsiTheme="minorHAnsi" w:cstheme="minorHAnsi"/>
-                <w:color w:val="000000" w:themeColor="text1"/>
-                <w:sz w:val="22"/>
-                <w:szCs w:val="22"/>
-                <w:lang w:val="es-AR"/>
-              </w:rPr>
-            </w:pPr>
+            <w:r>
+              <w:rPr>
+                <w:rFonts w:asciiTheme="minorHAnsi" w:hAnsiTheme="minorHAnsi" w:cstheme="minorHAnsi"/>
+                <w:color w:val="FF0000"/>
+                <w:sz w:val="22"/>
+                <w:szCs w:val="22"/>
+                <w:lang w:val="es-AR"/>
+              </w:rPr>
+              <w:t>No completado</w:t>
+            </w:r>
           </w:p>
         </w:tc>
         <w:tc>
@@ -7327,21 +7312,7 @@
         <w:rPr>
           <w:lang w:val="es-AR"/>
         </w:rPr>
-        <w:t xml:space="preserve">Visual </w:t>
-      </w:r>
-      <w:proofErr w:type="spellStart"/>
-      <w:r>
-        <w:rPr>
-          <w:lang w:val="es-AR"/>
-        </w:rPr>
-        <w:t>Code</w:t>
-      </w:r>
-      <w:proofErr w:type="spellEnd"/>
-      <w:r>
-        <w:rPr>
-          <w:lang w:val="es-AR"/>
-        </w:rPr>
-        <w:t xml:space="preserve"> Studio</w:t>
+        <w:t>Visual Code Studio</w:t>
       </w:r>
     </w:p>
     <w:p>
@@ -7425,22 +7396,9 @@
       <w:r>
         <w:t xml:space="preserve"> </w:t>
       </w:r>
+      <w:bookmarkEnd w:id="9"/>
       <w:r>
-        <w:t>[Fecha]</w:t>
-      </w:r>
-      <w:bookmarkEnd w:id="9"/>
-    </w:p>
-    <w:p>
-      <w:pPr>
-        <w:rPr>
-          <w:lang w:val="es-AR"/>
-        </w:rPr>
-      </w:pPr>
-      <w:r>
-        <w:rPr>
-          <w:lang w:val="es-AR"/>
-        </w:rPr>
-        <w:t>Esta sección será completada al final de la iteración.</w:t>
+        <w:t>10/02/2025</w:t>
       </w:r>
     </w:p>
     <w:p>
@@ -7455,22 +7413,27 @@
     </w:p>
     <w:p>
       <w:pPr>
+        <w:pStyle w:val="Prrafodelista"/>
+        <w:numPr>
+          <w:ilvl w:val="0"/>
+          <w:numId w:val="16"/>
+        </w:numPr>
         <w:rPr>
           <w:lang w:val="es-AR"/>
         </w:rPr>
       </w:pPr>
+      <w:bookmarkStart w:id="11" w:name="_Toc188264148"/>
       <w:r>
         <w:rPr>
           <w:lang w:val="es-AR"/>
         </w:rPr>
-        <w:t>Esta sección será completada al final de la iteración.</w:t>
+        <w:t>Terminar las tareas no completadas en la iteración C4</w:t>
       </w:r>
     </w:p>
     <w:p>
       <w:pPr>
         <w:pStyle w:val="PSI-Ttulo2"/>
       </w:pPr>
-      <w:bookmarkStart w:id="11" w:name="_Toc188264148"/>
       <w:r>
         <w:lastRenderedPageBreak/>
         <w:t>Objetivos No A</w:t>
@@ -7482,22 +7445,45 @@
     </w:p>
     <w:p>
       <w:pPr>
+        <w:pStyle w:val="Prrafodelista"/>
+        <w:numPr>
+          <w:ilvl w:val="0"/>
+          <w:numId w:val="16"/>
+        </w:numPr>
         <w:rPr>
           <w:lang w:val="es-AR"/>
         </w:rPr>
       </w:pPr>
+      <w:bookmarkStart w:id="12" w:name="_Toc188264149"/>
       <w:r>
         <w:rPr>
           <w:lang w:val="es-AR"/>
         </w:rPr>
-        <w:t>Esta sección será completada al final de la iteración.</w:t>
+        <w:t>Cumplir con los plazos establecidos en la planificación.</w:t>
       </w:r>
     </w:p>
     <w:p>
       <w:pPr>
+        <w:pStyle w:val="Prrafodelista"/>
+        <w:numPr>
+          <w:ilvl w:val="0"/>
+          <w:numId w:val="16"/>
+        </w:numPr>
+        <w:rPr>
+          <w:lang w:val="es-AR"/>
+        </w:rPr>
+      </w:pPr>
+      <w:r>
+        <w:rPr>
+          <w:lang w:val="es-AR"/>
+        </w:rPr>
+        <w:t>Realizar la implementación de los casos de uso CU6: Administrar categorías de riesgo y CU10: Realizar informes.</w:t>
+      </w:r>
+    </w:p>
+    <w:p>
+      <w:pPr>
         <w:pStyle w:val="PSI-Ttulo2"/>
       </w:pPr>
-      <w:bookmarkStart w:id="12" w:name="_Toc188264149"/>
       <w:r>
         <w:t>Elementos incluidos en la Línea Base</w:t>
       </w:r>
@@ -7505,6 +7491,11 @@
     </w:p>
     <w:p>
       <w:pPr>
+        <w:pStyle w:val="Prrafodelista"/>
+        <w:numPr>
+          <w:ilvl w:val="0"/>
+          <w:numId w:val="24"/>
+        </w:numPr>
         <w:rPr>
           <w:lang w:val="es-AR"/>
         </w:rPr>
@@ -7513,7 +7504,25 @@
         <w:rPr>
           <w:lang w:val="es-AR"/>
         </w:rPr>
-        <w:t>Esta sección será completada al final de la iteración.</w:t>
+        <w:t xml:space="preserve">Correcciones en el modelo de diseño, el plan de calidad, el modelo de casos de uso y la implementación. </w:t>
+      </w:r>
+    </w:p>
+    <w:p>
+      <w:pPr>
+        <w:pStyle w:val="Prrafodelista"/>
+        <w:numPr>
+          <w:ilvl w:val="0"/>
+          <w:numId w:val="24"/>
+        </w:numPr>
+        <w:rPr>
+          <w:lang w:val="es-AR"/>
+        </w:rPr>
+      </w:pPr>
+      <w:r>
+        <w:rPr>
+          <w:lang w:val="es-AR"/>
+        </w:rPr>
+        <w:t>Documentos de revisión del modelo de diseño, el plan de calidad y la implementación.</w:t>
       </w:r>
     </w:p>
     <w:p>
@@ -7528,6 +7537,7 @@
     </w:p>
     <w:p>
       <w:pPr>
+        <w:ind w:left="0" w:firstLine="0"/>
         <w:rPr>
           <w:lang w:val="es-AR"/>
         </w:rPr>
@@ -7536,7 +7546,27 @@
         <w:rPr>
           <w:lang w:val="es-AR"/>
         </w:rPr>
-        <w:t>Esta sección será completada al final de la iteración.</w:t>
+        <w:t>Finalizada la quinta iteración de la fase de construcción, se consiguió completar las tareas no terminadas en la etapa anterior. Sin embargo, se hicieron muy pocos avances en la implementación de los casos de uso, siendo completada solo la interfaz de usuario. Esto se debió a el poco tiempo que pudieron dedicar los miembros del equipo a causa de los finales, y a que no se agregó a la planificación la tarea de</w:t>
+      </w:r>
+      <w:r>
+        <w:rPr>
+          <w:lang w:val="es-AR"/>
+        </w:rPr>
+        <w:t xml:space="preserve"> completar el diseño de informes, que son requeridos para la implementación del CU10: Realizar informes. </w:t>
+      </w:r>
+    </w:p>
+    <w:p>
+      <w:pPr>
+        <w:ind w:left="0" w:firstLine="0"/>
+        <w:rPr>
+          <w:lang w:val="es-AR"/>
+        </w:rPr>
+      </w:pPr>
+      <w:r>
+        <w:rPr>
+          <w:lang w:val="es-AR"/>
+        </w:rPr>
+        <w:t>Se debe planificar la tarea de diseño de informes para la sexta iteración de la fase de construcción para poder avanzar con la implementación del CU10.</w:t>
       </w:r>
     </w:p>
     <w:p>
@@ -7623,13 +7653,8 @@
       </w:sdtPr>
       <w:sdtContent>
         <w:r>
-          <w:t>T-</w:t>
+          <w:t>T-Code</w:t>
         </w:r>
-        <w:proofErr w:type="spellStart"/>
-        <w:r>
-          <w:t>Code</w:t>
-        </w:r>
-        <w:proofErr w:type="spellEnd"/>
       </w:sdtContent>
     </w:sdt>
     <w:r>
@@ -8586,23 +8611,7 @@
             <w:rFonts w:asciiTheme="majorHAnsi" w:eastAsiaTheme="majorEastAsia" w:hAnsiTheme="majorHAnsi" w:cstheme="majorBidi"/>
             <w:szCs w:val="36"/>
           </w:rPr>
-          <w:t xml:space="preserve">Vesta </w:t>
-        </w:r>
-        <w:proofErr w:type="spellStart"/>
-        <w:r>
-          <w:rPr>
-            <w:rFonts w:asciiTheme="majorHAnsi" w:eastAsiaTheme="majorEastAsia" w:hAnsiTheme="majorHAnsi" w:cstheme="majorBidi"/>
-            <w:szCs w:val="36"/>
-          </w:rPr>
-          <w:t>Risk</w:t>
-        </w:r>
-        <w:proofErr w:type="spellEnd"/>
-        <w:r>
-          <w:rPr>
-            <w:rFonts w:asciiTheme="majorHAnsi" w:eastAsiaTheme="majorEastAsia" w:hAnsiTheme="majorHAnsi" w:cstheme="majorBidi"/>
-            <w:szCs w:val="36"/>
-          </w:rPr>
-          <w:t xml:space="preserve"> Manager</w:t>
+          <w:t>Vesta Risk Manager</w:t>
         </w:r>
       </w:sdtContent>
     </w:sdt>
@@ -10557,6 +10566,119 @@
     </w:lvl>
   </w:abstractNum>
   <w:abstractNum w:abstractNumId="16" w15:restartNumberingAfterBreak="0">
+    <w:nsid w:val="638954AE"/>
+    <w:multiLevelType w:val="hybridMultilevel"/>
+    <w:tmpl w:val="9EB282D2"/>
+    <w:lvl w:ilvl="0" w:tplc="2C0A0001">
+      <w:start w:val="1"/>
+      <w:numFmt w:val="bullet"/>
+      <w:lvlText w:val=""/>
+      <w:lvlJc w:val="left"/>
+      <w:pPr>
+        <w:ind w:left="720" w:hanging="360"/>
+      </w:pPr>
+      <w:rPr>
+        <w:rFonts w:ascii="Symbol" w:hAnsi="Symbol" w:hint="default"/>
+      </w:rPr>
+    </w:lvl>
+    <w:lvl w:ilvl="1" w:tplc="2C0A0003" w:tentative="1">
+      <w:start w:val="1"/>
+      <w:numFmt w:val="bullet"/>
+      <w:lvlText w:val="o"/>
+      <w:lvlJc w:val="left"/>
+      <w:pPr>
+        <w:ind w:left="1440" w:hanging="360"/>
+      </w:pPr>
+      <w:rPr>
+        <w:rFonts w:ascii="Courier New" w:hAnsi="Courier New" w:cs="Courier New" w:hint="default"/>
+      </w:rPr>
+    </w:lvl>
+    <w:lvl w:ilvl="2" w:tplc="2C0A0005" w:tentative="1">
+      <w:start w:val="1"/>
+      <w:numFmt w:val="bullet"/>
+      <w:lvlText w:val=""/>
+      <w:lvlJc w:val="left"/>
+      <w:pPr>
+        <w:ind w:left="2160" w:hanging="360"/>
+      </w:pPr>
+      <w:rPr>
+        <w:rFonts w:ascii="Wingdings" w:hAnsi="Wingdings" w:hint="default"/>
+      </w:rPr>
+    </w:lvl>
+    <w:lvl w:ilvl="3" w:tplc="2C0A0001" w:tentative="1">
+      <w:start w:val="1"/>
+      <w:numFmt w:val="bullet"/>
+      <w:lvlText w:val=""/>
+      <w:lvlJc w:val="left"/>
+      <w:pPr>
+        <w:ind w:left="2880" w:hanging="360"/>
+      </w:pPr>
+      <w:rPr>
+        <w:rFonts w:ascii="Symbol" w:hAnsi="Symbol" w:hint="default"/>
+      </w:rPr>
+    </w:lvl>
+    <w:lvl w:ilvl="4" w:tplc="2C0A0003" w:tentative="1">
+      <w:start w:val="1"/>
+      <w:numFmt w:val="bullet"/>
+      <w:lvlText w:val="o"/>
+      <w:lvlJc w:val="left"/>
+      <w:pPr>
+        <w:ind w:left="3600" w:hanging="360"/>
+      </w:pPr>
+      <w:rPr>
+        <w:rFonts w:ascii="Courier New" w:hAnsi="Courier New" w:cs="Courier New" w:hint="default"/>
+      </w:rPr>
+    </w:lvl>
+    <w:lvl w:ilvl="5" w:tplc="2C0A0005" w:tentative="1">
+      <w:start w:val="1"/>
+      <w:numFmt w:val="bullet"/>
+      <w:lvlText w:val=""/>
+      <w:lvlJc w:val="left"/>
+      <w:pPr>
+        <w:ind w:left="4320" w:hanging="360"/>
+      </w:pPr>
+      <w:rPr>
+        <w:rFonts w:ascii="Wingdings" w:hAnsi="Wingdings" w:hint="default"/>
+      </w:rPr>
+    </w:lvl>
+    <w:lvl w:ilvl="6" w:tplc="2C0A0001" w:tentative="1">
+      <w:start w:val="1"/>
+      <w:numFmt w:val="bullet"/>
+      <w:lvlText w:val=""/>
+      <w:lvlJc w:val="left"/>
+      <w:pPr>
+        <w:ind w:left="5040" w:hanging="360"/>
+      </w:pPr>
+      <w:rPr>
+        <w:rFonts w:ascii="Symbol" w:hAnsi="Symbol" w:hint="default"/>
+      </w:rPr>
+    </w:lvl>
+    <w:lvl w:ilvl="7" w:tplc="2C0A0003" w:tentative="1">
+      <w:start w:val="1"/>
+      <w:numFmt w:val="bullet"/>
+      <w:lvlText w:val="o"/>
+      <w:lvlJc w:val="left"/>
+      <w:pPr>
+        <w:ind w:left="5760" w:hanging="360"/>
+      </w:pPr>
+      <w:rPr>
+        <w:rFonts w:ascii="Courier New" w:hAnsi="Courier New" w:cs="Courier New" w:hint="default"/>
+      </w:rPr>
+    </w:lvl>
+    <w:lvl w:ilvl="8" w:tplc="2C0A0005" w:tentative="1">
+      <w:start w:val="1"/>
+      <w:numFmt w:val="bullet"/>
+      <w:lvlText w:val=""/>
+      <w:lvlJc w:val="left"/>
+      <w:pPr>
+        <w:ind w:left="6480" w:hanging="360"/>
+      </w:pPr>
+      <w:rPr>
+        <w:rFonts w:ascii="Wingdings" w:hAnsi="Wingdings" w:hint="default"/>
+      </w:rPr>
+    </w:lvl>
+  </w:abstractNum>
+  <w:abstractNum w:abstractNumId="17" w15:restartNumberingAfterBreak="0">
     <w:nsid w:val="69BE6226"/>
     <w:multiLevelType w:val="hybridMultilevel"/>
     <w:tmpl w:val="EEAA907A"/>
@@ -10669,7 +10791,7 @@
       </w:rPr>
     </w:lvl>
   </w:abstractNum>
-  <w:abstractNum w:abstractNumId="17" w15:restartNumberingAfterBreak="0">
+  <w:abstractNum w:abstractNumId="18" w15:restartNumberingAfterBreak="0">
     <w:nsid w:val="708E589C"/>
     <w:multiLevelType w:val="multilevel"/>
     <w:tmpl w:val="381042DE"/>
@@ -10809,7 +10931,7 @@
       </w:rPr>
     </w:lvl>
   </w:abstractNum>
-  <w:abstractNum w:abstractNumId="18" w15:restartNumberingAfterBreak="0">
+  <w:abstractNum w:abstractNumId="19" w15:restartNumberingAfterBreak="0">
     <w:nsid w:val="7DD64906"/>
     <w:multiLevelType w:val="hybridMultilevel"/>
     <w:tmpl w:val="795E7434"/>
@@ -10923,7 +11045,7 @@
       </w:rPr>
     </w:lvl>
   </w:abstractNum>
-  <w:abstractNum w:abstractNumId="19" w15:restartNumberingAfterBreak="0">
+  <w:abstractNum w:abstractNumId="20" w15:restartNumberingAfterBreak="0">
     <w:nsid w:val="7E7A5806"/>
     <w:multiLevelType w:val="hybridMultilevel"/>
     <w:tmpl w:val="63A880D8"/>
@@ -11009,7 +11131,7 @@
       </w:pPr>
     </w:lvl>
   </w:abstractNum>
-  <w:abstractNum w:abstractNumId="20" w15:restartNumberingAfterBreak="0">
+  <w:abstractNum w:abstractNumId="21" w15:restartNumberingAfterBreak="0">
     <w:nsid w:val="7EB548B2"/>
     <w:multiLevelType w:val="hybridMultilevel"/>
     <w:tmpl w:val="14823E4E"/>
@@ -11147,10 +11269,10 @@
     <w:abstractNumId w:val="0"/>
   </w:num>
   <w:num w:numId="9" w16cid:durableId="1950695750">
-    <w:abstractNumId w:val="17"/>
+    <w:abstractNumId w:val="18"/>
   </w:num>
   <w:num w:numId="10" w16cid:durableId="1607884607">
-    <w:abstractNumId w:val="18"/>
+    <w:abstractNumId w:val="19"/>
   </w:num>
   <w:num w:numId="11" w16cid:durableId="826437027">
     <w:abstractNumId w:val="5"/>
@@ -11168,19 +11290,19 @@
     <w:abstractNumId w:val="12"/>
   </w:num>
   <w:num w:numId="16" w16cid:durableId="670761681">
-    <w:abstractNumId w:val="20"/>
+    <w:abstractNumId w:val="21"/>
   </w:num>
   <w:num w:numId="17" w16cid:durableId="565259910">
     <w:abstractNumId w:val="10"/>
   </w:num>
   <w:num w:numId="18" w16cid:durableId="915939539">
-    <w:abstractNumId w:val="19"/>
+    <w:abstractNumId w:val="20"/>
   </w:num>
   <w:num w:numId="19" w16cid:durableId="624965185">
     <w:abstractNumId w:val="9"/>
   </w:num>
   <w:num w:numId="20" w16cid:durableId="1148983873">
-    <w:abstractNumId w:val="16"/>
+    <w:abstractNumId w:val="17"/>
   </w:num>
   <w:num w:numId="21" w16cid:durableId="1805347541">
     <w:abstractNumId w:val="7"/>
@@ -11190,6 +11312,9 @@
   </w:num>
   <w:num w:numId="23" w16cid:durableId="1256134935">
     <w:abstractNumId w:val="8"/>
+  </w:num>
+  <w:num w:numId="24" w16cid:durableId="1626496131">
+    <w:abstractNumId w:val="16"/>
   </w:num>
 </w:numbering>
 </file>

</xml_diff>

<commit_message>
docs: Completar plan de iteración C6 e iniciar plan de iteración C7
</commit_message>
<xml_diff>
--- a/3. Etapa de construcción/Iteración 5/Plan de iteración/Plan de Iteración C5_Vesta Risk Manager_T-Code.docx
+++ b/3. Etapa de construcción/Iteración 5/Plan de iteración/Plan de Iteración C5_Vesta Risk Manager_T-Code.docx
@@ -7691,12 +7691,6 @@
           <w:lang w:val="es-AR"/>
         </w:rPr>
       </w:pPr>
-      <w:r>
-        <w:rPr>
-          <w:lang w:val="es-AR"/>
-        </w:rPr>
-        <w:t>Esta sección será completada al final de la iteración.</w:t>
-      </w:r>
     </w:p>
     <w:sectPr>
       <w:headerReference w:type="default" r:id="rId12"/>

</xml_diff>

<commit_message>
Docs: Correccion menor en plan de iteracion C5
</commit_message>
<xml_diff>
--- a/3. Etapa de construcción/Iteración 5/Plan de iteración/Plan de Iteración C5_Vesta Risk Manager_T-Code.docx
+++ b/3. Etapa de construcción/Iteración 5/Plan de iteración/Plan de Iteración C5_Vesta Risk Manager_T-Code.docx
@@ -6106,6 +6106,16 @@
                 <w:lang w:val="es-AR"/>
               </w:rPr>
             </w:pPr>
+            <w:r>
+              <w:rPr>
+                <w:rFonts w:asciiTheme="minorHAnsi" w:hAnsiTheme="minorHAnsi" w:cstheme="minorHAnsi"/>
+                <w:color w:val="000000" w:themeColor="text1"/>
+                <w:sz w:val="22"/>
+                <w:szCs w:val="22"/>
+                <w:lang w:val="es-AR"/>
+              </w:rPr>
+              <w:t>-</w:t>
+            </w:r>
           </w:p>
         </w:tc>
         <w:tc>
@@ -6124,6 +6134,16 @@
                 <w:lang w:val="es-AR"/>
               </w:rPr>
             </w:pPr>
+            <w:r>
+              <w:rPr>
+                <w:rFonts w:asciiTheme="minorHAnsi" w:hAnsiTheme="minorHAnsi" w:cstheme="minorHAnsi"/>
+                <w:color w:val="000000" w:themeColor="text1"/>
+                <w:sz w:val="22"/>
+                <w:szCs w:val="22"/>
+                <w:lang w:val="es-AR"/>
+              </w:rPr>
+              <w:t>-</w:t>
+            </w:r>
           </w:p>
         </w:tc>
         <w:tc>
@@ -6792,6 +6812,16 @@
                 <w:lang w:val="es-AR"/>
               </w:rPr>
             </w:pPr>
+            <w:r>
+              <w:rPr>
+                <w:rFonts w:asciiTheme="minorHAnsi" w:hAnsiTheme="minorHAnsi" w:cstheme="minorHAnsi"/>
+                <w:color w:val="000000" w:themeColor="text1"/>
+                <w:sz w:val="22"/>
+                <w:szCs w:val="22"/>
+                <w:lang w:val="es-AR"/>
+              </w:rPr>
+              <w:t>-</w:t>
+            </w:r>
           </w:p>
         </w:tc>
         <w:tc>
@@ -6810,6 +6840,16 @@
                 <w:lang w:val="es-AR"/>
               </w:rPr>
             </w:pPr>
+            <w:r>
+              <w:rPr>
+                <w:rFonts w:asciiTheme="minorHAnsi" w:hAnsiTheme="minorHAnsi" w:cstheme="minorHAnsi"/>
+                <w:color w:val="000000" w:themeColor="text1"/>
+                <w:sz w:val="22"/>
+                <w:szCs w:val="22"/>
+                <w:lang w:val="es-AR"/>
+              </w:rPr>
+              <w:t>-</w:t>
+            </w:r>
           </w:p>
         </w:tc>
         <w:tc>
@@ -6948,6 +6988,16 @@
                 <w:lang w:val="es-AR"/>
               </w:rPr>
             </w:pPr>
+            <w:r>
+              <w:rPr>
+                <w:rFonts w:asciiTheme="minorHAnsi" w:hAnsiTheme="minorHAnsi" w:cstheme="minorHAnsi"/>
+                <w:color w:val="000000" w:themeColor="text1"/>
+                <w:sz w:val="22"/>
+                <w:szCs w:val="22"/>
+                <w:lang w:val="es-AR"/>
+              </w:rPr>
+              <w:t>-</w:t>
+            </w:r>
           </w:p>
         </w:tc>
         <w:tc>
@@ -6966,6 +7016,16 @@
                 <w:lang w:val="es-AR"/>
               </w:rPr>
             </w:pPr>
+            <w:r>
+              <w:rPr>
+                <w:rFonts w:asciiTheme="minorHAnsi" w:hAnsiTheme="minorHAnsi" w:cstheme="minorHAnsi"/>
+                <w:color w:val="000000" w:themeColor="text1"/>
+                <w:sz w:val="22"/>
+                <w:szCs w:val="22"/>
+                <w:lang w:val="es-AR"/>
+              </w:rPr>
+              <w:t>-</w:t>
+            </w:r>
           </w:p>
         </w:tc>
         <w:tc>

</xml_diff>

<commit_message>
Docs: Revisar y actualizar plan de iteración C5 y C9
</commit_message>
<xml_diff>
--- a/3. Etapa de construcción/Iteración 5/Plan de iteración/Plan de Iteración C5_Vesta Risk Manager_T-Code.docx
+++ b/3. Etapa de construcción/Iteración 5/Plan de iteración/Plan de Iteración C5_Vesta Risk Manager_T-Code.docx
@@ -2816,6 +2816,16 @@
                 <w:lang w:val="es-AR"/>
               </w:rPr>
             </w:pPr>
+            <w:r>
+              <w:rPr>
+                <w:rFonts w:asciiTheme="minorHAnsi" w:hAnsiTheme="minorHAnsi" w:cstheme="minorHAnsi"/>
+                <w:color w:val="000000" w:themeColor="text1"/>
+                <w:sz w:val="22"/>
+                <w:szCs w:val="22"/>
+                <w:lang w:val="es-AR"/>
+              </w:rPr>
+              <w:t>-</w:t>
+            </w:r>
           </w:p>
         </w:tc>
         <w:tc>
@@ -2834,6 +2844,16 @@
                 <w:lang w:val="es-AR"/>
               </w:rPr>
             </w:pPr>
+            <w:r>
+              <w:rPr>
+                <w:rFonts w:asciiTheme="minorHAnsi" w:hAnsiTheme="minorHAnsi" w:cstheme="minorHAnsi"/>
+                <w:color w:val="000000" w:themeColor="text1"/>
+                <w:sz w:val="22"/>
+                <w:szCs w:val="22"/>
+                <w:lang w:val="es-AR"/>
+              </w:rPr>
+              <w:t>-</w:t>
+            </w:r>
           </w:p>
         </w:tc>
         <w:tc>
@@ -2890,7 +2910,7 @@
                 <w:sz w:val="22"/>
                 <w:szCs w:val="22"/>
               </w:rPr>
-              <w:t>Revisar Implementación</w:t>
+              <w:t>Revisar plan de calidad</w:t>
             </w:r>
           </w:p>
         </w:tc>
@@ -2974,6 +2994,15 @@
                 <w:szCs w:val="22"/>
               </w:rPr>
             </w:pPr>
+            <w:r>
+              <w:rPr>
+                <w:rFonts w:asciiTheme="minorHAnsi" w:hAnsiTheme="minorHAnsi" w:cstheme="minorHAnsi"/>
+                <w:color w:val="FF0000"/>
+                <w:sz w:val="22"/>
+                <w:szCs w:val="22"/>
+              </w:rPr>
+              <w:t>29/1</w:t>
+            </w:r>
           </w:p>
         </w:tc>
         <w:tc>
@@ -2992,6 +3021,33 @@
                 <w:szCs w:val="22"/>
               </w:rPr>
             </w:pPr>
+            <w:r>
+              <w:rPr>
+                <w:rFonts w:asciiTheme="minorHAnsi" w:hAnsiTheme="minorHAnsi" w:cstheme="minorHAnsi"/>
+                <w:color w:val="388600"/>
+                <w:sz w:val="22"/>
+                <w:szCs w:val="22"/>
+              </w:rPr>
+              <w:t>2</w:t>
+            </w:r>
+            <w:r>
+              <w:rPr>
+                <w:rFonts w:asciiTheme="minorHAnsi" w:hAnsiTheme="minorHAnsi" w:cstheme="minorHAnsi"/>
+                <w:color w:val="388600"/>
+                <w:sz w:val="22"/>
+                <w:szCs w:val="22"/>
+              </w:rPr>
+              <w:t>9</w:t>
+            </w:r>
+            <w:r>
+              <w:rPr>
+                <w:rFonts w:asciiTheme="minorHAnsi" w:hAnsiTheme="minorHAnsi" w:cstheme="minorHAnsi"/>
+                <w:color w:val="388600"/>
+                <w:sz w:val="22"/>
+                <w:szCs w:val="22"/>
+              </w:rPr>
+              <w:t>/1</w:t>
+            </w:r>
           </w:p>
         </w:tc>
         <w:tc>
@@ -3017,7 +3073,7 @@
                 <w:sz w:val="22"/>
                 <w:szCs w:val="22"/>
               </w:rPr>
-              <w:t>CA</w:t>
+              <w:t>FH</w:t>
             </w:r>
           </w:p>
         </w:tc>
@@ -3037,17 +3093,21 @@
               <w:pStyle w:val="PSI-Normal"/>
               <w:rPr>
                 <w:rFonts w:asciiTheme="minorHAnsi" w:hAnsiTheme="minorHAnsi" w:cstheme="minorHAnsi"/>
-                <w:sz w:val="22"/>
-                <w:szCs w:val="22"/>
-              </w:rPr>
-            </w:pPr>
-            <w:r>
-              <w:rPr>
-                <w:rFonts w:asciiTheme="minorHAnsi" w:hAnsiTheme="minorHAnsi" w:cstheme="minorHAnsi"/>
-                <w:sz w:val="22"/>
-                <w:szCs w:val="22"/>
-              </w:rPr>
-              <w:t>Revisar plan de calidad</w:t>
+                <w:b/>
+                <w:bCs/>
+                <w:sz w:val="22"/>
+                <w:szCs w:val="22"/>
+              </w:rPr>
+            </w:pPr>
+            <w:r>
+              <w:rPr>
+                <w:rFonts w:asciiTheme="minorHAnsi" w:hAnsiTheme="minorHAnsi" w:cstheme="minorHAnsi"/>
+                <w:b/>
+                <w:bCs/>
+                <w:sz w:val="22"/>
+                <w:szCs w:val="22"/>
+              </w:rPr>
+              <w:t>Corregir documentación revisada</w:t>
             </w:r>
           </w:p>
         </w:tc>
@@ -3071,7 +3131,23 @@
                 <w:sz w:val="22"/>
                 <w:szCs w:val="22"/>
               </w:rPr>
-              <w:t>28/1</w:t>
+              <w:t>3</w:t>
+            </w:r>
+            <w:r>
+              <w:rPr>
+                <w:rFonts w:asciiTheme="minorHAnsi" w:hAnsiTheme="minorHAnsi" w:cstheme="minorHAnsi"/>
+                <w:sz w:val="22"/>
+                <w:szCs w:val="22"/>
+              </w:rPr>
+              <w:t>1/</w:t>
+            </w:r>
+            <w:r>
+              <w:rPr>
+                <w:rFonts w:asciiTheme="minorHAnsi" w:hAnsiTheme="minorHAnsi" w:cstheme="minorHAnsi"/>
+                <w:sz w:val="22"/>
+                <w:szCs w:val="22"/>
+              </w:rPr>
+              <w:t>1</w:t>
             </w:r>
           </w:p>
         </w:tc>
@@ -3095,23 +3171,7 @@
                 <w:sz w:val="22"/>
                 <w:szCs w:val="22"/>
               </w:rPr>
-              <w:t>3</w:t>
-            </w:r>
-            <w:r>
-              <w:rPr>
-                <w:rFonts w:asciiTheme="minorHAnsi" w:hAnsiTheme="minorHAnsi" w:cstheme="minorHAnsi"/>
-                <w:sz w:val="22"/>
-                <w:szCs w:val="22"/>
-              </w:rPr>
-              <w:t>0</w:t>
-            </w:r>
-            <w:r>
-              <w:rPr>
-                <w:rFonts w:asciiTheme="minorHAnsi" w:hAnsiTheme="minorHAnsi" w:cstheme="minorHAnsi"/>
-                <w:sz w:val="22"/>
-                <w:szCs w:val="22"/>
-              </w:rPr>
-              <w:t>/1</w:t>
+              <w:t>2/2</w:t>
             </w:r>
           </w:p>
         </w:tc>
@@ -3131,15 +3191,6 @@
                 <w:szCs w:val="22"/>
               </w:rPr>
             </w:pPr>
-            <w:r>
-              <w:rPr>
-                <w:rFonts w:asciiTheme="minorHAnsi" w:hAnsiTheme="minorHAnsi" w:cstheme="minorHAnsi"/>
-                <w:color w:val="FF0000"/>
-                <w:sz w:val="22"/>
-                <w:szCs w:val="22"/>
-              </w:rPr>
-              <w:t>29/1</w:t>
-            </w:r>
           </w:p>
         </w:tc>
         <w:tc>
@@ -3158,33 +3209,6 @@
                 <w:szCs w:val="22"/>
               </w:rPr>
             </w:pPr>
-            <w:r>
-              <w:rPr>
-                <w:rFonts w:asciiTheme="minorHAnsi" w:hAnsiTheme="minorHAnsi" w:cstheme="minorHAnsi"/>
-                <w:color w:val="388600"/>
-                <w:sz w:val="22"/>
-                <w:szCs w:val="22"/>
-              </w:rPr>
-              <w:t>2</w:t>
-            </w:r>
-            <w:r>
-              <w:rPr>
-                <w:rFonts w:asciiTheme="minorHAnsi" w:hAnsiTheme="minorHAnsi" w:cstheme="minorHAnsi"/>
-                <w:color w:val="388600"/>
-                <w:sz w:val="22"/>
-                <w:szCs w:val="22"/>
-              </w:rPr>
-              <w:t>9</w:t>
-            </w:r>
-            <w:r>
-              <w:rPr>
-                <w:rFonts w:asciiTheme="minorHAnsi" w:hAnsiTheme="minorHAnsi" w:cstheme="minorHAnsi"/>
-                <w:color w:val="388600"/>
-                <w:sz w:val="22"/>
-                <w:szCs w:val="22"/>
-              </w:rPr>
-              <w:t>/1</w:t>
-            </w:r>
           </w:p>
         </w:tc>
         <w:tc>
@@ -3203,15 +3227,6 @@
                 <w:szCs w:val="22"/>
               </w:rPr>
             </w:pPr>
-            <w:r>
-              <w:rPr>
-                <w:rFonts w:asciiTheme="minorHAnsi" w:hAnsiTheme="minorHAnsi" w:cstheme="minorHAnsi"/>
-                <w:color w:val="000000" w:themeColor="text1"/>
-                <w:sz w:val="22"/>
-                <w:szCs w:val="22"/>
-              </w:rPr>
-              <w:t>FH</w:t>
-            </w:r>
           </w:p>
         </w:tc>
       </w:tr>
@@ -3230,21 +3245,17 @@
               <w:pStyle w:val="PSI-Normal"/>
               <w:rPr>
                 <w:rFonts w:asciiTheme="minorHAnsi" w:hAnsiTheme="minorHAnsi" w:cstheme="minorHAnsi"/>
-                <w:b/>
-                <w:bCs/>
-                <w:sz w:val="22"/>
-                <w:szCs w:val="22"/>
-              </w:rPr>
-            </w:pPr>
-            <w:r>
-              <w:rPr>
-                <w:rFonts w:asciiTheme="minorHAnsi" w:hAnsiTheme="minorHAnsi" w:cstheme="minorHAnsi"/>
-                <w:b/>
-                <w:bCs/>
-                <w:sz w:val="22"/>
-                <w:szCs w:val="22"/>
-              </w:rPr>
-              <w:t>Corregir documentación revisada</w:t>
+                <w:sz w:val="22"/>
+                <w:szCs w:val="22"/>
+              </w:rPr>
+            </w:pPr>
+            <w:r>
+              <w:rPr>
+                <w:rFonts w:asciiTheme="minorHAnsi" w:hAnsiTheme="minorHAnsi" w:cstheme="minorHAnsi"/>
+                <w:sz w:val="22"/>
+                <w:szCs w:val="22"/>
+              </w:rPr>
+              <w:t>Corregir modelo de casos de uso</w:t>
             </w:r>
           </w:p>
         </w:tc>
@@ -3268,23 +3279,7 @@
                 <w:sz w:val="22"/>
                 <w:szCs w:val="22"/>
               </w:rPr>
-              <w:t>3</w:t>
-            </w:r>
-            <w:r>
-              <w:rPr>
-                <w:rFonts w:asciiTheme="minorHAnsi" w:hAnsiTheme="minorHAnsi" w:cstheme="minorHAnsi"/>
-                <w:sz w:val="22"/>
-                <w:szCs w:val="22"/>
-              </w:rPr>
-              <w:t>1/</w:t>
-            </w:r>
-            <w:r>
-              <w:rPr>
-                <w:rFonts w:asciiTheme="minorHAnsi" w:hAnsiTheme="minorHAnsi" w:cstheme="minorHAnsi"/>
-                <w:sz w:val="22"/>
-                <w:szCs w:val="22"/>
-              </w:rPr>
-              <w:t>1</w:t>
+              <w:t>1/2</w:t>
             </w:r>
           </w:p>
         </w:tc>
@@ -3323,11 +3318,20 @@
               <w:jc w:val="center"/>
               <w:rPr>
                 <w:rFonts w:asciiTheme="minorHAnsi" w:hAnsiTheme="minorHAnsi" w:cstheme="minorHAnsi"/>
-                <w:color w:val="000000" w:themeColor="text1"/>
-                <w:sz w:val="22"/>
-                <w:szCs w:val="22"/>
-              </w:rPr>
-            </w:pPr>
+                <w:color w:val="388600"/>
+                <w:sz w:val="22"/>
+                <w:szCs w:val="22"/>
+              </w:rPr>
+            </w:pPr>
+            <w:r>
+              <w:rPr>
+                <w:rFonts w:asciiTheme="minorHAnsi" w:hAnsiTheme="minorHAnsi" w:cstheme="minorHAnsi"/>
+                <w:color w:val="388600"/>
+                <w:sz w:val="22"/>
+                <w:szCs w:val="22"/>
+              </w:rPr>
+              <w:t>28/1</w:t>
+            </w:r>
           </w:p>
         </w:tc>
         <w:tc>
@@ -3341,11 +3345,20 @@
               <w:jc w:val="center"/>
               <w:rPr>
                 <w:rFonts w:asciiTheme="minorHAnsi" w:hAnsiTheme="minorHAnsi" w:cstheme="minorHAnsi"/>
-                <w:color w:val="000000" w:themeColor="text1"/>
-                <w:sz w:val="22"/>
-                <w:szCs w:val="22"/>
-              </w:rPr>
-            </w:pPr>
+                <w:color w:val="388600"/>
+                <w:sz w:val="22"/>
+                <w:szCs w:val="22"/>
+              </w:rPr>
+            </w:pPr>
+            <w:r>
+              <w:rPr>
+                <w:rFonts w:asciiTheme="minorHAnsi" w:hAnsiTheme="minorHAnsi" w:cstheme="minorHAnsi"/>
+                <w:color w:val="388600"/>
+                <w:sz w:val="22"/>
+                <w:szCs w:val="22"/>
+              </w:rPr>
+              <w:t>28/1</w:t>
+            </w:r>
           </w:p>
         </w:tc>
         <w:tc>
@@ -3364,6 +3377,15 @@
                 <w:szCs w:val="22"/>
               </w:rPr>
             </w:pPr>
+            <w:r>
+              <w:rPr>
+                <w:rFonts w:asciiTheme="minorHAnsi" w:hAnsiTheme="minorHAnsi" w:cstheme="minorHAnsi"/>
+                <w:color w:val="000000" w:themeColor="text1"/>
+                <w:sz w:val="22"/>
+                <w:szCs w:val="22"/>
+              </w:rPr>
+              <w:t>CA</w:t>
+            </w:r>
           </w:p>
         </w:tc>
       </w:tr>
@@ -3392,7 +3414,7 @@
                 <w:sz w:val="22"/>
                 <w:szCs w:val="22"/>
               </w:rPr>
-              <w:t>Corregir modelo de casos de uso</w:t>
+              <w:t>Corregir modelo de diseño</w:t>
             </w:r>
           </w:p>
         </w:tc>
@@ -3455,19 +3477,19 @@
               <w:jc w:val="center"/>
               <w:rPr>
                 <w:rFonts w:asciiTheme="minorHAnsi" w:hAnsiTheme="minorHAnsi" w:cstheme="minorHAnsi"/>
-                <w:color w:val="388600"/>
-                <w:sz w:val="22"/>
-                <w:szCs w:val="22"/>
-              </w:rPr>
-            </w:pPr>
-            <w:r>
-              <w:rPr>
-                <w:rFonts w:asciiTheme="minorHAnsi" w:hAnsiTheme="minorHAnsi" w:cstheme="minorHAnsi"/>
-                <w:color w:val="388600"/>
-                <w:sz w:val="22"/>
-                <w:szCs w:val="22"/>
-              </w:rPr>
-              <w:t>28/1</w:t>
+                <w:color w:val="000000" w:themeColor="text1"/>
+                <w:sz w:val="22"/>
+                <w:szCs w:val="22"/>
+              </w:rPr>
+            </w:pPr>
+            <w:r>
+              <w:rPr>
+                <w:rFonts w:asciiTheme="minorHAnsi" w:hAnsiTheme="minorHAnsi" w:cstheme="minorHAnsi"/>
+                <w:color w:val="000000" w:themeColor="text1"/>
+                <w:sz w:val="22"/>
+                <w:szCs w:val="22"/>
+              </w:rPr>
+              <w:t>-</w:t>
             </w:r>
           </w:p>
         </w:tc>
@@ -3482,19 +3504,19 @@
               <w:jc w:val="center"/>
               <w:rPr>
                 <w:rFonts w:asciiTheme="minorHAnsi" w:hAnsiTheme="minorHAnsi" w:cstheme="minorHAnsi"/>
-                <w:color w:val="388600"/>
-                <w:sz w:val="22"/>
-                <w:szCs w:val="22"/>
-              </w:rPr>
-            </w:pPr>
-            <w:r>
-              <w:rPr>
-                <w:rFonts w:asciiTheme="minorHAnsi" w:hAnsiTheme="minorHAnsi" w:cstheme="minorHAnsi"/>
-                <w:color w:val="388600"/>
-                <w:sz w:val="22"/>
-                <w:szCs w:val="22"/>
-              </w:rPr>
-              <w:t>28/1</w:t>
+                <w:color w:val="000000" w:themeColor="text1"/>
+                <w:sz w:val="22"/>
+                <w:szCs w:val="22"/>
+              </w:rPr>
+            </w:pPr>
+            <w:r>
+              <w:rPr>
+                <w:rFonts w:asciiTheme="minorHAnsi" w:hAnsiTheme="minorHAnsi" w:cstheme="minorHAnsi"/>
+                <w:color w:val="000000" w:themeColor="text1"/>
+                <w:sz w:val="22"/>
+                <w:szCs w:val="22"/>
+              </w:rPr>
+              <w:t>-</w:t>
             </w:r>
           </w:p>
         </w:tc>
@@ -3551,7 +3573,7 @@
                 <w:sz w:val="22"/>
                 <w:szCs w:val="22"/>
               </w:rPr>
-              <w:t>Corregir modelo de diseño</w:t>
+              <w:t>Corregir plan de calidad</w:t>
             </w:r>
           </w:p>
         </w:tc>
@@ -3619,6 +3641,33 @@
                 <w:szCs w:val="22"/>
               </w:rPr>
             </w:pPr>
+            <w:r>
+              <w:rPr>
+                <w:rFonts w:asciiTheme="minorHAnsi" w:hAnsiTheme="minorHAnsi" w:cstheme="minorHAnsi"/>
+                <w:color w:val="388600"/>
+                <w:sz w:val="22"/>
+                <w:szCs w:val="22"/>
+              </w:rPr>
+              <w:t>2</w:t>
+            </w:r>
+            <w:r>
+              <w:rPr>
+                <w:rFonts w:asciiTheme="minorHAnsi" w:hAnsiTheme="minorHAnsi" w:cstheme="minorHAnsi"/>
+                <w:color w:val="388600"/>
+                <w:sz w:val="22"/>
+                <w:szCs w:val="22"/>
+              </w:rPr>
+              <w:t>9</w:t>
+            </w:r>
+            <w:r>
+              <w:rPr>
+                <w:rFonts w:asciiTheme="minorHAnsi" w:hAnsiTheme="minorHAnsi" w:cstheme="minorHAnsi"/>
+                <w:color w:val="388600"/>
+                <w:sz w:val="22"/>
+                <w:szCs w:val="22"/>
+              </w:rPr>
+              <w:t>/1</w:t>
+            </w:r>
           </w:p>
         </w:tc>
         <w:tc>
@@ -3637,6 +3686,24 @@
                 <w:szCs w:val="22"/>
               </w:rPr>
             </w:pPr>
+            <w:r>
+              <w:rPr>
+                <w:rFonts w:asciiTheme="minorHAnsi" w:hAnsiTheme="minorHAnsi" w:cstheme="minorHAnsi"/>
+                <w:color w:val="388600"/>
+                <w:sz w:val="22"/>
+                <w:szCs w:val="22"/>
+              </w:rPr>
+              <w:t>31</w:t>
+            </w:r>
+            <w:r>
+              <w:rPr>
+                <w:rFonts w:asciiTheme="minorHAnsi" w:hAnsiTheme="minorHAnsi" w:cstheme="minorHAnsi"/>
+                <w:color w:val="388600"/>
+                <w:sz w:val="22"/>
+                <w:szCs w:val="22"/>
+              </w:rPr>
+              <w:t>/1</w:t>
+            </w:r>
           </w:p>
         </w:tc>
         <w:tc>
@@ -3662,7 +3729,7 @@
                 <w:sz w:val="22"/>
                 <w:szCs w:val="22"/>
               </w:rPr>
-              <w:t>CA</w:t>
+              <w:t>CH</w:t>
             </w:r>
           </w:p>
         </w:tc>
@@ -3682,17 +3749,21 @@
               <w:pStyle w:val="PSI-Normal"/>
               <w:rPr>
                 <w:rFonts w:asciiTheme="minorHAnsi" w:hAnsiTheme="minorHAnsi" w:cstheme="minorHAnsi"/>
-                <w:sz w:val="22"/>
-                <w:szCs w:val="22"/>
-              </w:rPr>
-            </w:pPr>
-            <w:r>
-              <w:rPr>
-                <w:rFonts w:asciiTheme="minorHAnsi" w:hAnsiTheme="minorHAnsi" w:cstheme="minorHAnsi"/>
-                <w:sz w:val="22"/>
-                <w:szCs w:val="22"/>
-              </w:rPr>
-              <w:t>Corregir implementación</w:t>
+                <w:b/>
+                <w:bCs/>
+                <w:sz w:val="22"/>
+                <w:szCs w:val="22"/>
+              </w:rPr>
+            </w:pPr>
+            <w:r>
+              <w:rPr>
+                <w:rFonts w:asciiTheme="minorHAnsi" w:hAnsiTheme="minorHAnsi" w:cstheme="minorHAnsi"/>
+                <w:b/>
+                <w:bCs/>
+                <w:sz w:val="22"/>
+                <w:szCs w:val="22"/>
+              </w:rPr>
+              <w:t>Ejecutar plan de respuesta al riesgo RK13</w:t>
             </w:r>
           </w:p>
         </w:tc>
@@ -3716,7 +3787,23 @@
                 <w:sz w:val="22"/>
                 <w:szCs w:val="22"/>
               </w:rPr>
-              <w:t>1/2</w:t>
+              <w:t>3</w:t>
+            </w:r>
+            <w:r>
+              <w:rPr>
+                <w:rFonts w:asciiTheme="minorHAnsi" w:hAnsiTheme="minorHAnsi" w:cstheme="minorHAnsi"/>
+                <w:sz w:val="22"/>
+                <w:szCs w:val="22"/>
+              </w:rPr>
+              <w:t>1/</w:t>
+            </w:r>
+            <w:r>
+              <w:rPr>
+                <w:rFonts w:asciiTheme="minorHAnsi" w:hAnsiTheme="minorHAnsi" w:cstheme="minorHAnsi"/>
+                <w:sz w:val="22"/>
+                <w:szCs w:val="22"/>
+              </w:rPr>
+              <w:t>1</w:t>
             </w:r>
           </w:p>
         </w:tc>
@@ -3796,15 +3883,6 @@
                 <w:szCs w:val="22"/>
               </w:rPr>
             </w:pPr>
-            <w:r>
-              <w:rPr>
-                <w:rFonts w:asciiTheme="minorHAnsi" w:hAnsiTheme="minorHAnsi" w:cstheme="minorHAnsi"/>
-                <w:color w:val="000000" w:themeColor="text1"/>
-                <w:sz w:val="22"/>
-                <w:szCs w:val="22"/>
-              </w:rPr>
-              <w:t>FH</w:t>
-            </w:r>
           </w:p>
         </w:tc>
       </w:tr>
@@ -3833,7 +3911,7 @@
                 <w:sz w:val="22"/>
                 <w:szCs w:val="22"/>
               </w:rPr>
-              <w:t>Corregir plan de calidad</w:t>
+              <w:t xml:space="preserve">Realizar lista de tareas de programación </w:t>
             </w:r>
           </w:p>
         </w:tc>
@@ -3857,7 +3935,23 @@
                 <w:sz w:val="22"/>
                 <w:szCs w:val="22"/>
               </w:rPr>
-              <w:t>1/2</w:t>
+              <w:t>3</w:t>
+            </w:r>
+            <w:r>
+              <w:rPr>
+                <w:rFonts w:asciiTheme="minorHAnsi" w:hAnsiTheme="minorHAnsi" w:cstheme="minorHAnsi"/>
+                <w:sz w:val="22"/>
+                <w:szCs w:val="22"/>
+              </w:rPr>
+              <w:t>1/</w:t>
+            </w:r>
+            <w:r>
+              <w:rPr>
+                <w:rFonts w:asciiTheme="minorHAnsi" w:hAnsiTheme="minorHAnsi" w:cstheme="minorHAnsi"/>
+                <w:sz w:val="22"/>
+                <w:szCs w:val="22"/>
+              </w:rPr>
+              <w:t>1</w:t>
             </w:r>
           </w:p>
         </w:tc>
@@ -3904,29 +3998,11 @@
             <w:r>
               <w:rPr>
                 <w:rFonts w:asciiTheme="minorHAnsi" w:hAnsiTheme="minorHAnsi" w:cstheme="minorHAnsi"/>
-                <w:color w:val="388600"/>
-                <w:sz w:val="22"/>
-                <w:szCs w:val="22"/>
-              </w:rPr>
-              <w:t>2</w:t>
-            </w:r>
-            <w:r>
-              <w:rPr>
-                <w:rFonts w:asciiTheme="minorHAnsi" w:hAnsiTheme="minorHAnsi" w:cstheme="minorHAnsi"/>
-                <w:color w:val="388600"/>
-                <w:sz w:val="22"/>
-                <w:szCs w:val="22"/>
-              </w:rPr>
-              <w:t>9</w:t>
-            </w:r>
-            <w:r>
-              <w:rPr>
-                <w:rFonts w:asciiTheme="minorHAnsi" w:hAnsiTheme="minorHAnsi" w:cstheme="minorHAnsi"/>
-                <w:color w:val="388600"/>
-                <w:sz w:val="22"/>
-                <w:szCs w:val="22"/>
-              </w:rPr>
-              <w:t>/1</w:t>
+                <w:color w:val="000000" w:themeColor="text1"/>
+                <w:sz w:val="22"/>
+                <w:szCs w:val="22"/>
+              </w:rPr>
+              <w:t>-</w:t>
             </w:r>
           </w:p>
         </w:tc>
@@ -3989,7 +4065,7 @@
                 <w:sz w:val="22"/>
                 <w:szCs w:val="22"/>
               </w:rPr>
-              <w:t>CH</w:t>
+              <w:t>FH</w:t>
             </w:r>
           </w:p>
         </w:tc>
@@ -4023,7 +4099,37 @@
                 <w:sz w:val="22"/>
                 <w:szCs w:val="22"/>
               </w:rPr>
-              <w:t>Ejecutar plan de respuesta al riesgo RK13</w:t>
+              <w:t>Realizar implementación del CU</w:t>
+            </w:r>
+            <w:r>
+              <w:rPr>
+                <w:rFonts w:asciiTheme="minorHAnsi" w:hAnsiTheme="minorHAnsi" w:cstheme="minorHAnsi"/>
+                <w:b/>
+                <w:bCs/>
+                <w:sz w:val="22"/>
+                <w:szCs w:val="22"/>
+              </w:rPr>
+              <w:t>10</w:t>
+            </w:r>
+            <w:r>
+              <w:rPr>
+                <w:rFonts w:asciiTheme="minorHAnsi" w:hAnsiTheme="minorHAnsi" w:cstheme="minorHAnsi"/>
+                <w:b/>
+                <w:bCs/>
+                <w:sz w:val="22"/>
+                <w:szCs w:val="22"/>
+              </w:rPr>
+              <w:t xml:space="preserve">: </w:t>
+            </w:r>
+            <w:r>
+              <w:rPr>
+                <w:rFonts w:asciiTheme="minorHAnsi" w:hAnsiTheme="minorHAnsi" w:cstheme="minorHAnsi"/>
+                <w:b/>
+                <w:bCs/>
+                <w:sz w:val="22"/>
+                <w:szCs w:val="22"/>
+              </w:rPr>
+              <w:t>Realizar y solicitar informes</w:t>
             </w:r>
           </w:p>
         </w:tc>
@@ -4047,23 +4153,7 @@
                 <w:sz w:val="22"/>
                 <w:szCs w:val="22"/>
               </w:rPr>
-              <w:t>3</w:t>
-            </w:r>
-            <w:r>
-              <w:rPr>
-                <w:rFonts w:asciiTheme="minorHAnsi" w:hAnsiTheme="minorHAnsi" w:cstheme="minorHAnsi"/>
-                <w:sz w:val="22"/>
-                <w:szCs w:val="22"/>
-              </w:rPr>
-              <w:t>1/</w:t>
-            </w:r>
-            <w:r>
-              <w:rPr>
-                <w:rFonts w:asciiTheme="minorHAnsi" w:hAnsiTheme="minorHAnsi" w:cstheme="minorHAnsi"/>
-                <w:sz w:val="22"/>
-                <w:szCs w:val="22"/>
-              </w:rPr>
-              <w:t>1</w:t>
+              <w:t>3/2</w:t>
             </w:r>
           </w:p>
         </w:tc>
@@ -4087,13 +4177,14 @@
                 <w:sz w:val="22"/>
                 <w:szCs w:val="22"/>
               </w:rPr>
-              <w:t>2/2</w:t>
-            </w:r>
-          </w:p>
-        </w:tc>
-        <w:tc>
-          <w:tcPr>
-            <w:tcW w:w="688" w:type="pct"/>
+              <w:t>7/2</w:t>
+            </w:r>
+          </w:p>
+        </w:tc>
+        <w:tc>
+          <w:tcPr>
+            <w:tcW w:w="1350" w:type="pct"/>
+            <w:gridSpan w:val="2"/>
             <w:vAlign w:val="center"/>
           </w:tcPr>
           <w:p>
@@ -4107,24 +4198,15 @@
                 <w:szCs w:val="22"/>
               </w:rPr>
             </w:pPr>
-          </w:p>
-        </w:tc>
-        <w:tc>
-          <w:tcPr>
-            <w:tcW w:w="662" w:type="pct"/>
-            <w:vAlign w:val="center"/>
-          </w:tcPr>
-          <w:p>
-            <w:pPr>
-              <w:pStyle w:val="PSI-Normal"/>
-              <w:jc w:val="center"/>
-              <w:rPr>
-                <w:rFonts w:asciiTheme="minorHAnsi" w:hAnsiTheme="minorHAnsi" w:cstheme="minorHAnsi"/>
-                <w:color w:val="000000" w:themeColor="text1"/>
-                <w:sz w:val="22"/>
-                <w:szCs w:val="22"/>
-              </w:rPr>
-            </w:pPr>
+            <w:r>
+              <w:rPr>
+                <w:rFonts w:asciiTheme="minorHAnsi" w:hAnsiTheme="minorHAnsi" w:cstheme="minorHAnsi"/>
+                <w:color w:val="FF0000"/>
+                <w:sz w:val="22"/>
+                <w:szCs w:val="22"/>
+              </w:rPr>
+              <w:t>No completado</w:t>
+            </w:r>
           </w:p>
         </w:tc>
         <w:tc>
@@ -4171,7 +4253,7 @@
                 <w:sz w:val="22"/>
                 <w:szCs w:val="22"/>
               </w:rPr>
-              <w:t xml:space="preserve">Realizar lista de tareas de programación </w:t>
+              <w:t>Realizar implementación</w:t>
             </w:r>
           </w:p>
         </w:tc>
@@ -4195,23 +4277,7 @@
                 <w:sz w:val="22"/>
                 <w:szCs w:val="22"/>
               </w:rPr>
-              <w:t>3</w:t>
-            </w:r>
-            <w:r>
-              <w:rPr>
-                <w:rFonts w:asciiTheme="minorHAnsi" w:hAnsiTheme="minorHAnsi" w:cstheme="minorHAnsi"/>
-                <w:sz w:val="22"/>
-                <w:szCs w:val="22"/>
-              </w:rPr>
-              <w:t>1/</w:t>
-            </w:r>
-            <w:r>
-              <w:rPr>
-                <w:rFonts w:asciiTheme="minorHAnsi" w:hAnsiTheme="minorHAnsi" w:cstheme="minorHAnsi"/>
-                <w:sz w:val="22"/>
-                <w:szCs w:val="22"/>
-              </w:rPr>
-              <w:t>1</w:t>
+              <w:t>3/2</w:t>
             </w:r>
           </w:p>
         </w:tc>
@@ -4235,7 +4301,7 @@
                 <w:sz w:val="22"/>
                 <w:szCs w:val="22"/>
               </w:rPr>
-              <w:t>2/2</w:t>
+              <w:t>5/2</w:t>
             </w:r>
           </w:p>
         </w:tc>
@@ -4255,15 +4321,6 @@
                 <w:szCs w:val="22"/>
               </w:rPr>
             </w:pPr>
-            <w:r>
-              <w:rPr>
-                <w:rFonts w:asciiTheme="minorHAnsi" w:hAnsiTheme="minorHAnsi" w:cstheme="minorHAnsi"/>
-                <w:color w:val="000000" w:themeColor="text1"/>
-                <w:sz w:val="22"/>
-                <w:szCs w:val="22"/>
-              </w:rPr>
-              <w:t>-</w:t>
-            </w:r>
           </w:p>
         </w:tc>
         <w:tc>
@@ -4282,24 +4339,6 @@
                 <w:szCs w:val="22"/>
               </w:rPr>
             </w:pPr>
-            <w:r>
-              <w:rPr>
-                <w:rFonts w:asciiTheme="minorHAnsi" w:hAnsiTheme="minorHAnsi" w:cstheme="minorHAnsi"/>
-                <w:color w:val="388600"/>
-                <w:sz w:val="22"/>
-                <w:szCs w:val="22"/>
-              </w:rPr>
-              <w:t>31</w:t>
-            </w:r>
-            <w:r>
-              <w:rPr>
-                <w:rFonts w:asciiTheme="minorHAnsi" w:hAnsiTheme="minorHAnsi" w:cstheme="minorHAnsi"/>
-                <w:color w:val="388600"/>
-                <w:sz w:val="22"/>
-                <w:szCs w:val="22"/>
-              </w:rPr>
-              <w:t>/1</w:t>
-            </w:r>
           </w:p>
         </w:tc>
         <w:tc>
@@ -4342,54 +4381,21 @@
           </w:tcPr>
           <w:p>
             <w:pPr>
-              <w:pStyle w:val="PSI-Normal"/>
-              <w:rPr>
-                <w:rFonts w:asciiTheme="minorHAnsi" w:hAnsiTheme="minorHAnsi" w:cstheme="minorHAnsi"/>
-                <w:b/>
-                <w:bCs/>
-                <w:sz w:val="22"/>
-                <w:szCs w:val="22"/>
-              </w:rPr>
-            </w:pPr>
-            <w:r>
-              <w:rPr>
-                <w:rFonts w:asciiTheme="minorHAnsi" w:hAnsiTheme="minorHAnsi" w:cstheme="minorHAnsi"/>
-                <w:b/>
-                <w:bCs/>
-                <w:sz w:val="22"/>
-                <w:szCs w:val="22"/>
-              </w:rPr>
-              <w:t>Realizar implementación del CU</w:t>
-            </w:r>
-            <w:r>
-              <w:rPr>
-                <w:rFonts w:asciiTheme="minorHAnsi" w:hAnsiTheme="minorHAnsi" w:cstheme="minorHAnsi"/>
-                <w:b/>
-                <w:bCs/>
-                <w:sz w:val="22"/>
-                <w:szCs w:val="22"/>
-              </w:rPr>
-              <w:t>10</w:t>
-            </w:r>
-            <w:r>
-              <w:rPr>
-                <w:rFonts w:asciiTheme="minorHAnsi" w:hAnsiTheme="minorHAnsi" w:cstheme="minorHAnsi"/>
-                <w:b/>
-                <w:bCs/>
-                <w:sz w:val="22"/>
-                <w:szCs w:val="22"/>
-              </w:rPr>
-              <w:t xml:space="preserve">: </w:t>
-            </w:r>
-            <w:r>
-              <w:rPr>
-                <w:rFonts w:asciiTheme="minorHAnsi" w:hAnsiTheme="minorHAnsi" w:cstheme="minorHAnsi"/>
-                <w:b/>
-                <w:bCs/>
-                <w:sz w:val="22"/>
-                <w:szCs w:val="22"/>
-              </w:rPr>
-              <w:t>Realizar y solicitar informes</w:t>
+              <w:rPr>
+                <w:rFonts w:asciiTheme="minorHAnsi" w:hAnsiTheme="minorHAnsi" w:cstheme="minorHAnsi"/>
+                <w:sz w:val="22"/>
+                <w:szCs w:val="22"/>
+                <w:lang w:val="es-AR"/>
+              </w:rPr>
+            </w:pPr>
+            <w:r>
+              <w:rPr>
+                <w:rFonts w:asciiTheme="minorHAnsi" w:hAnsiTheme="minorHAnsi" w:cstheme="minorHAnsi"/>
+                <w:sz w:val="22"/>
+                <w:szCs w:val="22"/>
+                <w:lang w:val="es-AR"/>
+              </w:rPr>
+              <w:t>Ejecutar Casos de prueba</w:t>
             </w:r>
           </w:p>
         </w:tc>
@@ -4400,20 +4406,22 @@
           </w:tcPr>
           <w:p>
             <w:pPr>
-              <w:pStyle w:val="PSI-Normal"/>
-              <w:rPr>
-                <w:rFonts w:asciiTheme="minorHAnsi" w:hAnsiTheme="minorHAnsi" w:cstheme="minorHAnsi"/>
-                <w:sz w:val="22"/>
-                <w:szCs w:val="22"/>
-              </w:rPr>
-            </w:pPr>
-            <w:r>
-              <w:rPr>
-                <w:rFonts w:asciiTheme="minorHAnsi" w:hAnsiTheme="minorHAnsi" w:cstheme="minorHAnsi"/>
-                <w:sz w:val="22"/>
-                <w:szCs w:val="22"/>
-              </w:rPr>
-              <w:t>3/2</w:t>
+              <w:jc w:val="center"/>
+              <w:rPr>
+                <w:rFonts w:asciiTheme="minorHAnsi" w:hAnsiTheme="minorHAnsi" w:cstheme="minorHAnsi"/>
+                <w:sz w:val="22"/>
+                <w:szCs w:val="22"/>
+                <w:lang w:val="es-AR"/>
+              </w:rPr>
+            </w:pPr>
+            <w:r>
+              <w:rPr>
+                <w:rFonts w:asciiTheme="minorHAnsi" w:hAnsiTheme="minorHAnsi" w:cstheme="minorHAnsi"/>
+                <w:sz w:val="22"/>
+                <w:szCs w:val="22"/>
+                <w:lang w:val="es-AR"/>
+              </w:rPr>
+              <w:t>5/2</w:t>
             </w:r>
           </w:p>
         </w:tc>
@@ -4424,49 +4432,59 @@
           </w:tcPr>
           <w:p>
             <w:pPr>
-              <w:pStyle w:val="PSI-Normal"/>
-              <w:rPr>
-                <w:rFonts w:asciiTheme="minorHAnsi" w:hAnsiTheme="minorHAnsi" w:cstheme="minorHAnsi"/>
-                <w:sz w:val="22"/>
-                <w:szCs w:val="22"/>
-              </w:rPr>
-            </w:pPr>
-            <w:r>
-              <w:rPr>
-                <w:rFonts w:asciiTheme="minorHAnsi" w:hAnsiTheme="minorHAnsi" w:cstheme="minorHAnsi"/>
-                <w:sz w:val="22"/>
-                <w:szCs w:val="22"/>
-              </w:rPr>
-              <w:t>7/2</w:t>
-            </w:r>
-          </w:p>
-        </w:tc>
-        <w:tc>
-          <w:tcPr>
-            <w:tcW w:w="1350" w:type="pct"/>
-            <w:gridSpan w:val="2"/>
-            <w:vAlign w:val="center"/>
-          </w:tcPr>
-          <w:p>
-            <w:pPr>
-              <w:pStyle w:val="PSI-Normal"/>
               <w:jc w:val="center"/>
               <w:rPr>
                 <w:rFonts w:asciiTheme="minorHAnsi" w:hAnsiTheme="minorHAnsi" w:cstheme="minorHAnsi"/>
+                <w:sz w:val="22"/>
+                <w:szCs w:val="22"/>
+                <w:lang w:val="es-AR"/>
+              </w:rPr>
+            </w:pPr>
+            <w:r>
+              <w:rPr>
+                <w:rFonts w:asciiTheme="minorHAnsi" w:hAnsiTheme="minorHAnsi" w:cstheme="minorHAnsi"/>
+                <w:sz w:val="22"/>
+                <w:szCs w:val="22"/>
+                <w:lang w:val="es-AR"/>
+              </w:rPr>
+              <w:t>6/2</w:t>
+            </w:r>
+          </w:p>
+        </w:tc>
+        <w:tc>
+          <w:tcPr>
+            <w:tcW w:w="688" w:type="pct"/>
+            <w:vAlign w:val="center"/>
+          </w:tcPr>
+          <w:p>
+            <w:pPr>
+              <w:jc w:val="center"/>
+              <w:rPr>
+                <w:rFonts w:asciiTheme="minorHAnsi" w:hAnsiTheme="minorHAnsi" w:cstheme="minorHAnsi"/>
                 <w:color w:val="000000" w:themeColor="text1"/>
                 <w:sz w:val="22"/>
                 <w:szCs w:val="22"/>
-              </w:rPr>
-            </w:pPr>
-            <w:r>
-              <w:rPr>
-                <w:rFonts w:asciiTheme="minorHAnsi" w:hAnsiTheme="minorHAnsi" w:cstheme="minorHAnsi"/>
-                <w:color w:val="FF0000"/>
-                <w:sz w:val="22"/>
-                <w:szCs w:val="22"/>
-              </w:rPr>
-              <w:t>No completado</w:t>
-            </w:r>
+                <w:lang w:val="es-AR"/>
+              </w:rPr>
+            </w:pPr>
+          </w:p>
+        </w:tc>
+        <w:tc>
+          <w:tcPr>
+            <w:tcW w:w="662" w:type="pct"/>
+            <w:vAlign w:val="center"/>
+          </w:tcPr>
+          <w:p>
+            <w:pPr>
+              <w:jc w:val="center"/>
+              <w:rPr>
+                <w:rFonts w:asciiTheme="minorHAnsi" w:hAnsiTheme="minorHAnsi" w:cstheme="minorHAnsi"/>
+                <w:color w:val="000000" w:themeColor="text1"/>
+                <w:sz w:val="22"/>
+                <w:szCs w:val="22"/>
+                <w:lang w:val="es-AR"/>
+              </w:rPr>
+            </w:pPr>
           </w:p>
         </w:tc>
         <w:tc>
@@ -4476,15 +4494,25 @@
           </w:tcPr>
           <w:p>
             <w:pPr>
-              <w:pStyle w:val="PSI-Normal"/>
               <w:jc w:val="center"/>
               <w:rPr>
                 <w:rFonts w:asciiTheme="minorHAnsi" w:hAnsiTheme="minorHAnsi" w:cstheme="minorHAnsi"/>
                 <w:color w:val="000000" w:themeColor="text1"/>
                 <w:sz w:val="22"/>
                 <w:szCs w:val="22"/>
-              </w:rPr>
-            </w:pPr>
+                <w:lang w:val="es-AR"/>
+              </w:rPr>
+            </w:pPr>
+            <w:r>
+              <w:rPr>
+                <w:rFonts w:asciiTheme="minorHAnsi" w:hAnsiTheme="minorHAnsi" w:cstheme="minorHAnsi"/>
+                <w:color w:val="000000" w:themeColor="text1"/>
+                <w:sz w:val="22"/>
+                <w:szCs w:val="22"/>
+                <w:lang w:val="es-AR"/>
+              </w:rPr>
+              <w:t>CH, CA</w:t>
+            </w:r>
           </w:p>
         </w:tc>
       </w:tr>
@@ -4500,20 +4528,21 @@
           </w:tcPr>
           <w:p>
             <w:pPr>
-              <w:pStyle w:val="PSI-Normal"/>
-              <w:rPr>
-                <w:rFonts w:asciiTheme="minorHAnsi" w:hAnsiTheme="minorHAnsi" w:cstheme="minorHAnsi"/>
-                <w:sz w:val="22"/>
-                <w:szCs w:val="22"/>
-              </w:rPr>
-            </w:pPr>
-            <w:r>
-              <w:rPr>
-                <w:rFonts w:asciiTheme="minorHAnsi" w:hAnsiTheme="minorHAnsi" w:cstheme="minorHAnsi"/>
-                <w:sz w:val="22"/>
-                <w:szCs w:val="22"/>
-              </w:rPr>
-              <w:t>Realizar implementación</w:t>
+              <w:rPr>
+                <w:rFonts w:asciiTheme="minorHAnsi" w:hAnsiTheme="minorHAnsi" w:cstheme="minorHAnsi"/>
+                <w:sz w:val="22"/>
+                <w:szCs w:val="22"/>
+                <w:lang w:val="es-AR"/>
+              </w:rPr>
+            </w:pPr>
+            <w:r>
+              <w:rPr>
+                <w:rFonts w:asciiTheme="minorHAnsi" w:hAnsiTheme="minorHAnsi" w:cstheme="minorHAnsi"/>
+                <w:sz w:val="22"/>
+                <w:szCs w:val="22"/>
+                <w:lang w:val="es-AR"/>
+              </w:rPr>
+              <w:t xml:space="preserve">Realizar informe de verificación </w:t>
             </w:r>
           </w:p>
         </w:tc>
@@ -4524,20 +4553,22 @@
           </w:tcPr>
           <w:p>
             <w:pPr>
-              <w:pStyle w:val="PSI-Normal"/>
-              <w:rPr>
-                <w:rFonts w:asciiTheme="minorHAnsi" w:hAnsiTheme="minorHAnsi" w:cstheme="minorHAnsi"/>
-                <w:sz w:val="22"/>
-                <w:szCs w:val="22"/>
-              </w:rPr>
-            </w:pPr>
-            <w:r>
-              <w:rPr>
-                <w:rFonts w:asciiTheme="minorHAnsi" w:hAnsiTheme="minorHAnsi" w:cstheme="minorHAnsi"/>
-                <w:sz w:val="22"/>
-                <w:szCs w:val="22"/>
-              </w:rPr>
-              <w:t>3/2</w:t>
+              <w:jc w:val="center"/>
+              <w:rPr>
+                <w:rFonts w:asciiTheme="minorHAnsi" w:hAnsiTheme="minorHAnsi" w:cstheme="minorHAnsi"/>
+                <w:sz w:val="22"/>
+                <w:szCs w:val="22"/>
+                <w:lang w:val="es-AR"/>
+              </w:rPr>
+            </w:pPr>
+            <w:r>
+              <w:rPr>
+                <w:rFonts w:asciiTheme="minorHAnsi" w:hAnsiTheme="minorHAnsi" w:cstheme="minorHAnsi"/>
+                <w:sz w:val="22"/>
+                <w:szCs w:val="22"/>
+                <w:lang w:val="es-AR"/>
+              </w:rPr>
+              <w:t>5/2</w:t>
             </w:r>
           </w:p>
         </w:tc>
@@ -4548,20 +4579,22 @@
           </w:tcPr>
           <w:p>
             <w:pPr>
-              <w:pStyle w:val="PSI-Normal"/>
-              <w:rPr>
-                <w:rFonts w:asciiTheme="minorHAnsi" w:hAnsiTheme="minorHAnsi" w:cstheme="minorHAnsi"/>
-                <w:sz w:val="22"/>
-                <w:szCs w:val="22"/>
-              </w:rPr>
-            </w:pPr>
-            <w:r>
-              <w:rPr>
-                <w:rFonts w:asciiTheme="minorHAnsi" w:hAnsiTheme="minorHAnsi" w:cstheme="minorHAnsi"/>
-                <w:sz w:val="22"/>
-                <w:szCs w:val="22"/>
-              </w:rPr>
-              <w:t>5/2</w:t>
+              <w:jc w:val="center"/>
+              <w:rPr>
+                <w:rFonts w:asciiTheme="minorHAnsi" w:hAnsiTheme="minorHAnsi" w:cstheme="minorHAnsi"/>
+                <w:sz w:val="22"/>
+                <w:szCs w:val="22"/>
+                <w:lang w:val="es-AR"/>
+              </w:rPr>
+            </w:pPr>
+            <w:r>
+              <w:rPr>
+                <w:rFonts w:asciiTheme="minorHAnsi" w:hAnsiTheme="minorHAnsi" w:cstheme="minorHAnsi"/>
+                <w:sz w:val="22"/>
+                <w:szCs w:val="22"/>
+                <w:lang w:val="es-AR"/>
+              </w:rPr>
+              <w:t>6/2</w:t>
             </w:r>
           </w:p>
         </w:tc>
@@ -4572,13 +4605,13 @@
           </w:tcPr>
           <w:p>
             <w:pPr>
-              <w:pStyle w:val="PSI-Normal"/>
               <w:jc w:val="center"/>
               <w:rPr>
                 <w:rFonts w:asciiTheme="minorHAnsi" w:hAnsiTheme="minorHAnsi" w:cstheme="minorHAnsi"/>
                 <w:color w:val="000000" w:themeColor="text1"/>
                 <w:sz w:val="22"/>
                 <w:szCs w:val="22"/>
+                <w:lang w:val="es-AR"/>
               </w:rPr>
             </w:pPr>
           </w:p>
@@ -4590,13 +4623,13 @@
           </w:tcPr>
           <w:p>
             <w:pPr>
-              <w:pStyle w:val="PSI-Normal"/>
               <w:jc w:val="center"/>
               <w:rPr>
                 <w:rFonts w:asciiTheme="minorHAnsi" w:hAnsiTheme="minorHAnsi" w:cstheme="minorHAnsi"/>
                 <w:color w:val="000000" w:themeColor="text1"/>
                 <w:sz w:val="22"/>
                 <w:szCs w:val="22"/>
+                <w:lang w:val="es-AR"/>
               </w:rPr>
             </w:pPr>
           </w:p>
@@ -4608,13 +4641,13 @@
           </w:tcPr>
           <w:p>
             <w:pPr>
-              <w:pStyle w:val="PSI-Normal"/>
               <w:jc w:val="center"/>
               <w:rPr>
                 <w:rFonts w:asciiTheme="minorHAnsi" w:hAnsiTheme="minorHAnsi" w:cstheme="minorHAnsi"/>
                 <w:color w:val="000000" w:themeColor="text1"/>
                 <w:sz w:val="22"/>
                 <w:szCs w:val="22"/>
+                <w:lang w:val="es-AR"/>
               </w:rPr>
             </w:pPr>
             <w:r>
@@ -4623,8 +4656,9 @@
                 <w:color w:val="000000" w:themeColor="text1"/>
                 <w:sz w:val="22"/>
                 <w:szCs w:val="22"/>
-              </w:rPr>
-              <w:t>FH</w:t>
+                <w:lang w:val="es-AR"/>
+              </w:rPr>
+              <w:t>CH, CA</w:t>
             </w:r>
           </w:p>
         </w:tc>
@@ -4655,7 +4689,7 @@
                 <w:szCs w:val="22"/>
                 <w:lang w:val="es-AR"/>
               </w:rPr>
-              <w:t>Ejecutar Casos de prueba</w:t>
+              <w:t>Realizar correcciones y pruebas de regresión</w:t>
             </w:r>
           </w:p>
         </w:tc>
@@ -4681,7 +4715,7 @@
                 <w:szCs w:val="22"/>
                 <w:lang w:val="es-AR"/>
               </w:rPr>
-              <w:t>5/2</w:t>
+              <w:t>6/2</w:t>
             </w:r>
           </w:p>
         </w:tc>
@@ -4707,7 +4741,7 @@
                 <w:szCs w:val="22"/>
                 <w:lang w:val="es-AR"/>
               </w:rPr>
-              <w:t>6/2</w:t>
+              <w:t>7/2</w:t>
             </w:r>
           </w:p>
         </w:tc>
@@ -4771,7 +4805,7 @@
                 <w:szCs w:val="22"/>
                 <w:lang w:val="es-AR"/>
               </w:rPr>
-              <w:t>CH, CA</w:t>
+              <w:t>FH</w:t>
             </w:r>
           </w:p>
         </w:tc>
@@ -4798,11 +4832,35 @@
             <w:r>
               <w:rPr>
                 <w:rFonts w:asciiTheme="minorHAnsi" w:hAnsiTheme="minorHAnsi" w:cstheme="minorHAnsi"/>
-                <w:sz w:val="22"/>
-                <w:szCs w:val="22"/>
-                <w:lang w:val="es-AR"/>
-              </w:rPr>
-              <w:t xml:space="preserve">Realizar informe de verificación </w:t>
+                <w:b/>
+                <w:bCs/>
+                <w:sz w:val="22"/>
+                <w:szCs w:val="22"/>
+                <w:lang w:val="es-AR"/>
+              </w:rPr>
+              <w:t>Realizar implementación del CU</w:t>
+            </w:r>
+            <w:r>
+              <w:rPr>
+                <w:rFonts w:asciiTheme="minorHAnsi" w:hAnsiTheme="minorHAnsi" w:cstheme="minorHAnsi"/>
+                <w:b/>
+                <w:bCs/>
+                <w:sz w:val="22"/>
+                <w:szCs w:val="22"/>
+                <w:lang w:val="es-AR"/>
+              </w:rPr>
+              <w:t>6</w:t>
+            </w:r>
+            <w:r>
+              <w:rPr>
+                <w:rFonts w:asciiTheme="minorHAnsi" w:hAnsiTheme="minorHAnsi" w:cstheme="minorHAnsi"/>
+                <w:b/>
+                <w:bCs/>
+                <w:sz w:val="22"/>
+                <w:szCs w:val="22"/>
+                <w:lang w:val="es-AR"/>
+              </w:rPr>
+              <w:t>: Administrar categorías de riesgo</w:t>
             </w:r>
           </w:p>
         </w:tc>
@@ -4828,7 +4886,7 @@
                 <w:szCs w:val="22"/>
                 <w:lang w:val="es-AR"/>
               </w:rPr>
-              <w:t>5/2</w:t>
+              <w:t>8/2</w:t>
             </w:r>
           </w:p>
         </w:tc>
@@ -4854,13 +4912,14 @@
                 <w:szCs w:val="22"/>
                 <w:lang w:val="es-AR"/>
               </w:rPr>
-              <w:t>6/2</w:t>
-            </w:r>
-          </w:p>
-        </w:tc>
-        <w:tc>
-          <w:tcPr>
-            <w:tcW w:w="688" w:type="pct"/>
+              <w:t>9/2</w:t>
+            </w:r>
+          </w:p>
+        </w:tc>
+        <w:tc>
+          <w:tcPr>
+            <w:tcW w:w="1350" w:type="pct"/>
+            <w:gridSpan w:val="2"/>
             <w:vAlign w:val="center"/>
           </w:tcPr>
           <w:p>
@@ -4874,11 +4933,21 @@
                 <w:lang w:val="es-AR"/>
               </w:rPr>
             </w:pPr>
-          </w:p>
-        </w:tc>
-        <w:tc>
-          <w:tcPr>
-            <w:tcW w:w="662" w:type="pct"/>
+            <w:r>
+              <w:rPr>
+                <w:rFonts w:asciiTheme="minorHAnsi" w:hAnsiTheme="minorHAnsi" w:cstheme="minorHAnsi"/>
+                <w:color w:val="FF0000"/>
+                <w:sz w:val="22"/>
+                <w:szCs w:val="22"/>
+                <w:lang w:val="es-AR"/>
+              </w:rPr>
+              <w:t>No completado</w:t>
+            </w:r>
+          </w:p>
+        </w:tc>
+        <w:tc>
+          <w:tcPr>
+            <w:tcW w:w="792" w:type="pct"/>
             <w:vAlign w:val="center"/>
           </w:tcPr>
           <w:p>
@@ -4892,34 +4961,6 @@
                 <w:lang w:val="es-AR"/>
               </w:rPr>
             </w:pPr>
-          </w:p>
-        </w:tc>
-        <w:tc>
-          <w:tcPr>
-            <w:tcW w:w="792" w:type="pct"/>
-            <w:vAlign w:val="center"/>
-          </w:tcPr>
-          <w:p>
-            <w:pPr>
-              <w:jc w:val="center"/>
-              <w:rPr>
-                <w:rFonts w:asciiTheme="minorHAnsi" w:hAnsiTheme="minorHAnsi" w:cstheme="minorHAnsi"/>
-                <w:color w:val="000000" w:themeColor="text1"/>
-                <w:sz w:val="22"/>
-                <w:szCs w:val="22"/>
-                <w:lang w:val="es-AR"/>
-              </w:rPr>
-            </w:pPr>
-            <w:r>
-              <w:rPr>
-                <w:rFonts w:asciiTheme="minorHAnsi" w:hAnsiTheme="minorHAnsi" w:cstheme="minorHAnsi"/>
-                <w:color w:val="000000" w:themeColor="text1"/>
-                <w:sz w:val="22"/>
-                <w:szCs w:val="22"/>
-                <w:lang w:val="es-AR"/>
-              </w:rPr>
-              <w:t>CH, CA</w:t>
-            </w:r>
           </w:p>
         </w:tc>
       </w:tr>
@@ -4937,19 +4978,20 @@
             <w:pPr>
               <w:rPr>
                 <w:rFonts w:asciiTheme="minorHAnsi" w:hAnsiTheme="minorHAnsi" w:cstheme="minorHAnsi"/>
-                <w:sz w:val="22"/>
-                <w:szCs w:val="22"/>
-                <w:lang w:val="es-AR"/>
-              </w:rPr>
-            </w:pPr>
-            <w:r>
-              <w:rPr>
-                <w:rFonts w:asciiTheme="minorHAnsi" w:hAnsiTheme="minorHAnsi" w:cstheme="minorHAnsi"/>
-                <w:sz w:val="22"/>
-                <w:szCs w:val="22"/>
-                <w:lang w:val="es-AR"/>
-              </w:rPr>
-              <w:t>Realizar correcciones y pruebas de regresión</w:t>
+                <w:b/>
+                <w:bCs/>
+                <w:sz w:val="22"/>
+                <w:szCs w:val="22"/>
+                <w:lang w:val="es-AR"/>
+              </w:rPr>
+            </w:pPr>
+            <w:r>
+              <w:rPr>
+                <w:rFonts w:asciiTheme="minorHAnsi" w:hAnsiTheme="minorHAnsi" w:cstheme="minorHAnsi"/>
+                <w:sz w:val="22"/>
+                <w:szCs w:val="22"/>
+              </w:rPr>
+              <w:t>Realizar implementación</w:t>
             </w:r>
           </w:p>
         </w:tc>
@@ -4975,7 +5017,7 @@
                 <w:szCs w:val="22"/>
                 <w:lang w:val="es-AR"/>
               </w:rPr>
-              <w:t>6/2</w:t>
+              <w:t>8/2</w:t>
             </w:r>
           </w:p>
         </w:tc>
@@ -5001,7 +5043,7 @@
                 <w:szCs w:val="22"/>
                 <w:lang w:val="es-AR"/>
               </w:rPr>
-              <w:t>7/2</w:t>
+              <w:t>9/2</w:t>
             </w:r>
           </w:p>
         </w:tc>
@@ -5015,55 +5057,54 @@
               <w:jc w:val="center"/>
               <w:rPr>
                 <w:rFonts w:asciiTheme="minorHAnsi" w:hAnsiTheme="minorHAnsi" w:cstheme="minorHAnsi"/>
+                <w:color w:val="00B050"/>
+                <w:sz w:val="22"/>
+                <w:szCs w:val="22"/>
+                <w:lang w:val="es-AR"/>
+              </w:rPr>
+            </w:pPr>
+          </w:p>
+        </w:tc>
+        <w:tc>
+          <w:tcPr>
+            <w:tcW w:w="662" w:type="pct"/>
+            <w:vAlign w:val="center"/>
+          </w:tcPr>
+          <w:p>
+            <w:pPr>
+              <w:jc w:val="center"/>
+              <w:rPr>
+                <w:rFonts w:asciiTheme="minorHAnsi" w:hAnsiTheme="minorHAnsi" w:cstheme="minorHAnsi"/>
+                <w:color w:val="00B050"/>
+                <w:sz w:val="22"/>
+                <w:szCs w:val="22"/>
+                <w:lang w:val="es-AR"/>
+              </w:rPr>
+            </w:pPr>
+          </w:p>
+        </w:tc>
+        <w:tc>
+          <w:tcPr>
+            <w:tcW w:w="792" w:type="pct"/>
+            <w:vAlign w:val="center"/>
+          </w:tcPr>
+          <w:p>
+            <w:pPr>
+              <w:jc w:val="center"/>
+              <w:rPr>
+                <w:rFonts w:asciiTheme="minorHAnsi" w:hAnsiTheme="minorHAnsi" w:cstheme="minorHAnsi"/>
                 <w:color w:val="000000" w:themeColor="text1"/>
                 <w:sz w:val="22"/>
                 <w:szCs w:val="22"/>
                 <w:lang w:val="es-AR"/>
               </w:rPr>
             </w:pPr>
-          </w:p>
-        </w:tc>
-        <w:tc>
-          <w:tcPr>
-            <w:tcW w:w="662" w:type="pct"/>
-            <w:vAlign w:val="center"/>
-          </w:tcPr>
-          <w:p>
-            <w:pPr>
-              <w:jc w:val="center"/>
+            <w:r>
               <w:rPr>
                 <w:rFonts w:asciiTheme="minorHAnsi" w:hAnsiTheme="minorHAnsi" w:cstheme="minorHAnsi"/>
                 <w:color w:val="000000" w:themeColor="text1"/>
                 <w:sz w:val="22"/>
                 <w:szCs w:val="22"/>
-                <w:lang w:val="es-AR"/>
-              </w:rPr>
-            </w:pPr>
-          </w:p>
-        </w:tc>
-        <w:tc>
-          <w:tcPr>
-            <w:tcW w:w="792" w:type="pct"/>
-            <w:vAlign w:val="center"/>
-          </w:tcPr>
-          <w:p>
-            <w:pPr>
-              <w:jc w:val="center"/>
-              <w:rPr>
-                <w:rFonts w:asciiTheme="minorHAnsi" w:hAnsiTheme="minorHAnsi" w:cstheme="minorHAnsi"/>
-                <w:color w:val="000000" w:themeColor="text1"/>
-                <w:sz w:val="22"/>
-                <w:szCs w:val="22"/>
-                <w:lang w:val="es-AR"/>
-              </w:rPr>
-            </w:pPr>
-            <w:r>
-              <w:rPr>
-                <w:rFonts w:asciiTheme="minorHAnsi" w:hAnsiTheme="minorHAnsi" w:cstheme="minorHAnsi"/>
-                <w:color w:val="000000" w:themeColor="text1"/>
-                <w:sz w:val="22"/>
-                <w:szCs w:val="22"/>
-                <w:lang w:val="es-AR"/>
               </w:rPr>
               <w:t>FH</w:t>
             </w:r>
@@ -5084,43 +5125,21 @@
             <w:pPr>
               <w:rPr>
                 <w:rFonts w:asciiTheme="minorHAnsi" w:hAnsiTheme="minorHAnsi" w:cstheme="minorHAnsi"/>
-                <w:sz w:val="22"/>
-                <w:szCs w:val="22"/>
-                <w:lang w:val="es-AR"/>
-              </w:rPr>
-            </w:pPr>
-            <w:r>
-              <w:rPr>
-                <w:rFonts w:asciiTheme="minorHAnsi" w:hAnsiTheme="minorHAnsi" w:cstheme="minorHAnsi"/>
                 <w:b/>
                 <w:bCs/>
                 <w:sz w:val="22"/>
                 <w:szCs w:val="22"/>
                 <w:lang w:val="es-AR"/>
               </w:rPr>
-              <w:t>Realizar implementación del CU</w:t>
-            </w:r>
-            <w:r>
-              <w:rPr>
-                <w:rFonts w:asciiTheme="minorHAnsi" w:hAnsiTheme="minorHAnsi" w:cstheme="minorHAnsi"/>
-                <w:b/>
-                <w:bCs/>
-                <w:sz w:val="22"/>
-                <w:szCs w:val="22"/>
-                <w:lang w:val="es-AR"/>
-              </w:rPr>
-              <w:t>6</w:t>
-            </w:r>
-            <w:r>
-              <w:rPr>
-                <w:rFonts w:asciiTheme="minorHAnsi" w:hAnsiTheme="minorHAnsi" w:cstheme="minorHAnsi"/>
-                <w:b/>
-                <w:bCs/>
-                <w:sz w:val="22"/>
-                <w:szCs w:val="22"/>
-                <w:lang w:val="es-AR"/>
-              </w:rPr>
-              <w:t>: Administrar categorías de riesgo</w:t>
+            </w:pPr>
+            <w:r>
+              <w:rPr>
+                <w:rFonts w:asciiTheme="minorHAnsi" w:hAnsiTheme="minorHAnsi" w:cstheme="minorHAnsi"/>
+                <w:sz w:val="22"/>
+                <w:szCs w:val="22"/>
+                <w:lang w:val="es-AR"/>
+              </w:rPr>
+              <w:t>Ejecutar Casos de prueba</w:t>
             </w:r>
           </w:p>
         </w:tc>
@@ -5146,7 +5165,7 @@
                 <w:szCs w:val="22"/>
                 <w:lang w:val="es-AR"/>
               </w:rPr>
-              <w:t>8/2</w:t>
+              <w:t>9/2</w:t>
             </w:r>
           </w:p>
         </w:tc>
@@ -5178,8 +5197,7 @@
         </w:tc>
         <w:tc>
           <w:tcPr>
-            <w:tcW w:w="1350" w:type="pct"/>
-            <w:gridSpan w:val="2"/>
+            <w:tcW w:w="688" w:type="pct"/>
             <w:vAlign w:val="center"/>
           </w:tcPr>
           <w:p>
@@ -5193,16 +5211,24 @@
                 <w:lang w:val="es-AR"/>
               </w:rPr>
             </w:pPr>
-            <w:r>
-              <w:rPr>
-                <w:rFonts w:asciiTheme="minorHAnsi" w:hAnsiTheme="minorHAnsi" w:cstheme="minorHAnsi"/>
-                <w:color w:val="FF0000"/>
-                <w:sz w:val="22"/>
-                <w:szCs w:val="22"/>
-                <w:lang w:val="es-AR"/>
-              </w:rPr>
-              <w:t>No completado</w:t>
-            </w:r>
+          </w:p>
+        </w:tc>
+        <w:tc>
+          <w:tcPr>
+            <w:tcW w:w="662" w:type="pct"/>
+            <w:vAlign w:val="center"/>
+          </w:tcPr>
+          <w:p>
+            <w:pPr>
+              <w:jc w:val="center"/>
+              <w:rPr>
+                <w:rFonts w:asciiTheme="minorHAnsi" w:hAnsiTheme="minorHAnsi" w:cstheme="minorHAnsi"/>
+                <w:color w:val="000000" w:themeColor="text1"/>
+                <w:sz w:val="22"/>
+                <w:szCs w:val="22"/>
+                <w:lang w:val="es-AR"/>
+              </w:rPr>
+            </w:pPr>
           </w:p>
         </w:tc>
         <w:tc>
@@ -5221,6 +5247,16 @@
                 <w:lang w:val="es-AR"/>
               </w:rPr>
             </w:pPr>
+            <w:r>
+              <w:rPr>
+                <w:rFonts w:asciiTheme="minorHAnsi" w:hAnsiTheme="minorHAnsi" w:cstheme="minorHAnsi"/>
+                <w:color w:val="000000" w:themeColor="text1"/>
+                <w:sz w:val="22"/>
+                <w:szCs w:val="22"/>
+                <w:lang w:val="es-AR"/>
+              </w:rPr>
+              <w:t>CA</w:t>
+            </w:r>
           </w:p>
         </w:tc>
       </w:tr>
@@ -5245,34 +5281,15 @@
                 <w:lang w:val="es-AR"/>
               </w:rPr>
             </w:pPr>
-            <w:proofErr w:type="spellStart"/>
-            <w:r>
-              <w:rPr>
-                <w:rFonts w:asciiTheme="minorHAnsi" w:hAnsiTheme="minorHAnsi" w:cstheme="minorHAnsi"/>
-                <w:sz w:val="22"/>
-                <w:szCs w:val="22"/>
-              </w:rPr>
-              <w:t>Realizar</w:t>
-            </w:r>
-            <w:proofErr w:type="spellEnd"/>
-            <w:r>
-              <w:rPr>
-                <w:rFonts w:asciiTheme="minorHAnsi" w:hAnsiTheme="minorHAnsi" w:cstheme="minorHAnsi"/>
-                <w:sz w:val="22"/>
-                <w:szCs w:val="22"/>
-              </w:rPr>
-              <w:t xml:space="preserve"> </w:t>
-            </w:r>
-            <w:proofErr w:type="spellStart"/>
-            <w:r>
-              <w:rPr>
-                <w:rFonts w:asciiTheme="minorHAnsi" w:hAnsiTheme="minorHAnsi" w:cstheme="minorHAnsi"/>
-                <w:sz w:val="22"/>
-                <w:szCs w:val="22"/>
-              </w:rPr>
-              <w:t>implementación</w:t>
-            </w:r>
-            <w:proofErr w:type="spellEnd"/>
+            <w:r>
+              <w:rPr>
+                <w:rFonts w:asciiTheme="minorHAnsi" w:hAnsiTheme="minorHAnsi" w:cstheme="minorHAnsi"/>
+                <w:sz w:val="22"/>
+                <w:szCs w:val="22"/>
+                <w:lang w:val="es-AR"/>
+              </w:rPr>
+              <w:t xml:space="preserve">Realizar informe de verificación </w:t>
+            </w:r>
           </w:p>
         </w:tc>
         <w:tc>
@@ -5297,7 +5314,7 @@
                 <w:szCs w:val="22"/>
                 <w:lang w:val="es-AR"/>
               </w:rPr>
-              <w:t>8/2</w:t>
+              <w:t>9/2</w:t>
             </w:r>
           </w:p>
         </w:tc>
@@ -5337,7 +5354,7 @@
               <w:jc w:val="center"/>
               <w:rPr>
                 <w:rFonts w:asciiTheme="minorHAnsi" w:hAnsiTheme="minorHAnsi" w:cstheme="minorHAnsi"/>
-                <w:color w:val="00B050"/>
+                <w:color w:val="000000" w:themeColor="text1"/>
                 <w:sz w:val="22"/>
                 <w:szCs w:val="22"/>
                 <w:lang w:val="es-AR"/>
@@ -5355,7 +5372,7 @@
               <w:jc w:val="center"/>
               <w:rPr>
                 <w:rFonts w:asciiTheme="minorHAnsi" w:hAnsiTheme="minorHAnsi" w:cstheme="minorHAnsi"/>
-                <w:color w:val="00B050"/>
+                <w:color w:val="000000" w:themeColor="text1"/>
                 <w:sz w:val="22"/>
                 <w:szCs w:val="22"/>
                 <w:lang w:val="es-AR"/>
@@ -5385,8 +5402,9 @@
                 <w:color w:val="000000" w:themeColor="text1"/>
                 <w:sz w:val="22"/>
                 <w:szCs w:val="22"/>
-              </w:rPr>
-              <w:t>FH</w:t>
+                <w:lang w:val="es-AR"/>
+              </w:rPr>
+              <w:t>CA</w:t>
             </w:r>
           </w:p>
         </w:tc>
@@ -5405,21 +5423,19 @@
             <w:pPr>
               <w:rPr>
                 <w:rFonts w:asciiTheme="minorHAnsi" w:hAnsiTheme="minorHAnsi" w:cstheme="minorHAnsi"/>
-                <w:b/>
-                <w:bCs/>
-                <w:sz w:val="22"/>
-                <w:szCs w:val="22"/>
-                <w:lang w:val="es-AR"/>
-              </w:rPr>
-            </w:pPr>
-            <w:r>
-              <w:rPr>
-                <w:rFonts w:asciiTheme="minorHAnsi" w:hAnsiTheme="minorHAnsi" w:cstheme="minorHAnsi"/>
-                <w:sz w:val="22"/>
-                <w:szCs w:val="22"/>
-                <w:lang w:val="es-AR"/>
-              </w:rPr>
-              <w:t>Ejecutar Casos de prueba</w:t>
+                <w:sz w:val="22"/>
+                <w:szCs w:val="22"/>
+                <w:lang w:val="es-AR"/>
+              </w:rPr>
+            </w:pPr>
+            <w:r>
+              <w:rPr>
+                <w:rFonts w:asciiTheme="minorHAnsi" w:hAnsiTheme="minorHAnsi" w:cstheme="minorHAnsi"/>
+                <w:sz w:val="22"/>
+                <w:szCs w:val="22"/>
+                <w:lang w:val="es-AR"/>
+              </w:rPr>
+              <w:t>Realizar correcciones y pruebas de regresión</w:t>
             </w:r>
           </w:p>
         </w:tc>
@@ -5535,7 +5551,7 @@
                 <w:szCs w:val="22"/>
                 <w:lang w:val="es-AR"/>
               </w:rPr>
-              <w:t>CA</w:t>
+              <w:t>FH</w:t>
             </w:r>
           </w:p>
         </w:tc>
@@ -5564,11 +5580,13 @@
             <w:r>
               <w:rPr>
                 <w:rFonts w:asciiTheme="minorHAnsi" w:hAnsiTheme="minorHAnsi" w:cstheme="minorHAnsi"/>
-                <w:sz w:val="22"/>
-                <w:szCs w:val="22"/>
-                <w:lang w:val="es-AR"/>
-              </w:rPr>
-              <w:t xml:space="preserve">Realizar informe de verificación </w:t>
+                <w:b/>
+                <w:bCs/>
+                <w:sz w:val="22"/>
+                <w:szCs w:val="22"/>
+                <w:lang w:val="es-AR"/>
+              </w:rPr>
+              <w:t>Realizar cierre de iteración C5</w:t>
             </w:r>
           </w:p>
         </w:tc>
@@ -5594,7 +5612,7 @@
                 <w:szCs w:val="22"/>
                 <w:lang w:val="es-AR"/>
               </w:rPr>
-              <w:t>9/2</w:t>
+              <w:t>10/2</w:t>
             </w:r>
           </w:p>
         </w:tc>
@@ -5620,7 +5638,7 @@
                 <w:szCs w:val="22"/>
                 <w:lang w:val="es-AR"/>
               </w:rPr>
-              <w:t>9/2</w:t>
+              <w:t>11/2</w:t>
             </w:r>
           </w:p>
         </w:tc>
@@ -5640,6 +5658,16 @@
                 <w:lang w:val="es-AR"/>
               </w:rPr>
             </w:pPr>
+            <w:r>
+              <w:rPr>
+                <w:rFonts w:asciiTheme="minorHAnsi" w:hAnsiTheme="minorHAnsi" w:cstheme="minorHAnsi"/>
+                <w:color w:val="000000" w:themeColor="text1"/>
+                <w:sz w:val="22"/>
+                <w:szCs w:val="22"/>
+                <w:lang w:val="es-AR"/>
+              </w:rPr>
+              <w:t>-</w:t>
+            </w:r>
           </w:p>
         </w:tc>
         <w:tc>
@@ -5658,6 +5686,16 @@
                 <w:lang w:val="es-AR"/>
               </w:rPr>
             </w:pPr>
+            <w:r>
+              <w:rPr>
+                <w:rFonts w:asciiTheme="minorHAnsi" w:hAnsiTheme="minorHAnsi" w:cstheme="minorHAnsi"/>
+                <w:color w:val="000000" w:themeColor="text1"/>
+                <w:sz w:val="22"/>
+                <w:szCs w:val="22"/>
+                <w:lang w:val="es-AR"/>
+              </w:rPr>
+              <w:t>-</w:t>
+            </w:r>
           </w:p>
         </w:tc>
         <w:tc>
@@ -5676,16 +5714,6 @@
                 <w:lang w:val="es-AR"/>
               </w:rPr>
             </w:pPr>
-            <w:r>
-              <w:rPr>
-                <w:rFonts w:asciiTheme="minorHAnsi" w:hAnsiTheme="minorHAnsi" w:cstheme="minorHAnsi"/>
-                <w:color w:val="000000" w:themeColor="text1"/>
-                <w:sz w:val="22"/>
-                <w:szCs w:val="22"/>
-                <w:lang w:val="es-AR"/>
-              </w:rPr>
-              <w:t>CA</w:t>
-            </w:r>
           </w:p>
         </w:tc>
       </w:tr>
@@ -5703,19 +5731,30 @@
             <w:pPr>
               <w:rPr>
                 <w:rFonts w:asciiTheme="minorHAnsi" w:hAnsiTheme="minorHAnsi" w:cstheme="minorHAnsi"/>
-                <w:sz w:val="22"/>
-                <w:szCs w:val="22"/>
-                <w:lang w:val="es-AR"/>
-              </w:rPr>
-            </w:pPr>
-            <w:r>
-              <w:rPr>
-                <w:rFonts w:asciiTheme="minorHAnsi" w:hAnsiTheme="minorHAnsi" w:cstheme="minorHAnsi"/>
-                <w:sz w:val="22"/>
-                <w:szCs w:val="22"/>
-                <w:lang w:val="es-AR"/>
-              </w:rPr>
-              <w:t>Realizar correcciones y pruebas de regresión</w:t>
+                <w:b/>
+                <w:bCs/>
+                <w:sz w:val="22"/>
+                <w:szCs w:val="22"/>
+                <w:lang w:val="es-AR"/>
+              </w:rPr>
+            </w:pPr>
+            <w:r>
+              <w:rPr>
+                <w:rFonts w:asciiTheme="minorHAnsi" w:hAnsiTheme="minorHAnsi" w:cstheme="minorHAnsi"/>
+                <w:sz w:val="22"/>
+                <w:szCs w:val="22"/>
+                <w:lang w:val="es-AR"/>
+              </w:rPr>
+              <w:t>Realizar identificación y evaluación de riesgos para la fase C</w:t>
+            </w:r>
+            <w:r>
+              <w:rPr>
+                <w:rFonts w:asciiTheme="minorHAnsi" w:hAnsiTheme="minorHAnsi" w:cstheme="minorHAnsi"/>
+                <w:sz w:val="22"/>
+                <w:szCs w:val="22"/>
+                <w:lang w:val="es-AR"/>
+              </w:rPr>
+              <w:t>6</w:t>
             </w:r>
           </w:p>
         </w:tc>
@@ -5741,7 +5780,7 @@
                 <w:szCs w:val="22"/>
                 <w:lang w:val="es-AR"/>
               </w:rPr>
-              <w:t>9/2</w:t>
+              <w:t>10/2</w:t>
             </w:r>
           </w:p>
         </w:tc>
@@ -5767,7 +5806,7 @@
                 <w:szCs w:val="22"/>
                 <w:lang w:val="es-AR"/>
               </w:rPr>
-              <w:t>9/2</w:t>
+              <w:t>11/2</w:t>
             </w:r>
           </w:p>
         </w:tc>
@@ -5787,6 +5826,16 @@
                 <w:lang w:val="es-AR"/>
               </w:rPr>
             </w:pPr>
+            <w:r>
+              <w:rPr>
+                <w:rFonts w:asciiTheme="minorHAnsi" w:hAnsiTheme="minorHAnsi" w:cstheme="minorHAnsi"/>
+                <w:color w:val="000000" w:themeColor="text1"/>
+                <w:sz w:val="22"/>
+                <w:szCs w:val="22"/>
+                <w:lang w:val="es-AR"/>
+              </w:rPr>
+              <w:t>-</w:t>
+            </w:r>
           </w:p>
         </w:tc>
         <w:tc>
@@ -5805,6 +5854,16 @@
                 <w:lang w:val="es-AR"/>
               </w:rPr>
             </w:pPr>
+            <w:r>
+              <w:rPr>
+                <w:rFonts w:asciiTheme="minorHAnsi" w:hAnsiTheme="minorHAnsi" w:cstheme="minorHAnsi"/>
+                <w:color w:val="000000" w:themeColor="text1"/>
+                <w:sz w:val="22"/>
+                <w:szCs w:val="22"/>
+                <w:lang w:val="es-AR"/>
+              </w:rPr>
+              <w:t>-</w:t>
+            </w:r>
           </w:p>
         </w:tc>
         <w:tc>
@@ -5850,23 +5909,28 @@
             <w:pPr>
               <w:rPr>
                 <w:rFonts w:asciiTheme="minorHAnsi" w:hAnsiTheme="minorHAnsi" w:cstheme="minorHAnsi"/>
-                <w:b/>
-                <w:bCs/>
-                <w:sz w:val="22"/>
-                <w:szCs w:val="22"/>
-                <w:lang w:val="es-AR"/>
-              </w:rPr>
-            </w:pPr>
-            <w:r>
-              <w:rPr>
-                <w:rFonts w:asciiTheme="minorHAnsi" w:hAnsiTheme="minorHAnsi" w:cstheme="minorHAnsi"/>
-                <w:b/>
-                <w:bCs/>
-                <w:sz w:val="22"/>
-                <w:szCs w:val="22"/>
-                <w:lang w:val="es-AR"/>
-              </w:rPr>
-              <w:t>Realizar cierre de iteración C5</w:t>
+                <w:sz w:val="22"/>
+                <w:szCs w:val="22"/>
+                <w:lang w:val="es-AR"/>
+              </w:rPr>
+            </w:pPr>
+            <w:r>
+              <w:rPr>
+                <w:rFonts w:asciiTheme="minorHAnsi" w:hAnsiTheme="minorHAnsi" w:cstheme="minorHAnsi"/>
+                <w:sz w:val="22"/>
+                <w:szCs w:val="22"/>
+                <w:lang w:val="es-AR"/>
+              </w:rPr>
+              <w:t>Realizar plan de iteración C</w:t>
+            </w:r>
+            <w:r>
+              <w:rPr>
+                <w:rFonts w:asciiTheme="minorHAnsi" w:hAnsiTheme="minorHAnsi" w:cstheme="minorHAnsi"/>
+                <w:sz w:val="22"/>
+                <w:szCs w:val="22"/>
+                <w:lang w:val="es-AR"/>
+              </w:rPr>
+              <w:t>6</w:t>
             </w:r>
           </w:p>
         </w:tc>
@@ -5969,23 +6033,32 @@
             <w:r>
               <w:rPr>
                 <w:rFonts w:asciiTheme="minorHAnsi" w:hAnsiTheme="minorHAnsi" w:cstheme="minorHAnsi"/>
+                <w:color w:val="388600"/>
+                <w:sz w:val="22"/>
+                <w:szCs w:val="22"/>
+                <w:lang w:val="es-AR"/>
+              </w:rPr>
+              <w:t>10/02</w:t>
+            </w:r>
+          </w:p>
+        </w:tc>
+        <w:tc>
+          <w:tcPr>
+            <w:tcW w:w="792" w:type="pct"/>
+            <w:vAlign w:val="center"/>
+          </w:tcPr>
+          <w:p>
+            <w:pPr>
+              <w:jc w:val="center"/>
+              <w:rPr>
+                <w:rFonts w:asciiTheme="minorHAnsi" w:hAnsiTheme="minorHAnsi" w:cstheme="minorHAnsi"/>
                 <w:color w:val="000000" w:themeColor="text1"/>
                 <w:sz w:val="22"/>
                 <w:szCs w:val="22"/>
                 <w:lang w:val="es-AR"/>
               </w:rPr>
-              <w:t>-</w:t>
-            </w:r>
-          </w:p>
-        </w:tc>
-        <w:tc>
-          <w:tcPr>
-            <w:tcW w:w="792" w:type="pct"/>
-            <w:vAlign w:val="center"/>
-          </w:tcPr>
-          <w:p>
-            <w:pPr>
-              <w:jc w:val="center"/>
+            </w:pPr>
+            <w:r>
               <w:rPr>
                 <w:rFonts w:asciiTheme="minorHAnsi" w:hAnsiTheme="minorHAnsi" w:cstheme="minorHAnsi"/>
                 <w:color w:val="000000" w:themeColor="text1"/>
@@ -5993,7 +6066,8 @@
                 <w:szCs w:val="22"/>
                 <w:lang w:val="es-AR"/>
               </w:rPr>
-            </w:pPr>
+              <w:t>CA</w:t>
+            </w:r>
           </w:p>
         </w:tc>
       </w:tr>
@@ -6011,28 +6085,26 @@
             <w:pPr>
               <w:rPr>
                 <w:rFonts w:asciiTheme="minorHAnsi" w:hAnsiTheme="minorHAnsi" w:cstheme="minorHAnsi"/>
-                <w:b/>
-                <w:bCs/>
-                <w:sz w:val="22"/>
-                <w:szCs w:val="22"/>
-                <w:lang w:val="es-AR"/>
-              </w:rPr>
-            </w:pPr>
-            <w:r>
-              <w:rPr>
-                <w:rFonts w:asciiTheme="minorHAnsi" w:hAnsiTheme="minorHAnsi" w:cstheme="minorHAnsi"/>
-                <w:sz w:val="22"/>
-                <w:szCs w:val="22"/>
-                <w:lang w:val="es-AR"/>
-              </w:rPr>
-              <w:t>Realizar identificación y evaluación de riesgos para la fase C</w:t>
-            </w:r>
-            <w:r>
-              <w:rPr>
-                <w:rFonts w:asciiTheme="minorHAnsi" w:hAnsiTheme="minorHAnsi" w:cstheme="minorHAnsi"/>
-                <w:sz w:val="22"/>
-                <w:szCs w:val="22"/>
-                <w:lang w:val="es-AR"/>
+                <w:sz w:val="22"/>
+                <w:szCs w:val="22"/>
+                <w:lang w:val="es-AR"/>
+              </w:rPr>
+            </w:pPr>
+            <w:r>
+              <w:rPr>
+                <w:rFonts w:asciiTheme="minorHAnsi" w:hAnsiTheme="minorHAnsi" w:cstheme="minorHAnsi"/>
+                <w:sz w:val="22"/>
+                <w:szCs w:val="22"/>
+                <w:lang w:val="es-ES"/>
+              </w:rPr>
+              <w:t>Realizar estimaciones – iteración C</w:t>
+            </w:r>
+            <w:r>
+              <w:rPr>
+                <w:rFonts w:asciiTheme="minorHAnsi" w:hAnsiTheme="minorHAnsi" w:cstheme="minorHAnsi"/>
+                <w:sz w:val="22"/>
+                <w:szCs w:val="22"/>
+                <w:lang w:val="es-ES"/>
               </w:rPr>
               <w:t>6</w:t>
             </w:r>
@@ -6170,7 +6242,7 @@
                 <w:szCs w:val="22"/>
                 <w:lang w:val="es-AR"/>
               </w:rPr>
-              <w:t>FH</w:t>
+              <w:t>CA</w:t>
             </w:r>
           </w:p>
         </w:tc>
@@ -6191,7 +6263,7 @@
                 <w:rFonts w:asciiTheme="minorHAnsi" w:hAnsiTheme="minorHAnsi" w:cstheme="minorHAnsi"/>
                 <w:sz w:val="22"/>
                 <w:szCs w:val="22"/>
-                <w:lang w:val="es-AR"/>
+                <w:lang w:val="es-ES"/>
               </w:rPr>
             </w:pPr>
             <w:r>
@@ -6202,358 +6274,6 @@
                 <w:lang w:val="es-AR"/>
               </w:rPr>
               <w:lastRenderedPageBreak/>
-              <w:t>Realizar plan de iteración C</w:t>
-            </w:r>
-            <w:r>
-              <w:rPr>
-                <w:rFonts w:asciiTheme="minorHAnsi" w:hAnsiTheme="minorHAnsi" w:cstheme="minorHAnsi"/>
-                <w:sz w:val="22"/>
-                <w:szCs w:val="22"/>
-                <w:lang w:val="es-AR"/>
-              </w:rPr>
-              <w:t>6</w:t>
-            </w:r>
-          </w:p>
-        </w:tc>
-        <w:tc>
-          <w:tcPr>
-            <w:tcW w:w="440" w:type="pct"/>
-            <w:vAlign w:val="center"/>
-          </w:tcPr>
-          <w:p>
-            <w:pPr>
-              <w:jc w:val="center"/>
-              <w:rPr>
-                <w:rFonts w:asciiTheme="minorHAnsi" w:hAnsiTheme="minorHAnsi" w:cstheme="minorHAnsi"/>
-                <w:sz w:val="22"/>
-                <w:szCs w:val="22"/>
-                <w:lang w:val="es-AR"/>
-              </w:rPr>
-            </w:pPr>
-            <w:r>
-              <w:rPr>
-                <w:rFonts w:asciiTheme="minorHAnsi" w:hAnsiTheme="minorHAnsi" w:cstheme="minorHAnsi"/>
-                <w:sz w:val="22"/>
-                <w:szCs w:val="22"/>
-                <w:lang w:val="es-AR"/>
-              </w:rPr>
-              <w:t>10/2</w:t>
-            </w:r>
-          </w:p>
-        </w:tc>
-        <w:tc>
-          <w:tcPr>
-            <w:tcW w:w="398" w:type="pct"/>
-            <w:vAlign w:val="center"/>
-          </w:tcPr>
-          <w:p>
-            <w:pPr>
-              <w:jc w:val="center"/>
-              <w:rPr>
-                <w:rFonts w:asciiTheme="minorHAnsi" w:hAnsiTheme="minorHAnsi" w:cstheme="minorHAnsi"/>
-                <w:sz w:val="22"/>
-                <w:szCs w:val="22"/>
-                <w:lang w:val="es-AR"/>
-              </w:rPr>
-            </w:pPr>
-            <w:r>
-              <w:rPr>
-                <w:rFonts w:asciiTheme="minorHAnsi" w:hAnsiTheme="minorHAnsi" w:cstheme="minorHAnsi"/>
-                <w:sz w:val="22"/>
-                <w:szCs w:val="22"/>
-                <w:lang w:val="es-AR"/>
-              </w:rPr>
-              <w:t>11/2</w:t>
-            </w:r>
-          </w:p>
-        </w:tc>
-        <w:tc>
-          <w:tcPr>
-            <w:tcW w:w="688" w:type="pct"/>
-            <w:vAlign w:val="center"/>
-          </w:tcPr>
-          <w:p>
-            <w:pPr>
-              <w:jc w:val="center"/>
-              <w:rPr>
-                <w:rFonts w:asciiTheme="minorHAnsi" w:hAnsiTheme="minorHAnsi" w:cstheme="minorHAnsi"/>
-                <w:color w:val="000000" w:themeColor="text1"/>
-                <w:sz w:val="22"/>
-                <w:szCs w:val="22"/>
-                <w:lang w:val="es-AR"/>
-              </w:rPr>
-            </w:pPr>
-            <w:r>
-              <w:rPr>
-                <w:rFonts w:asciiTheme="minorHAnsi" w:hAnsiTheme="minorHAnsi" w:cstheme="minorHAnsi"/>
-                <w:color w:val="000000" w:themeColor="text1"/>
-                <w:sz w:val="22"/>
-                <w:szCs w:val="22"/>
-                <w:lang w:val="es-AR"/>
-              </w:rPr>
-              <w:t>-</w:t>
-            </w:r>
-          </w:p>
-        </w:tc>
-        <w:tc>
-          <w:tcPr>
-            <w:tcW w:w="662" w:type="pct"/>
-            <w:vAlign w:val="center"/>
-          </w:tcPr>
-          <w:p>
-            <w:pPr>
-              <w:jc w:val="center"/>
-              <w:rPr>
-                <w:rFonts w:asciiTheme="minorHAnsi" w:hAnsiTheme="minorHAnsi" w:cstheme="minorHAnsi"/>
-                <w:color w:val="000000" w:themeColor="text1"/>
-                <w:sz w:val="22"/>
-                <w:szCs w:val="22"/>
-                <w:lang w:val="es-AR"/>
-              </w:rPr>
-            </w:pPr>
-            <w:r>
-              <w:rPr>
-                <w:rFonts w:asciiTheme="minorHAnsi" w:hAnsiTheme="minorHAnsi" w:cstheme="minorHAnsi"/>
-                <w:color w:val="388600"/>
-                <w:sz w:val="22"/>
-                <w:szCs w:val="22"/>
-                <w:lang w:val="es-AR"/>
-              </w:rPr>
-              <w:t>10/02</w:t>
-            </w:r>
-          </w:p>
-        </w:tc>
-        <w:tc>
-          <w:tcPr>
-            <w:tcW w:w="792" w:type="pct"/>
-            <w:vAlign w:val="center"/>
-          </w:tcPr>
-          <w:p>
-            <w:pPr>
-              <w:jc w:val="center"/>
-              <w:rPr>
-                <w:rFonts w:asciiTheme="minorHAnsi" w:hAnsiTheme="minorHAnsi" w:cstheme="minorHAnsi"/>
-                <w:color w:val="000000" w:themeColor="text1"/>
-                <w:sz w:val="22"/>
-                <w:szCs w:val="22"/>
-                <w:lang w:val="es-AR"/>
-              </w:rPr>
-            </w:pPr>
-            <w:r>
-              <w:rPr>
-                <w:rFonts w:asciiTheme="minorHAnsi" w:hAnsiTheme="minorHAnsi" w:cstheme="minorHAnsi"/>
-                <w:color w:val="000000" w:themeColor="text1"/>
-                <w:sz w:val="22"/>
-                <w:szCs w:val="22"/>
-                <w:lang w:val="es-AR"/>
-              </w:rPr>
-              <w:t>CA</w:t>
-            </w:r>
-          </w:p>
-        </w:tc>
-      </w:tr>
-      <w:tr>
-        <w:trPr>
-          <w:trHeight w:val="537"/>
-          <w:jc w:val="center"/>
-        </w:trPr>
-        <w:tc>
-          <w:tcPr>
-            <w:tcW w:w="2020" w:type="pct"/>
-            <w:vAlign w:val="center"/>
-          </w:tcPr>
-          <w:p>
-            <w:pPr>
-              <w:rPr>
-                <w:rFonts w:asciiTheme="minorHAnsi" w:hAnsiTheme="minorHAnsi" w:cstheme="minorHAnsi"/>
-                <w:sz w:val="22"/>
-                <w:szCs w:val="22"/>
-                <w:lang w:val="es-AR"/>
-              </w:rPr>
-            </w:pPr>
-            <w:r>
-              <w:rPr>
-                <w:rFonts w:asciiTheme="minorHAnsi" w:hAnsiTheme="minorHAnsi" w:cstheme="minorHAnsi"/>
-                <w:sz w:val="22"/>
-                <w:szCs w:val="22"/>
-                <w:lang w:val="es-ES"/>
-              </w:rPr>
-              <w:t>Realizar estimaciones – iteración C</w:t>
-            </w:r>
-            <w:r>
-              <w:rPr>
-                <w:rFonts w:asciiTheme="minorHAnsi" w:hAnsiTheme="minorHAnsi" w:cstheme="minorHAnsi"/>
-                <w:sz w:val="22"/>
-                <w:szCs w:val="22"/>
-                <w:lang w:val="es-ES"/>
-              </w:rPr>
-              <w:t>6</w:t>
-            </w:r>
-          </w:p>
-        </w:tc>
-        <w:tc>
-          <w:tcPr>
-            <w:tcW w:w="440" w:type="pct"/>
-            <w:vAlign w:val="center"/>
-          </w:tcPr>
-          <w:p>
-            <w:pPr>
-              <w:jc w:val="center"/>
-              <w:rPr>
-                <w:rFonts w:asciiTheme="minorHAnsi" w:hAnsiTheme="minorHAnsi" w:cstheme="minorHAnsi"/>
-                <w:sz w:val="22"/>
-                <w:szCs w:val="22"/>
-                <w:lang w:val="es-AR"/>
-              </w:rPr>
-            </w:pPr>
-            <w:r>
-              <w:rPr>
-                <w:rFonts w:asciiTheme="minorHAnsi" w:hAnsiTheme="minorHAnsi" w:cstheme="minorHAnsi"/>
-                <w:sz w:val="22"/>
-                <w:szCs w:val="22"/>
-                <w:lang w:val="es-AR"/>
-              </w:rPr>
-              <w:t>10/2</w:t>
-            </w:r>
-          </w:p>
-        </w:tc>
-        <w:tc>
-          <w:tcPr>
-            <w:tcW w:w="398" w:type="pct"/>
-            <w:vAlign w:val="center"/>
-          </w:tcPr>
-          <w:p>
-            <w:pPr>
-              <w:jc w:val="center"/>
-              <w:rPr>
-                <w:rFonts w:asciiTheme="minorHAnsi" w:hAnsiTheme="minorHAnsi" w:cstheme="minorHAnsi"/>
-                <w:sz w:val="22"/>
-                <w:szCs w:val="22"/>
-                <w:lang w:val="es-AR"/>
-              </w:rPr>
-            </w:pPr>
-            <w:r>
-              <w:rPr>
-                <w:rFonts w:asciiTheme="minorHAnsi" w:hAnsiTheme="minorHAnsi" w:cstheme="minorHAnsi"/>
-                <w:sz w:val="22"/>
-                <w:szCs w:val="22"/>
-                <w:lang w:val="es-AR"/>
-              </w:rPr>
-              <w:t>11/2</w:t>
-            </w:r>
-          </w:p>
-        </w:tc>
-        <w:tc>
-          <w:tcPr>
-            <w:tcW w:w="688" w:type="pct"/>
-            <w:vAlign w:val="center"/>
-          </w:tcPr>
-          <w:p>
-            <w:pPr>
-              <w:jc w:val="center"/>
-              <w:rPr>
-                <w:rFonts w:asciiTheme="minorHAnsi" w:hAnsiTheme="minorHAnsi" w:cstheme="minorHAnsi"/>
-                <w:color w:val="000000" w:themeColor="text1"/>
-                <w:sz w:val="22"/>
-                <w:szCs w:val="22"/>
-                <w:lang w:val="es-AR"/>
-              </w:rPr>
-            </w:pPr>
-            <w:r>
-              <w:rPr>
-                <w:rFonts w:asciiTheme="minorHAnsi" w:hAnsiTheme="minorHAnsi" w:cstheme="minorHAnsi"/>
-                <w:color w:val="000000" w:themeColor="text1"/>
-                <w:sz w:val="22"/>
-                <w:szCs w:val="22"/>
-                <w:lang w:val="es-AR"/>
-              </w:rPr>
-              <w:t>-</w:t>
-            </w:r>
-          </w:p>
-        </w:tc>
-        <w:tc>
-          <w:tcPr>
-            <w:tcW w:w="662" w:type="pct"/>
-            <w:vAlign w:val="center"/>
-          </w:tcPr>
-          <w:p>
-            <w:pPr>
-              <w:jc w:val="center"/>
-              <w:rPr>
-                <w:rFonts w:asciiTheme="minorHAnsi" w:hAnsiTheme="minorHAnsi" w:cstheme="minorHAnsi"/>
-                <w:color w:val="000000" w:themeColor="text1"/>
-                <w:sz w:val="22"/>
-                <w:szCs w:val="22"/>
-                <w:lang w:val="es-AR"/>
-              </w:rPr>
-            </w:pPr>
-            <w:r>
-              <w:rPr>
-                <w:rFonts w:asciiTheme="minorHAnsi" w:hAnsiTheme="minorHAnsi" w:cstheme="minorHAnsi"/>
-                <w:color w:val="000000" w:themeColor="text1"/>
-                <w:sz w:val="22"/>
-                <w:szCs w:val="22"/>
-                <w:lang w:val="es-AR"/>
-              </w:rPr>
-              <w:t>-</w:t>
-            </w:r>
-          </w:p>
-        </w:tc>
-        <w:tc>
-          <w:tcPr>
-            <w:tcW w:w="792" w:type="pct"/>
-            <w:vAlign w:val="center"/>
-          </w:tcPr>
-          <w:p>
-            <w:pPr>
-              <w:jc w:val="center"/>
-              <w:rPr>
-                <w:rFonts w:asciiTheme="minorHAnsi" w:hAnsiTheme="minorHAnsi" w:cstheme="minorHAnsi"/>
-                <w:color w:val="000000" w:themeColor="text1"/>
-                <w:sz w:val="22"/>
-                <w:szCs w:val="22"/>
-                <w:lang w:val="es-AR"/>
-              </w:rPr>
-            </w:pPr>
-            <w:r>
-              <w:rPr>
-                <w:rFonts w:asciiTheme="minorHAnsi" w:hAnsiTheme="minorHAnsi" w:cstheme="minorHAnsi"/>
-                <w:color w:val="000000" w:themeColor="text1"/>
-                <w:sz w:val="22"/>
-                <w:szCs w:val="22"/>
-                <w:lang w:val="es-AR"/>
-              </w:rPr>
-              <w:t>CA</w:t>
-            </w:r>
-          </w:p>
-        </w:tc>
-      </w:tr>
-      <w:tr>
-        <w:trPr>
-          <w:trHeight w:val="537"/>
-          <w:jc w:val="center"/>
-        </w:trPr>
-        <w:tc>
-          <w:tcPr>
-            <w:tcW w:w="2020" w:type="pct"/>
-            <w:vAlign w:val="center"/>
-          </w:tcPr>
-          <w:p>
-            <w:pPr>
-              <w:rPr>
-                <w:rFonts w:asciiTheme="minorHAnsi" w:hAnsiTheme="minorHAnsi" w:cstheme="minorHAnsi"/>
-                <w:sz w:val="22"/>
-                <w:szCs w:val="22"/>
-                <w:lang w:val="es-ES"/>
-              </w:rPr>
-            </w:pPr>
-            <w:r>
-              <w:rPr>
-                <w:rFonts w:asciiTheme="minorHAnsi" w:hAnsiTheme="minorHAnsi" w:cstheme="minorHAnsi"/>
-                <w:sz w:val="22"/>
-                <w:szCs w:val="22"/>
-                <w:lang w:val="es-AR"/>
-              </w:rPr>
               <w:t>Realizar evaluación y conclusión de la etapa C</w:t>
             </w:r>
             <w:r>
@@ -7575,7 +7295,6 @@
       </w:pPr>
       <w:bookmarkStart w:id="11" w:name="_Toc190097941"/>
       <w:r>
-        <w:lastRenderedPageBreak/>
         <w:t>Objetivos No A</w:t>
       </w:r>
       <w:r>
@@ -7616,6 +7335,7 @@
         <w:rPr>
           <w:lang w:val="es-AR"/>
         </w:rPr>
+        <w:lastRenderedPageBreak/>
         <w:t>Realizar la implementación de los casos de uso CU6: Administrar categorías de riesgo y CU10: Realizar informes.</w:t>
       </w:r>
     </w:p>

</xml_diff>